<commit_message>
minor update and trying to pre ID89.sig.... to be sup table
</commit_message>
<xml_diff>
--- a/ms-2025-06-05.docx
+++ b/ms-2025-06-05.docx
@@ -248,13 +248,23 @@
         </w:rPr>
         <w:t xml:space="preserve">, </w:t>
       </w:r>
-      <w:r>
-        <w:rPr>
-          <w:rFonts w:ascii="Times New Roman" w:hAnsi="Times New Roman" w:cs="Times New Roman" w:hint="eastAsia"/>
-          <w:sz w:val="24"/>
-          <w:szCs w:val="24"/>
-        </w:rPr>
-        <w:t>Szh-Chi</w:t>
+      <w:proofErr w:type="spellStart"/>
+      <w:r>
+        <w:rPr>
+          <w:rFonts w:ascii="Times New Roman" w:hAnsi="Times New Roman" w:cs="Times New Roman" w:hint="eastAsia"/>
+          <w:sz w:val="24"/>
+          <w:szCs w:val="24"/>
+        </w:rPr>
+        <w:t>Szh</w:t>
+      </w:r>
+      <w:proofErr w:type="spellEnd"/>
+      <w:r>
+        <w:rPr>
+          <w:rFonts w:ascii="Times New Roman" w:hAnsi="Times New Roman" w:cs="Times New Roman" w:hint="eastAsia"/>
+          <w:sz w:val="24"/>
+          <w:szCs w:val="24"/>
+        </w:rPr>
+        <w:t>-Chi</w:t>
       </w:r>
       <w:r>
         <w:rPr>
@@ -340,13 +350,23 @@
         </w:rPr>
         <w:t xml:space="preserve">, </w:t>
       </w:r>
-      <w:r>
-        <w:rPr>
-          <w:rFonts w:ascii="Times New Roman" w:hAnsi="Times New Roman" w:cs="Times New Roman" w:hint="eastAsia"/>
-          <w:sz w:val="24"/>
-          <w:szCs w:val="24"/>
-        </w:rPr>
-        <w:t>Runxi Shen</w:t>
+      <w:proofErr w:type="spellStart"/>
+      <w:r>
+        <w:rPr>
+          <w:rFonts w:ascii="Times New Roman" w:hAnsi="Times New Roman" w:cs="Times New Roman" w:hint="eastAsia"/>
+          <w:sz w:val="24"/>
+          <w:szCs w:val="24"/>
+        </w:rPr>
+        <w:t>Runxi</w:t>
+      </w:r>
+      <w:proofErr w:type="spellEnd"/>
+      <w:r>
+        <w:rPr>
+          <w:rFonts w:ascii="Times New Roman" w:hAnsi="Times New Roman" w:cs="Times New Roman" w:hint="eastAsia"/>
+          <w:sz w:val="24"/>
+          <w:szCs w:val="24"/>
+        </w:rPr>
+        <w:t xml:space="preserve"> Shen</w:t>
       </w:r>
       <w:r>
         <w:rPr>
@@ -456,8 +476,16 @@
         <w:rPr>
           <w:rFonts w:ascii="Times New Roman" w:hAnsi="Times New Roman" w:cs="Times New Roman"/>
         </w:rPr>
-        <w:t xml:space="preserve"> Centre for Computational Biology, Duke–NUS Medical School, 169857 Singapore;</w:t>
-      </w:r>
+        <w:t xml:space="preserve"> Centre for Computational Biology, Duke–NUS Medical School, 169857 </w:t>
+      </w:r>
+      <w:proofErr w:type="gramStart"/>
+      <w:r>
+        <w:rPr>
+          <w:rFonts w:ascii="Times New Roman" w:hAnsi="Times New Roman" w:cs="Times New Roman"/>
+        </w:rPr>
+        <w:t>Singapore;</w:t>
+      </w:r>
+      <w:proofErr w:type="gramEnd"/>
     </w:p>
     <w:p>
       <w:pPr>
@@ -476,7 +504,21 @@
         <w:rPr>
           <w:rFonts w:ascii="Times New Roman" w:hAnsi="Times New Roman" w:cs="Times New Roman"/>
         </w:rPr>
-        <w:t xml:space="preserve"> Programme in Cancer and Stem Cell Biology, Duke University–National University of Singapore Medical School (Duke–NUS Medical School), 169857 Singapore;  </w:t>
+        <w:t xml:space="preserve"> Programme in Cancer and Stem Cell Biology, Duke University–National University of Singapore Medical School (Duke–NUS Medical School), 169857 </w:t>
+      </w:r>
+      <w:proofErr w:type="gramStart"/>
+      <w:r>
+        <w:rPr>
+          <w:rFonts w:ascii="Times New Roman" w:hAnsi="Times New Roman" w:cs="Times New Roman"/>
+        </w:rPr>
+        <w:t>Singapore;</w:t>
+      </w:r>
+      <w:proofErr w:type="gramEnd"/>
+      <w:r>
+        <w:rPr>
+          <w:rFonts w:ascii="Times New Roman" w:hAnsi="Times New Roman" w:cs="Times New Roman"/>
+        </w:rPr>
+        <w:t xml:space="preserve">  </w:t>
       </w:r>
     </w:p>
     <w:p>
@@ -1059,15 +1101,7 @@
             <w:sz w:val="24"/>
             <w:szCs w:val="24"/>
           </w:rPr>
-          <w:t>classifications</w:t>
-        </w:r>
-        <w:r>
-          <w:rPr>
-            <w:rFonts w:ascii="Times New Roman" w:hAnsi="Times New Roman" w:cs="Times New Roman"/>
-            <w:sz w:val="24"/>
-            <w:szCs w:val="24"/>
-          </w:rPr>
-          <w:t xml:space="preserve"> </w:t>
+          <w:t xml:space="preserve">classifications </w:t>
         </w:r>
       </w:ins>
       <w:r>
@@ -1404,7 +1438,41 @@
             </w:rPr>
           </w:rPrChange>
         </w:rPr>
-        <w:t xml:space="preserve"> &lt;steve check the terminology for the top1 assoc mutagenesis, it is not clear&gt;</w:t>
+        <w:t xml:space="preserve"> &lt;steve check the terminology for the top1 </w:t>
+      </w:r>
+      <w:proofErr w:type="spellStart"/>
+      <w:r>
+        <w:rPr>
+          <w:rFonts w:ascii="Times New Roman" w:hAnsi="Times New Roman" w:cs="Times New Roman"/>
+          <w:sz w:val="24"/>
+          <w:szCs w:val="24"/>
+          <w:highlight w:val="yellow"/>
+          <w:rPrChange w:id="23" w:author="Mo Liu" w:date="2025-06-03T20:38:00Z" w16du:dateUtc="2025-06-03T12:38:00Z">
+            <w:rPr>
+              <w:rFonts w:ascii="Times New Roman" w:hAnsi="Times New Roman" w:cs="Times New Roman"/>
+              <w:sz w:val="24"/>
+              <w:szCs w:val="24"/>
+            </w:rPr>
+          </w:rPrChange>
+        </w:rPr>
+        <w:t>assoc</w:t>
+      </w:r>
+      <w:proofErr w:type="spellEnd"/>
+      <w:r>
+        <w:rPr>
+          <w:rFonts w:ascii="Times New Roman" w:hAnsi="Times New Roman" w:cs="Times New Roman"/>
+          <w:sz w:val="24"/>
+          <w:szCs w:val="24"/>
+          <w:highlight w:val="yellow"/>
+          <w:rPrChange w:id="24" w:author="Mo Liu" w:date="2025-06-03T20:38:00Z" w16du:dateUtc="2025-06-03T12:38:00Z">
+            <w:rPr>
+              <w:rFonts w:ascii="Times New Roman" w:hAnsi="Times New Roman" w:cs="Times New Roman"/>
+              <w:sz w:val="24"/>
+              <w:szCs w:val="24"/>
+            </w:rPr>
+          </w:rPrChange>
+        </w:rPr>
+        <w:t xml:space="preserve"> mutagenesis, it is not clear&gt;</w:t>
       </w:r>
       <w:r>
         <w:rPr>
@@ -1588,7 +1656,25 @@
           <w:sz w:val="24"/>
           <w:szCs w:val="24"/>
         </w:rPr>
-        <w:t xml:space="preserve"> within particular cancer types</w:t>
+        <w:t xml:space="preserve"> within </w:t>
+      </w:r>
+      <w:proofErr w:type="gramStart"/>
+      <w:r>
+        <w:rPr>
+          <w:rFonts w:ascii="Times New Roman" w:hAnsi="Times New Roman" w:cs="Times New Roman" w:hint="eastAsia"/>
+          <w:sz w:val="24"/>
+          <w:szCs w:val="24"/>
+        </w:rPr>
+        <w:t>particular cancer</w:t>
+      </w:r>
+      <w:proofErr w:type="gramEnd"/>
+      <w:r>
+        <w:rPr>
+          <w:rFonts w:ascii="Times New Roman" w:hAnsi="Times New Roman" w:cs="Times New Roman" w:hint="eastAsia"/>
+          <w:sz w:val="24"/>
+          <w:szCs w:val="24"/>
+        </w:rPr>
+        <w:t xml:space="preserve"> types</w:t>
       </w:r>
       <w:r>
         <w:rPr>
@@ -1654,13 +1740,23 @@
         </w:rPr>
         <w:t xml:space="preserve">% of </w:t>
       </w:r>
-      <w:r>
-        <w:rPr>
-          <w:rFonts w:ascii="Times New Roman" w:hAnsi="Times New Roman" w:cs="Times New Roman" w:hint="eastAsia"/>
-          <w:sz w:val="24"/>
-          <w:szCs w:val="24"/>
-        </w:rPr>
-        <w:t xml:space="preserve">exonic </w:t>
+      <w:proofErr w:type="spellStart"/>
+      <w:r>
+        <w:rPr>
+          <w:rFonts w:ascii="Times New Roman" w:hAnsi="Times New Roman" w:cs="Times New Roman" w:hint="eastAsia"/>
+          <w:sz w:val="24"/>
+          <w:szCs w:val="24"/>
+        </w:rPr>
+        <w:t>exonic</w:t>
+      </w:r>
+      <w:proofErr w:type="spellEnd"/>
+      <w:r>
+        <w:rPr>
+          <w:rFonts w:ascii="Times New Roman" w:hAnsi="Times New Roman" w:cs="Times New Roman" w:hint="eastAsia"/>
+          <w:sz w:val="24"/>
+          <w:szCs w:val="24"/>
+        </w:rPr>
+        <w:t xml:space="preserve"> </w:t>
       </w:r>
       <w:r>
         <w:rPr>
@@ -1790,7 +1886,7 @@
         </w:rPr>
         <w:t xml:space="preserve"> distinct mutational processes</w:t>
       </w:r>
-      <w:ins w:id="23" w:author="Steve Rozen, Ph.D." w:date="2025-06-05T08:59:00Z" w16du:dateUtc="2025-06-05T12:59:00Z">
+      <w:ins w:id="25" w:author="Steve Rozen, Ph.D." w:date="2025-06-05T08:59:00Z" w16du:dateUtc="2025-06-05T12:59:00Z">
         <w:r>
           <w:rPr>
             <w:rFonts w:ascii="Times New Roman" w:hAnsi="Times New Roman" w:cs="Times New Roman"/>
@@ -1855,7 +1951,25 @@
           <w:sz w:val="24"/>
           <w:szCs w:val="24"/>
         </w:rPr>
-        <w:t xml:space="preserve"> into biological implications through and trait associations</w:t>
+        <w:t xml:space="preserve"> into biological implications </w:t>
+      </w:r>
+      <w:proofErr w:type="gramStart"/>
+      <w:r>
+        <w:rPr>
+          <w:rFonts w:ascii="Times New Roman" w:hAnsi="Times New Roman" w:cs="Times New Roman"/>
+          <w:sz w:val="24"/>
+          <w:szCs w:val="24"/>
+        </w:rPr>
+        <w:t>through and</w:t>
+      </w:r>
+      <w:proofErr w:type="gramEnd"/>
+      <w:r>
+        <w:rPr>
+          <w:rFonts w:ascii="Times New Roman" w:hAnsi="Times New Roman" w:cs="Times New Roman"/>
+          <w:sz w:val="24"/>
+          <w:szCs w:val="24"/>
+        </w:rPr>
+        <w:t xml:space="preserve"> trait associations</w:t>
       </w:r>
       <w:r>
         <w:rPr>
@@ -2052,7 +2166,7 @@
         </w:rPr>
         <w:t>endogenous sources, such as 5-methylcytosine</w:t>
       </w:r>
-      <w:del w:id="24" w:author="Steve Rozen, Ph.D." w:date="2025-06-05T09:00:00Z" w16du:dateUtc="2025-06-05T13:00:00Z">
+      <w:del w:id="26" w:author="Steve Rozen, Ph.D." w:date="2025-06-05T09:00:00Z" w16du:dateUtc="2025-06-05T13:00:00Z">
         <w:r>
           <w:rPr>
             <w:rFonts w:ascii="Times New Roman" w:hAnsi="Times New Roman" w:cs="Times New Roman"/>
@@ -2979,7 +3093,7 @@
           <w:szCs w:val="24"/>
         </w:rPr>
       </w:pPr>
-      <w:commentRangeStart w:id="25"/>
+      <w:commentRangeStart w:id="27"/>
       <w:r>
         <w:rPr>
           <w:rFonts w:ascii="Times New Roman" w:hAnsi="Times New Roman" w:cs="Times New Roman"/>
@@ -2988,7 +3102,7 @@
         </w:rPr>
         <w:t xml:space="preserve">While </w:t>
       </w:r>
-      <w:del w:id="26" w:author="Steve Rozen, Ph.D." w:date="2025-06-05T09:11:00Z" w16du:dateUtc="2025-06-05T13:11:00Z">
+      <w:del w:id="28" w:author="Steve Rozen, Ph.D." w:date="2025-06-05T09:11:00Z" w16du:dateUtc="2025-06-05T13:11:00Z">
         <w:r>
           <w:rPr>
             <w:rFonts w:ascii="Times New Roman" w:hAnsi="Times New Roman" w:cs="Times New Roman"/>
@@ -2998,7 +3112,7 @@
           <w:delText>the majority of</w:delText>
         </w:r>
       </w:del>
-      <w:ins w:id="27" w:author="Steve Rozen, Ph.D." w:date="2025-06-05T09:11:00Z" w16du:dateUtc="2025-06-05T13:11:00Z">
+      <w:ins w:id="29" w:author="Steve Rozen, Ph.D." w:date="2025-06-05T09:11:00Z" w16du:dateUtc="2025-06-05T13:11:00Z">
         <w:r>
           <w:rPr>
             <w:rFonts w:ascii="Times New Roman" w:hAnsi="Times New Roman" w:cs="Times New Roman"/>
@@ -3014,27 +3128,9 @@
           <w:sz w:val="24"/>
           <w:szCs w:val="24"/>
         </w:rPr>
-        <w:t xml:space="preserve"> mutational signature research has focused on single base substitutions (SBSs), indel (ID) signatures also yield critical insights into mutagenic mechanisms. In particular, the characterization of indel signatures has evolved, with two main classifications </w:t>
-      </w:r>
-      <w:ins w:id="28" w:author="Steve Rozen, Ph.D." w:date="2025-06-05T09:15:00Z" w16du:dateUtc="2025-06-05T13:15:00Z">
-        <w:r>
-          <w:rPr>
-            <w:rFonts w:ascii="Times New Roman" w:hAnsi="Times New Roman" w:cs="Times New Roman"/>
-            <w:sz w:val="24"/>
-            <w:szCs w:val="24"/>
-          </w:rPr>
-          <w:t xml:space="preserve">&lt;need to standardize on “classification”&gt; or &lt;”system”&gt; </w:t>
-        </w:r>
-      </w:ins>
-      <w:r>
-        <w:rPr>
-          <w:rFonts w:ascii="Times New Roman" w:hAnsi="Times New Roman" w:cs="Times New Roman"/>
-          <w:sz w:val="24"/>
-          <w:szCs w:val="24"/>
-        </w:rPr>
-        <w:t>now in use</w:t>
-      </w:r>
-      <w:ins w:id="29" w:author="Steve Rozen, Ph.D." w:date="2025-06-05T09:15:00Z" w16du:dateUtc="2025-06-05T13:15:00Z">
+        <w:t xml:space="preserve"> mutational signature research has focused on single base substitutions (SBSs), indel (ID) signatures also yield critical insights into mutagenic mechanisms. In particular, the characterization of indel signatures has evolved, with two main classifications now in use</w:t>
+      </w:r>
+      <w:ins w:id="30" w:author="Steve Rozen, Ph.D." w:date="2025-06-05T09:15:00Z" w16du:dateUtc="2025-06-05T13:15:00Z">
         <w:r>
           <w:rPr>
             <w:rFonts w:ascii="Times New Roman" w:hAnsi="Times New Roman" w:cs="Times New Roman"/>
@@ -3044,7 +3140,7 @@
           <w:t xml:space="preserve">. </w:t>
         </w:r>
       </w:ins>
-      <w:del w:id="30" w:author="Steve Rozen, Ph.D." w:date="2025-06-05T09:15:00Z" w16du:dateUtc="2025-06-05T13:15:00Z">
+      <w:del w:id="31" w:author="Steve Rozen, Ph.D." w:date="2025-06-05T09:15:00Z" w16du:dateUtc="2025-06-05T13:15:00Z">
         <w:r>
           <w:rPr>
             <w:rFonts w:ascii="Times New Roman" w:hAnsi="Times New Roman" w:cs="Times New Roman"/>
@@ -3054,7 +3150,7 @@
           <w:delText xml:space="preserve">: </w:delText>
         </w:r>
       </w:del>
-      <w:ins w:id="31" w:author="Steve Rozen, Ph.D." w:date="2025-06-05T09:15:00Z" w16du:dateUtc="2025-06-05T13:15:00Z">
+      <w:ins w:id="32" w:author="Steve Rozen, Ph.D." w:date="2025-06-05T09:15:00Z" w16du:dateUtc="2025-06-05T13:15:00Z">
         <w:r>
           <w:rPr>
             <w:rFonts w:ascii="Times New Roman" w:hAnsi="Times New Roman" w:cs="Times New Roman"/>
@@ -3064,7 +3160,7 @@
           <w:t>O</w:t>
         </w:r>
       </w:ins>
-      <w:ins w:id="32" w:author="Steve Rozen, Ph.D." w:date="2025-06-05T09:13:00Z" w16du:dateUtc="2025-06-05T13:13:00Z">
+      <w:ins w:id="33" w:author="Steve Rozen, Ph.D." w:date="2025-06-05T09:13:00Z" w16du:dateUtc="2025-06-05T13:13:00Z">
         <w:r>
           <w:rPr>
             <w:rFonts w:ascii="Times New Roman" w:hAnsi="Times New Roman" w:cs="Times New Roman"/>
@@ -3074,7 +3170,7 @@
           <w:t>ne, which we term “</w:t>
         </w:r>
       </w:ins>
-      <w:ins w:id="33" w:author="Steve Rozen, Ph.D." w:date="2025-06-05T09:24:00Z" w16du:dateUtc="2025-06-05T13:24:00Z">
+      <w:ins w:id="34" w:author="Steve Rozen, Ph.D." w:date="2025-06-05T09:24:00Z" w16du:dateUtc="2025-06-05T13:24:00Z">
         <w:r>
           <w:rPr>
             <w:rFonts w:ascii="Times New Roman" w:hAnsi="Times New Roman" w:cs="Times New Roman"/>
@@ -3084,7 +3180,7 @@
           <w:t>I</w:t>
         </w:r>
       </w:ins>
-      <w:ins w:id="34" w:author="Steve Rozen, Ph.D." w:date="2025-06-05T09:23:00Z" w16du:dateUtc="2025-06-05T13:23:00Z">
+      <w:ins w:id="35" w:author="Steve Rozen, Ph.D." w:date="2025-06-05T09:23:00Z" w16du:dateUtc="2025-06-05T13:23:00Z">
         <w:r>
           <w:rPr>
             <w:rFonts w:ascii="Times New Roman" w:hAnsi="Times New Roman" w:cs="Times New Roman"/>
@@ -3094,7 +3190,7 @@
           <w:t>ndel</w:t>
         </w:r>
       </w:ins>
-      <w:del w:id="35" w:author="Steve Rozen, Ph.D." w:date="2025-06-05T09:23:00Z" w16du:dateUtc="2025-06-05T13:23:00Z">
+      <w:del w:id="36" w:author="Steve Rozen, Ph.D." w:date="2025-06-05T09:23:00Z" w16du:dateUtc="2025-06-05T13:23:00Z">
         <w:r>
           <w:rPr>
             <w:rFonts w:ascii="Times New Roman" w:hAnsi="Times New Roman" w:cs="Times New Roman"/>
@@ -3112,7 +3208,7 @@
         </w:rPr>
         <w:t>83</w:t>
       </w:r>
-      <w:ins w:id="36" w:author="Steve Rozen, Ph.D." w:date="2025-06-05T09:13:00Z" w16du:dateUtc="2025-06-05T13:13:00Z">
+      <w:ins w:id="37" w:author="Steve Rozen, Ph.D." w:date="2025-06-05T09:13:00Z" w16du:dateUtc="2025-06-05T13:13:00Z">
         <w:r>
           <w:rPr>
             <w:rFonts w:ascii="Times New Roman" w:hAnsi="Times New Roman" w:cs="Times New Roman"/>
@@ -3122,7 +3218,7 @@
           <w:t xml:space="preserve">” </w:t>
         </w:r>
       </w:ins>
-      <w:ins w:id="37" w:author="Steve Rozen, Ph.D." w:date="2025-06-05T09:18:00Z" w16du:dateUtc="2025-06-05T13:18:00Z">
+      <w:ins w:id="38" w:author="Steve Rozen, Ph.D." w:date="2025-06-05T09:18:00Z" w16du:dateUtc="2025-06-05T13:18:00Z">
         <w:r>
           <w:rPr>
             <w:rFonts w:ascii="Times New Roman" w:hAnsi="Times New Roman" w:cs="Times New Roman"/>
@@ -3132,7 +3228,7 @@
           <w:t xml:space="preserve">because it </w:t>
         </w:r>
       </w:ins>
-      <w:ins w:id="38" w:author="Steve Rozen, Ph.D." w:date="2025-06-05T09:17:00Z" w16du:dateUtc="2025-06-05T13:17:00Z">
+      <w:ins w:id="39" w:author="Steve Rozen, Ph.D." w:date="2025-06-05T09:17:00Z" w16du:dateUtc="2025-06-05T13:17:00Z">
         <w:r>
           <w:rPr>
             <w:rFonts w:ascii="Times New Roman" w:hAnsi="Times New Roman" w:cs="Times New Roman"/>
@@ -3142,7 +3238,7 @@
           <w:t xml:space="preserve">classifies indels </w:t>
         </w:r>
       </w:ins>
-      <w:ins w:id="39" w:author="Steve Rozen, Ph.D." w:date="2025-06-05T09:18:00Z" w16du:dateUtc="2025-06-05T13:18:00Z">
+      <w:ins w:id="40" w:author="Steve Rozen, Ph.D." w:date="2025-06-05T09:18:00Z" w16du:dateUtc="2025-06-05T13:18:00Z">
         <w:r>
           <w:rPr>
             <w:rFonts w:ascii="Times New Roman" w:hAnsi="Times New Roman" w:cs="Times New Roman"/>
@@ -3152,7 +3248,7 @@
           <w:t xml:space="preserve">into 83 types, </w:t>
         </w:r>
       </w:ins>
-      <w:ins w:id="40" w:author="Steve Rozen, Ph.D." w:date="2025-06-05T09:13:00Z" w16du:dateUtc="2025-06-05T13:13:00Z">
+      <w:ins w:id="41" w:author="Steve Rozen, Ph.D." w:date="2025-06-05T09:13:00Z" w16du:dateUtc="2025-06-05T13:13:00Z">
         <w:r>
           <w:rPr>
             <w:rFonts w:ascii="Times New Roman" w:hAnsi="Times New Roman" w:cs="Times New Roman"/>
@@ -3162,7 +3258,7 @@
           <w:t xml:space="preserve">was </w:t>
         </w:r>
       </w:ins>
-      <w:ins w:id="41" w:author="Steve Rozen, Ph.D." w:date="2025-06-05T09:14:00Z" w16du:dateUtc="2025-06-05T13:14:00Z">
+      <w:ins w:id="42" w:author="Steve Rozen, Ph.D." w:date="2025-06-05T09:14:00Z" w16du:dateUtc="2025-06-05T13:14:00Z">
         <w:r>
           <w:rPr>
             <w:rFonts w:ascii="Times New Roman" w:hAnsi="Times New Roman" w:cs="Times New Roman"/>
@@ -3172,7 +3268,7 @@
           <w:t xml:space="preserve">used in &lt;ref “Repertoire” 2020 paper&gt; and is used on the </w:t>
         </w:r>
       </w:ins>
-      <w:del w:id="42" w:author="Steve Rozen, Ph.D." w:date="2025-06-05T09:14:00Z" w16du:dateUtc="2025-06-05T13:14:00Z">
+      <w:del w:id="43" w:author="Steve Rozen, Ph.D." w:date="2025-06-05T09:14:00Z" w16du:dateUtc="2025-06-05T13:14:00Z">
         <w:r>
           <w:rPr>
             <w:rFonts w:ascii="Times New Roman" w:hAnsi="Times New Roman" w:cs="Times New Roman"/>
@@ -3190,7 +3286,7 @@
         </w:rPr>
         <w:t xml:space="preserve">COSMIC </w:t>
       </w:r>
-      <w:ins w:id="43" w:author="Steve Rozen, Ph.D." w:date="2025-06-05T09:14:00Z" w16du:dateUtc="2025-06-05T13:14:00Z">
+      <w:ins w:id="44" w:author="Steve Rozen, Ph.D." w:date="2025-06-05T09:14:00Z" w16du:dateUtc="2025-06-05T13:14:00Z">
         <w:r>
           <w:rPr>
             <w:rFonts w:ascii="Times New Roman" w:hAnsi="Times New Roman" w:cs="Times New Roman"/>
@@ -3200,7 +3296,7 @@
           <w:t>web site (URL</w:t>
         </w:r>
       </w:ins>
-      <w:ins w:id="44" w:author="Steve Rozen, Ph.D." w:date="2025-06-05T09:17:00Z" w16du:dateUtc="2025-06-05T13:17:00Z">
+      <w:ins w:id="45" w:author="Steve Rozen, Ph.D." w:date="2025-06-05T09:17:00Z" w16du:dateUtc="2025-06-05T13:17:00Z">
         <w:r>
           <w:rPr>
             <w:rFonts w:ascii="Times New Roman" w:hAnsi="Times New Roman" w:cs="Times New Roman"/>
@@ -3210,7 +3306,7 @@
           <w:t>, Figure 1X</w:t>
         </w:r>
       </w:ins>
-      <w:ins w:id="45" w:author="Steve Rozen, Ph.D." w:date="2025-06-05T09:14:00Z" w16du:dateUtc="2025-06-05T13:14:00Z">
+      <w:ins w:id="46" w:author="Steve Rozen, Ph.D." w:date="2025-06-05T09:14:00Z" w16du:dateUtc="2025-06-05T13:14:00Z">
         <w:r>
           <w:rPr>
             <w:rFonts w:ascii="Times New Roman" w:hAnsi="Times New Roman" w:cs="Times New Roman"/>
@@ -3220,7 +3316,7 @@
           <w:t>)</w:t>
         </w:r>
       </w:ins>
-      <w:ins w:id="46" w:author="Steve Rozen, Ph.D." w:date="2025-06-05T09:15:00Z" w16du:dateUtc="2025-06-05T13:15:00Z">
+      <w:ins w:id="47" w:author="Steve Rozen, Ph.D." w:date="2025-06-05T09:15:00Z" w16du:dateUtc="2025-06-05T13:15:00Z">
         <w:r>
           <w:rPr>
             <w:rFonts w:ascii="Times New Roman" w:hAnsi="Times New Roman" w:cs="Times New Roman"/>
@@ -3230,7 +3326,7 @@
           <w:t>. The other</w:t>
         </w:r>
       </w:ins>
-      <w:del w:id="47" w:author="Steve Rozen, Ph.D." w:date="2025-06-05T09:15:00Z" w16du:dateUtc="2025-06-05T13:15:00Z">
+      <w:del w:id="48" w:author="Steve Rozen, Ph.D." w:date="2025-06-05T09:15:00Z" w16du:dateUtc="2025-06-05T13:15:00Z">
         <w:r>
           <w:rPr>
             <w:rFonts w:ascii="Times New Roman" w:hAnsi="Times New Roman" w:cs="Times New Roman"/>
@@ -3240,7 +3336,7 @@
           <w:delText>indel taxonomy, and</w:delText>
         </w:r>
       </w:del>
-      <w:ins w:id="48" w:author="Steve Rozen, Ph.D." w:date="2025-06-05T09:15:00Z" w16du:dateUtc="2025-06-05T13:15:00Z">
+      <w:ins w:id="49" w:author="Steve Rozen, Ph.D." w:date="2025-06-05T09:15:00Z" w16du:dateUtc="2025-06-05T13:15:00Z">
         <w:r>
           <w:rPr>
             <w:rFonts w:ascii="Times New Roman" w:hAnsi="Times New Roman" w:cs="Times New Roman"/>
@@ -3258,7 +3354,7 @@
         </w:rPr>
         <w:t xml:space="preserve"> </w:t>
       </w:r>
-      <w:ins w:id="49" w:author="Steve Rozen, Ph.D." w:date="2025-06-05T09:15:00Z" w16du:dateUtc="2025-06-05T13:15:00Z">
+      <w:ins w:id="50" w:author="Steve Rozen, Ph.D." w:date="2025-06-05T09:15:00Z" w16du:dateUtc="2025-06-05T13:15:00Z">
         <w:r>
           <w:rPr>
             <w:rFonts w:ascii="Times New Roman" w:hAnsi="Times New Roman" w:cs="Times New Roman"/>
@@ -3268,7 +3364,7 @@
           <w:t>“</w:t>
         </w:r>
       </w:ins>
-      <w:ins w:id="50" w:author="Steve Rozen, Ph.D." w:date="2025-06-05T09:24:00Z" w16du:dateUtc="2025-06-05T13:24:00Z">
+      <w:ins w:id="51" w:author="Steve Rozen, Ph.D." w:date="2025-06-05T09:24:00Z" w16du:dateUtc="2025-06-05T13:24:00Z">
         <w:r>
           <w:rPr>
             <w:rFonts w:ascii="Times New Roman" w:hAnsi="Times New Roman" w:cs="Times New Roman"/>
@@ -3278,7 +3374,7 @@
           <w:t>I</w:t>
         </w:r>
       </w:ins>
-      <w:ins w:id="51" w:author="Steve Rozen, Ph.D." w:date="2025-06-05T09:23:00Z" w16du:dateUtc="2025-06-05T13:23:00Z">
+      <w:ins w:id="52" w:author="Steve Rozen, Ph.D." w:date="2025-06-05T09:23:00Z" w16du:dateUtc="2025-06-05T13:23:00Z">
         <w:r>
           <w:rPr>
             <w:rFonts w:ascii="Times New Roman" w:hAnsi="Times New Roman" w:cs="Times New Roman"/>
@@ -3288,7 +3384,7 @@
           <w:t>ndel</w:t>
         </w:r>
       </w:ins>
-      <w:del w:id="52" w:author="Steve Rozen, Ph.D." w:date="2025-06-05T09:23:00Z" w16du:dateUtc="2025-06-05T13:23:00Z">
+      <w:del w:id="53" w:author="Steve Rozen, Ph.D." w:date="2025-06-05T09:23:00Z" w16du:dateUtc="2025-06-05T13:23:00Z">
         <w:r>
           <w:rPr>
             <w:rFonts w:ascii="Times New Roman" w:hAnsi="Times New Roman" w:cs="Times New Roman"/>
@@ -3306,7 +3402,7 @@
         </w:rPr>
         <w:t>89</w:t>
       </w:r>
-      <w:ins w:id="53" w:author="Steve Rozen, Ph.D." w:date="2025-06-05T09:15:00Z" w16du:dateUtc="2025-06-05T13:15:00Z">
+      <w:ins w:id="54" w:author="Steve Rozen, Ph.D." w:date="2025-06-05T09:15:00Z" w16du:dateUtc="2025-06-05T13:15:00Z">
         <w:r>
           <w:rPr>
             <w:rFonts w:ascii="Times New Roman" w:hAnsi="Times New Roman" w:cs="Times New Roman"/>
@@ -3316,7 +3412,7 @@
           <w:t>”</w:t>
         </w:r>
       </w:ins>
-      <w:ins w:id="54" w:author="Steve Rozen, Ph.D." w:date="2025-06-05T09:18:00Z" w16du:dateUtc="2025-06-05T13:18:00Z">
+      <w:ins w:id="55" w:author="Steve Rozen, Ph.D." w:date="2025-06-05T09:18:00Z" w16du:dateUtc="2025-06-05T13:18:00Z">
         <w:r>
           <w:rPr>
             <w:rFonts w:ascii="Times New Roman" w:hAnsi="Times New Roman" w:cs="Times New Roman"/>
@@ -3326,7 +3422,7 @@
           <w:t xml:space="preserve">, because it classifies indels into 89 types, </w:t>
         </w:r>
       </w:ins>
-      <w:ins w:id="55" w:author="Steve Rozen, Ph.D." w:date="2025-06-05T09:19:00Z" w16du:dateUtc="2025-06-05T13:19:00Z">
+      <w:ins w:id="56" w:author="Steve Rozen, Ph.D." w:date="2025-06-05T09:19:00Z" w16du:dateUtc="2025-06-05T13:19:00Z">
         <w:r>
           <w:rPr>
             <w:rFonts w:ascii="Times New Roman" w:hAnsi="Times New Roman" w:cs="Times New Roman"/>
@@ -3336,7 +3432,7 @@
           <w:t xml:space="preserve">subdivides </w:t>
         </w:r>
       </w:ins>
-      <w:ins w:id="56" w:author="Steve Rozen, Ph.D." w:date="2025-06-05T09:20:00Z" w16du:dateUtc="2025-06-05T13:20:00Z">
+      <w:ins w:id="57" w:author="Steve Rozen, Ph.D." w:date="2025-06-05T09:20:00Z" w16du:dateUtc="2025-06-05T13:20:00Z">
         <w:r>
           <w:rPr>
             <w:rFonts w:ascii="Times New Roman" w:hAnsi="Times New Roman" w:cs="Times New Roman"/>
@@ -3346,7 +3442,7 @@
           <w:t xml:space="preserve">some </w:t>
         </w:r>
       </w:ins>
-      <w:ins w:id="57" w:author="Steve Rozen, Ph.D." w:date="2025-06-05T09:19:00Z" w16du:dateUtc="2025-06-05T13:19:00Z">
+      <w:ins w:id="58" w:author="Steve Rozen, Ph.D." w:date="2025-06-05T09:19:00Z" w16du:dateUtc="2025-06-05T13:19:00Z">
         <w:r>
           <w:rPr>
             <w:rFonts w:ascii="Times New Roman" w:hAnsi="Times New Roman" w:cs="Times New Roman"/>
@@ -3356,7 +3452,7 @@
           <w:t>single base substitutions according to</w:t>
         </w:r>
       </w:ins>
-      <w:del w:id="58" w:author="Steve Rozen, Ph.D." w:date="2025-06-05T09:18:00Z" w16du:dateUtc="2025-06-05T13:18:00Z">
+      <w:del w:id="59" w:author="Steve Rozen, Ph.D." w:date="2025-06-05T09:18:00Z" w16du:dateUtc="2025-06-05T13:18:00Z">
         <w:r>
           <w:rPr>
             <w:rFonts w:ascii="Times New Roman" w:hAnsi="Times New Roman" w:cs="Times New Roman"/>
@@ -3366,7 +3462,7 @@
           <w:delText xml:space="preserve">, </w:delText>
         </w:r>
       </w:del>
-      <w:del w:id="59" w:author="Steve Rozen, Ph.D." w:date="2025-06-05T09:16:00Z" w16du:dateUtc="2025-06-05T13:16:00Z">
+      <w:del w:id="60" w:author="Steve Rozen, Ph.D." w:date="2025-06-05T09:16:00Z" w16du:dateUtc="2025-06-05T13:16:00Z">
         <w:r>
           <w:rPr>
             <w:rFonts w:ascii="Times New Roman" w:hAnsi="Times New Roman" w:cs="Times New Roman"/>
@@ -3376,7 +3472,7 @@
           <w:delText xml:space="preserve">a recently refined classification that </w:delText>
         </w:r>
       </w:del>
-      <w:del w:id="60" w:author="Steve Rozen, Ph.D." w:date="2025-06-05T09:19:00Z" w16du:dateUtc="2025-06-05T13:19:00Z">
+      <w:del w:id="61" w:author="Steve Rozen, Ph.D." w:date="2025-06-05T09:19:00Z" w16du:dateUtc="2025-06-05T13:19:00Z">
         <w:r>
           <w:rPr>
             <w:rFonts w:ascii="Times New Roman" w:hAnsi="Times New Roman" w:cs="Times New Roman"/>
@@ -3394,7 +3490,7 @@
         </w:rPr>
         <w:t xml:space="preserve"> </w:t>
       </w:r>
-      <w:del w:id="61" w:author="Steve Rozen, Ph.D." w:date="2025-06-05T09:18:00Z" w16du:dateUtc="2025-06-05T13:18:00Z">
+      <w:del w:id="62" w:author="Steve Rozen, Ph.D." w:date="2025-06-05T09:18:00Z" w16du:dateUtc="2025-06-05T13:18:00Z">
         <w:r>
           <w:rPr>
             <w:rFonts w:ascii="Times New Roman" w:hAnsi="Times New Roman" w:cs="Times New Roman" w:hint="eastAsia"/>
@@ -3420,7 +3516,7 @@
         </w:rPr>
         <w:t xml:space="preserve"> sequence context</w:t>
       </w:r>
-      <w:ins w:id="62" w:author="Steve Rozen, Ph.D." w:date="2025-06-05T09:23:00Z" w16du:dateUtc="2025-06-05T13:23:00Z">
+      <w:ins w:id="63" w:author="Steve Rozen, Ph.D." w:date="2025-06-05T09:23:00Z" w16du:dateUtc="2025-06-05T13:23:00Z">
         <w:r>
           <w:rPr>
             <w:rFonts w:ascii="Times New Roman" w:hAnsi="Times New Roman" w:cs="Times New Roman"/>
@@ -3430,7 +3526,7 @@
           <w:t xml:space="preserve">, while at the same time </w:t>
         </w:r>
       </w:ins>
-      <w:del w:id="63" w:author="Steve Rozen, Ph.D." w:date="2025-06-05T09:23:00Z" w16du:dateUtc="2025-06-05T13:23:00Z">
+      <w:del w:id="64" w:author="Steve Rozen, Ph.D." w:date="2025-06-05T09:23:00Z" w16du:dateUtc="2025-06-05T13:23:00Z">
         <w:r>
           <w:rPr>
             <w:rFonts w:ascii="Times New Roman" w:hAnsi="Times New Roman" w:cs="Times New Roman" w:hint="eastAsia"/>
@@ -3440,7 +3536,7 @@
           <w:delText xml:space="preserve"> </w:delText>
         </w:r>
       </w:del>
-      <w:ins w:id="64" w:author="Steve Rozen, Ph.D." w:date="2025-06-05T09:23:00Z" w16du:dateUtc="2025-06-05T13:23:00Z">
+      <w:ins w:id="65" w:author="Steve Rozen, Ph.D." w:date="2025-06-05T09:23:00Z" w16du:dateUtc="2025-06-05T13:23:00Z">
         <w:r>
           <w:rPr>
             <w:rFonts w:ascii="Times New Roman" w:hAnsi="Times New Roman" w:cs="Times New Roman"/>
@@ -3450,7 +3546,7 @@
           <w:t>merging</w:t>
         </w:r>
       </w:ins>
-      <w:ins w:id="65" w:author="Steve Rozen, Ph.D." w:date="2025-06-05T09:20:00Z" w16du:dateUtc="2025-06-05T13:20:00Z">
+      <w:ins w:id="66" w:author="Steve Rozen, Ph.D." w:date="2025-06-05T09:20:00Z" w16du:dateUtc="2025-06-05T13:20:00Z">
         <w:r>
           <w:rPr>
             <w:rFonts w:ascii="Times New Roman" w:hAnsi="Times New Roman" w:cs="Times New Roman"/>
@@ -3460,7 +3556,7 @@
           <w:t xml:space="preserve"> some indel types that are distinct in the </w:t>
         </w:r>
       </w:ins>
-      <w:ins w:id="66" w:author="Steve Rozen, Ph.D." w:date="2025-06-05T09:24:00Z" w16du:dateUtc="2025-06-05T13:24:00Z">
+      <w:ins w:id="67" w:author="Steve Rozen, Ph.D." w:date="2025-06-05T09:24:00Z" w16du:dateUtc="2025-06-05T13:24:00Z">
         <w:r>
           <w:rPr>
             <w:rFonts w:ascii="Times New Roman" w:hAnsi="Times New Roman" w:cs="Times New Roman"/>
@@ -3470,7 +3566,7 @@
           <w:t>I</w:t>
         </w:r>
       </w:ins>
-      <w:ins w:id="67" w:author="Steve Rozen, Ph.D." w:date="2025-06-05T09:20:00Z" w16du:dateUtc="2025-06-05T13:20:00Z">
+      <w:ins w:id="68" w:author="Steve Rozen, Ph.D." w:date="2025-06-05T09:20:00Z" w16du:dateUtc="2025-06-05T13:20:00Z">
         <w:r>
           <w:rPr>
             <w:rFonts w:ascii="Times New Roman" w:hAnsi="Times New Roman" w:cs="Times New Roman"/>
@@ -3480,7 +3576,7 @@
           <w:t>ndel8</w:t>
         </w:r>
       </w:ins>
-      <w:ins w:id="68" w:author="Steve Rozen, Ph.D." w:date="2025-06-05T09:24:00Z" w16du:dateUtc="2025-06-05T13:24:00Z">
+      <w:ins w:id="69" w:author="Steve Rozen, Ph.D." w:date="2025-06-05T09:24:00Z" w16du:dateUtc="2025-06-05T13:24:00Z">
         <w:r>
           <w:rPr>
             <w:rFonts w:ascii="Times New Roman" w:hAnsi="Times New Roman" w:cs="Times New Roman"/>
@@ -3490,7 +3586,7 @@
           <w:t>9</w:t>
         </w:r>
       </w:ins>
-      <w:ins w:id="69" w:author="Steve Rozen, Ph.D." w:date="2025-06-05T09:20:00Z" w16du:dateUtc="2025-06-05T13:20:00Z">
+      <w:ins w:id="70" w:author="Steve Rozen, Ph.D." w:date="2025-06-05T09:20:00Z" w16du:dateUtc="2025-06-05T13:20:00Z">
         <w:r>
           <w:rPr>
             <w:rFonts w:ascii="Times New Roman" w:hAnsi="Times New Roman" w:cs="Times New Roman"/>
@@ -3524,7 +3620,7 @@
         </w:rPr>
         <w:t>)</w:t>
       </w:r>
-      <w:ins w:id="70" w:author="Steve Rozen, Ph.D." w:date="2025-06-05T09:21:00Z" w16du:dateUtc="2025-06-05T13:21:00Z">
+      <w:ins w:id="71" w:author="Steve Rozen, Ph.D." w:date="2025-06-05T09:21:00Z" w16du:dateUtc="2025-06-05T13:21:00Z">
         <w:r>
           <w:rPr>
             <w:rFonts w:ascii="Times New Roman" w:hAnsi="Times New Roman" w:cs="Times New Roman"/>
@@ -3542,7 +3638,7 @@
         </w:rPr>
         <w:t xml:space="preserve">. </w:t>
       </w:r>
-      <w:ins w:id="71" w:author="Steve Rozen, Ph.D." w:date="2025-06-05T09:24:00Z" w16du:dateUtc="2025-06-05T13:24:00Z">
+      <w:ins w:id="72" w:author="Steve Rozen, Ph.D." w:date="2025-06-05T09:24:00Z" w16du:dateUtc="2025-06-05T13:24:00Z">
         <w:r>
           <w:rPr>
             <w:rFonts w:ascii="Times New Roman" w:hAnsi="Times New Roman" w:cs="Times New Roman"/>
@@ -3552,7 +3648,7 @@
           <w:t>Us</w:t>
         </w:r>
       </w:ins>
-      <w:ins w:id="72" w:author="Steve Rozen, Ph.D." w:date="2025-06-05T09:25:00Z" w16du:dateUtc="2025-06-05T13:25:00Z">
+      <w:ins w:id="73" w:author="Steve Rozen, Ph.D." w:date="2025-06-05T09:25:00Z" w16du:dateUtc="2025-06-05T13:25:00Z">
         <w:r>
           <w:rPr>
             <w:rFonts w:ascii="Times New Roman" w:hAnsi="Times New Roman" w:cs="Times New Roman"/>
@@ -3562,7 +3658,7 @@
           <w:t>e of the Indel89 system offered the ability to distinguish several signatures that could not be distinguished in Indel83. In general, the relationship between Indel83 and Indel8</w:t>
         </w:r>
       </w:ins>
-      <w:ins w:id="73" w:author="Steve Rozen, Ph.D." w:date="2025-06-05T09:26:00Z" w16du:dateUtc="2025-06-05T13:26:00Z">
+      <w:ins w:id="74" w:author="Steve Rozen, Ph.D." w:date="2025-06-05T09:26:00Z" w16du:dateUtc="2025-06-05T13:26:00Z">
         <w:r>
           <w:rPr>
             <w:rFonts w:ascii="Times New Roman" w:hAnsi="Times New Roman" w:cs="Times New Roman"/>
@@ -3572,17 +3668,35 @@
           <w:t>9 signatures is many-to-many</w:t>
         </w:r>
       </w:ins>
-      <w:ins w:id="74" w:author="Steve Rozen, Ph.D." w:date="2025-06-05T09:29:00Z" w16du:dateUtc="2025-06-05T13:29:00Z">
+      <w:ins w:id="75" w:author="Steve Rozen, Ph.D." w:date="2025-06-05T09:29:00Z" w16du:dateUtc="2025-06-05T13:29:00Z">
         <w:r>
           <w:rPr>
             <w:rFonts w:ascii="Times New Roman" w:hAnsi="Times New Roman" w:cs="Times New Roman"/>
             <w:sz w:val="24"/>
             <w:szCs w:val="24"/>
           </w:rPr>
-          <w:t xml:space="preserve">: in some cases one Indel83 signatures maps to multiple Indel89 signatures, and in other cases </w:t>
+          <w:t xml:space="preserve">: in some </w:t>
+        </w:r>
+        <w:proofErr w:type="gramStart"/>
+        <w:r>
+          <w:rPr>
+            <w:rFonts w:ascii="Times New Roman" w:hAnsi="Times New Roman" w:cs="Times New Roman"/>
+            <w:sz w:val="24"/>
+            <w:szCs w:val="24"/>
+          </w:rPr>
+          <w:t>cases</w:t>
+        </w:r>
+        <w:proofErr w:type="gramEnd"/>
+        <w:r>
+          <w:rPr>
+            <w:rFonts w:ascii="Times New Roman" w:hAnsi="Times New Roman" w:cs="Times New Roman"/>
+            <w:sz w:val="24"/>
+            <w:szCs w:val="24"/>
+          </w:rPr>
+          <w:t xml:space="preserve"> one Indel83 signatures maps to multiple Indel89 signatures, and in other cases </w:t>
         </w:r>
       </w:ins>
-      <w:ins w:id="75" w:author="Steve Rozen, Ph.D." w:date="2025-06-05T09:30:00Z" w16du:dateUtc="2025-06-05T13:30:00Z">
+      <w:ins w:id="76" w:author="Steve Rozen, Ph.D." w:date="2025-06-05T09:30:00Z" w16du:dateUtc="2025-06-05T13:30:00Z">
         <w:r>
           <w:rPr>
             <w:rFonts w:ascii="Times New Roman" w:hAnsi="Times New Roman" w:cs="Times New Roman"/>
@@ -3592,7 +3706,7 @@
           <w:t>one Indel89 signature maps to multiple Indel83 signatures &lt;do we have an example or is this only in-principle?&gt;. I</w:t>
         </w:r>
       </w:ins>
-      <w:ins w:id="76" w:author="Steve Rozen, Ph.D." w:date="2025-06-05T09:26:00Z" w16du:dateUtc="2025-06-05T13:26:00Z">
+      <w:ins w:id="77" w:author="Steve Rozen, Ph.D." w:date="2025-06-05T09:26:00Z" w16du:dateUtc="2025-06-05T13:26:00Z">
         <w:r>
           <w:rPr>
             <w:rFonts w:ascii="Times New Roman" w:hAnsi="Times New Roman" w:cs="Times New Roman"/>
@@ -3602,7 +3716,7 @@
           <w:t>t is not possible to algorithmically map signatures between the two classifications</w:t>
         </w:r>
       </w:ins>
-      <w:ins w:id="77" w:author="Steve Rozen, Ph.D." w:date="2025-06-05T09:29:00Z" w16du:dateUtc="2025-06-05T13:29:00Z">
+      <w:ins w:id="78" w:author="Steve Rozen, Ph.D." w:date="2025-06-05T09:29:00Z" w16du:dateUtc="2025-06-05T13:29:00Z">
         <w:r>
           <w:rPr>
             <w:rFonts w:ascii="Times New Roman" w:hAnsi="Times New Roman" w:cs="Times New Roman"/>
@@ -3612,7 +3726,7 @@
           <w:t xml:space="preserve">. </w:t>
         </w:r>
       </w:ins>
-      <w:del w:id="78" w:author="Steve Rozen, Ph.D." w:date="2025-06-05T09:32:00Z" w16du:dateUtc="2025-06-05T13:32:00Z">
+      <w:del w:id="79" w:author="Steve Rozen, Ph.D." w:date="2025-06-05T09:32:00Z" w16du:dateUtc="2025-06-05T13:32:00Z">
         <w:r>
           <w:rPr>
             <w:rFonts w:ascii="Times New Roman" w:hAnsi="Times New Roman" w:cs="Times New Roman"/>
@@ -3622,7 +3736,7 @@
           <w:delText>In t</w:delText>
         </w:r>
       </w:del>
-      <w:ins w:id="79" w:author="Steve Rozen, Ph.D." w:date="2025-06-05T09:32:00Z" w16du:dateUtc="2025-06-05T13:32:00Z">
+      <w:ins w:id="80" w:author="Steve Rozen, Ph.D." w:date="2025-06-05T09:32:00Z" w16du:dateUtc="2025-06-05T13:32:00Z">
         <w:r>
           <w:rPr>
             <w:rFonts w:ascii="Times New Roman" w:hAnsi="Times New Roman" w:cs="Times New Roman"/>
@@ -3640,7 +3754,7 @@
         </w:rPr>
         <w:t>his study</w:t>
       </w:r>
-      <w:del w:id="80" w:author="Steve Rozen, Ph.D." w:date="2025-06-05T09:32:00Z" w16du:dateUtc="2025-06-05T13:32:00Z">
+      <w:del w:id="81" w:author="Steve Rozen, Ph.D." w:date="2025-06-05T09:32:00Z" w16du:dateUtc="2025-06-05T13:32:00Z">
         <w:r>
           <w:rPr>
             <w:rFonts w:ascii="Times New Roman" w:hAnsi="Times New Roman" w:cs="Times New Roman"/>
@@ -3658,7 +3772,7 @@
         </w:rPr>
         <w:t xml:space="preserve"> employ</w:t>
       </w:r>
-      <w:ins w:id="81" w:author="Steve Rozen, Ph.D." w:date="2025-06-05T09:39:00Z" w16du:dateUtc="2025-06-05T13:39:00Z">
+      <w:ins w:id="82" w:author="Steve Rozen, Ph.D." w:date="2025-06-05T09:39:00Z" w16du:dateUtc="2025-06-05T13:39:00Z">
         <w:r>
           <w:rPr>
             <w:rFonts w:ascii="Times New Roman" w:hAnsi="Times New Roman" w:cs="Times New Roman"/>
@@ -3676,7 +3790,7 @@
         </w:rPr>
         <w:t xml:space="preserve"> both </w:t>
       </w:r>
-      <w:del w:id="82" w:author="Steve Rozen, Ph.D." w:date="2025-06-05T09:32:00Z" w16du:dateUtc="2025-06-05T13:32:00Z">
+      <w:del w:id="83" w:author="Steve Rozen, Ph.D." w:date="2025-06-05T09:32:00Z" w16du:dateUtc="2025-06-05T13:32:00Z">
         <w:r>
           <w:rPr>
             <w:rFonts w:ascii="Times New Roman" w:hAnsi="Times New Roman" w:cs="Times New Roman"/>
@@ -3686,14 +3800,14 @@
           <w:delText>ID83 and ID89</w:delText>
         </w:r>
       </w:del>
-      <w:ins w:id="83" w:author="Steve Rozen, Ph.D." w:date="2025-06-05T09:32:00Z" w16du:dateUtc="2025-06-05T13:32:00Z">
+      <w:ins w:id="84" w:author="Steve Rozen, Ph.D." w:date="2025-06-05T10:07:00Z" w16du:dateUtc="2025-06-05T14:07:00Z">
         <w:r>
           <w:rPr>
             <w:rFonts w:ascii="Times New Roman" w:hAnsi="Times New Roman" w:cs="Times New Roman"/>
             <w:sz w:val="24"/>
             <w:szCs w:val="24"/>
           </w:rPr>
-          <w:t>classificaitons</w:t>
+          <w:t>classifications</w:t>
         </w:r>
       </w:ins>
       <w:r>
@@ -3736,32 +3850,40 @@
           <w:sz w:val="24"/>
           <w:szCs w:val="24"/>
         </w:rPr>
+        <w:t>≥</w:t>
+      </w:r>
+      <w:r>
+        <w:rPr>
+          <w:rFonts w:ascii="Times New Roman" w:hAnsi="Times New Roman" w:cs="Times New Roman" w:hint="eastAsia"/>
+          <w:sz w:val="24"/>
+          <w:szCs w:val="24"/>
+        </w:rPr>
+        <w:t>2 bp in non-repetitive regions, by the presence of microhomology</w:t>
+      </w:r>
+      <w:r>
+        <w:rPr>
+          <w:rFonts w:ascii="Times New Roman" w:hAnsi="Times New Roman" w:cs="Times New Roman" w:hint="eastAsia"/>
+          <w:sz w:val="24"/>
+          <w:szCs w:val="24"/>
+        </w:rPr>
+        <w:t>—</w:t>
+      </w:r>
+      <w:r>
+        <w:rPr>
+          <w:rFonts w:ascii="Times New Roman" w:hAnsi="Times New Roman" w:cs="Times New Roman" w:hint="eastAsia"/>
+          <w:sz w:val="24"/>
+          <w:szCs w:val="24"/>
+        </w:rPr>
+        <w:t>a hallmark of non-</w:t>
+      </w:r>
+      <w:r>
+        <w:rPr>
+          <w:rFonts w:ascii="Times New Roman" w:hAnsi="Times New Roman" w:cs="Times New Roman" w:hint="eastAsia"/>
+          <w:sz w:val="24"/>
+          <w:szCs w:val="24"/>
+        </w:rPr>
         <w:lastRenderedPageBreak/>
-        <w:t>≥</w:t>
-      </w:r>
-      <w:r>
-        <w:rPr>
-          <w:rFonts w:ascii="Times New Roman" w:hAnsi="Times New Roman" w:cs="Times New Roman" w:hint="eastAsia"/>
-          <w:sz w:val="24"/>
-          <w:szCs w:val="24"/>
-        </w:rPr>
-        <w:t>2 bp in non-repetitive regions, by the presence of microhomology</w:t>
-      </w:r>
-      <w:r>
-        <w:rPr>
-          <w:rFonts w:ascii="Times New Roman" w:hAnsi="Times New Roman" w:cs="Times New Roman" w:hint="eastAsia"/>
-          <w:sz w:val="24"/>
-          <w:szCs w:val="24"/>
-        </w:rPr>
-        <w:t>—</w:t>
-      </w:r>
-      <w:r>
-        <w:rPr>
-          <w:rFonts w:ascii="Times New Roman" w:hAnsi="Times New Roman" w:cs="Times New Roman" w:hint="eastAsia"/>
-          <w:sz w:val="24"/>
-          <w:szCs w:val="24"/>
-        </w:rPr>
-        <w:t xml:space="preserve">a hallmark of non-homologous end-joining repair, particularly in BRCA-deficient tumors. For example, a 3-bp deletion (ACA|TCA|GG </w:t>
+        <w:t xml:space="preserve">homologous end-joining repair, particularly in BRCA-deficient tumors. For example, a 3-bp deletion (ACA|TCA|GG </w:t>
       </w:r>
       <w:r>
         <w:rPr>
@@ -3797,7 +3919,7 @@
         </w:rPr>
         <w:t xml:space="preserve">The ID89 classification </w:t>
       </w:r>
-      <w:del w:id="84" w:author="Steve Rozen, Ph.D." w:date="2025-06-05T09:42:00Z" w16du:dateUtc="2025-06-05T13:42:00Z">
+      <w:del w:id="85" w:author="Steve Rozen, Ph.D." w:date="2025-06-05T09:42:00Z" w16du:dateUtc="2025-06-05T13:42:00Z">
         <w:r>
           <w:rPr>
             <w:rFonts w:ascii="Times New Roman" w:hAnsi="Times New Roman" w:cs="Times New Roman"/>
@@ -3815,7 +3937,7 @@
         </w:rPr>
         <w:t>incorporat</w:t>
       </w:r>
-      <w:ins w:id="85" w:author="Steve Rozen, Ph.D." w:date="2025-06-05T09:42:00Z" w16du:dateUtc="2025-06-05T13:42:00Z">
+      <w:ins w:id="86" w:author="Steve Rozen, Ph.D." w:date="2025-06-05T09:42:00Z" w16du:dateUtc="2025-06-05T13:42:00Z">
         <w:r>
           <w:rPr>
             <w:rFonts w:ascii="Times New Roman" w:hAnsi="Times New Roman" w:cs="Times New Roman"/>
@@ -3825,7 +3947,7 @@
           <w:t>es</w:t>
         </w:r>
       </w:ins>
-      <w:del w:id="86" w:author="Steve Rozen, Ph.D." w:date="2025-06-05T09:42:00Z" w16du:dateUtc="2025-06-05T13:42:00Z">
+      <w:del w:id="87" w:author="Steve Rozen, Ph.D." w:date="2025-06-05T09:42:00Z" w16du:dateUtc="2025-06-05T13:42:00Z">
         <w:r>
           <w:rPr>
             <w:rFonts w:ascii="Times New Roman" w:hAnsi="Times New Roman" w:cs="Times New Roman"/>
@@ -3843,17 +3965,35 @@
         </w:rPr>
         <w:t xml:space="preserve"> a more granular analysis of the sequence context</w:t>
       </w:r>
-      <w:ins w:id="87" w:author="Steve Rozen, Ph.D." w:date="2025-06-05T09:43:00Z" w16du:dateUtc="2025-06-05T13:43:00Z">
+      <w:ins w:id="88" w:author="Steve Rozen, Ph.D." w:date="2025-06-05T09:43:00Z" w16du:dateUtc="2025-06-05T13:43:00Z">
         <w:r>
           <w:rPr>
             <w:rFonts w:ascii="Times New Roman" w:hAnsi="Times New Roman" w:cs="Times New Roman"/>
             <w:sz w:val="24"/>
             <w:szCs w:val="24"/>
           </w:rPr>
-          <w:t xml:space="preserve"> for some one-base-pair indels, which </w:t>
+          <w:t xml:space="preserve"> for </w:t>
+        </w:r>
+        <w:proofErr w:type="spellStart"/>
+        <w:r>
+          <w:rPr>
+            <w:rFonts w:ascii="Times New Roman" w:hAnsi="Times New Roman" w:cs="Times New Roman"/>
+            <w:sz w:val="24"/>
+            <w:szCs w:val="24"/>
+          </w:rPr>
+          <w:t>some one</w:t>
+        </w:r>
+        <w:proofErr w:type="spellEnd"/>
+        <w:r>
+          <w:rPr>
+            <w:rFonts w:ascii="Times New Roman" w:hAnsi="Times New Roman" w:cs="Times New Roman"/>
+            <w:sz w:val="24"/>
+            <w:szCs w:val="24"/>
+          </w:rPr>
+          <w:t xml:space="preserve">-base-pair indels, which </w:t>
         </w:r>
       </w:ins>
-      <w:del w:id="88" w:author="Steve Rozen, Ph.D." w:date="2025-06-05T09:43:00Z" w16du:dateUtc="2025-06-05T13:43:00Z">
+      <w:del w:id="89" w:author="Steve Rozen, Ph.D." w:date="2025-06-05T09:43:00Z" w16du:dateUtc="2025-06-05T13:43:00Z">
         <w:r>
           <w:rPr>
             <w:rFonts w:ascii="Times New Roman" w:hAnsi="Times New Roman" w:cs="Times New Roman"/>
@@ -3871,7 +4011,7 @@
         </w:rPr>
         <w:t>significantly enhanc</w:t>
       </w:r>
-      <w:ins w:id="89" w:author="Steve Rozen, Ph.D." w:date="2025-06-05T09:43:00Z" w16du:dateUtc="2025-06-05T13:43:00Z">
+      <w:ins w:id="90" w:author="Steve Rozen, Ph.D." w:date="2025-06-05T09:43:00Z" w16du:dateUtc="2025-06-05T13:43:00Z">
         <w:r>
           <w:rPr>
             <w:rFonts w:ascii="Times New Roman" w:hAnsi="Times New Roman" w:cs="Times New Roman"/>
@@ -3881,7 +4021,7 @@
           <w:t>es</w:t>
         </w:r>
       </w:ins>
-      <w:del w:id="90" w:author="Steve Rozen, Ph.D." w:date="2025-06-05T09:43:00Z" w16du:dateUtc="2025-06-05T13:43:00Z">
+      <w:del w:id="91" w:author="Steve Rozen, Ph.D." w:date="2025-06-05T09:43:00Z" w16du:dateUtc="2025-06-05T13:43:00Z">
         <w:r>
           <w:rPr>
             <w:rFonts w:ascii="Times New Roman" w:hAnsi="Times New Roman" w:cs="Times New Roman"/>
@@ -3891,7 +4031,7 @@
           <w:delText>ing our</w:delText>
         </w:r>
       </w:del>
-      <w:ins w:id="91" w:author="Steve Rozen, Ph.D." w:date="2025-06-05T09:43:00Z" w16du:dateUtc="2025-06-05T13:43:00Z">
+      <w:ins w:id="92" w:author="Steve Rozen, Ph.D." w:date="2025-06-05T09:43:00Z" w16du:dateUtc="2025-06-05T13:43:00Z">
         <w:r>
           <w:rPr>
             <w:rFonts w:ascii="Times New Roman" w:hAnsi="Times New Roman" w:cs="Times New Roman"/>
@@ -3909,7 +4049,7 @@
         </w:rPr>
         <w:t xml:space="preserve"> ability to </w:t>
       </w:r>
-      <w:commentRangeStart w:id="92"/>
+      <w:commentRangeStart w:id="93"/>
       <w:r>
         <w:rPr>
           <w:rFonts w:ascii="Times New Roman" w:hAnsi="Times New Roman" w:cs="Times New Roman"/>
@@ -3918,20 +4058,56 @@
         </w:rPr>
         <w:t>resolve 1 bp T insertions and deletions in diverse sequence environments</w:t>
       </w:r>
-      <w:commentRangeEnd w:id="92"/>
+      <w:commentRangeEnd w:id="93"/>
       <w:r>
         <w:rPr>
           <w:rStyle w:val="CommentReference"/>
         </w:rPr>
-        <w:commentReference w:id="92"/>
-      </w:r>
-      <w:r>
-        <w:rPr>
-          <w:rFonts w:ascii="Times New Roman" w:hAnsi="Times New Roman" w:cs="Times New Roman"/>
-          <w:sz w:val="24"/>
-          <w:szCs w:val="24"/>
-        </w:rPr>
-        <w:t>. For instance, the ID83 signature ID23 reflects the removal of single-base Cs from dinucleotide Cs or single-base Ts from mono- or dinucleotide Ts</w:t>
+        <w:commentReference w:id="93"/>
+      </w:r>
+      <w:r>
+        <w:rPr>
+          <w:rFonts w:ascii="Times New Roman" w:hAnsi="Times New Roman" w:cs="Times New Roman"/>
+          <w:sz w:val="24"/>
+          <w:szCs w:val="24"/>
+        </w:rPr>
+        <w:t>. For instance, the ID83 signature ID23 reflects the removal of single-</w:t>
+      </w:r>
+      <w:proofErr w:type="gramStart"/>
+      <w:r>
+        <w:rPr>
+          <w:rFonts w:ascii="Times New Roman" w:hAnsi="Times New Roman" w:cs="Times New Roman"/>
+          <w:sz w:val="24"/>
+          <w:szCs w:val="24"/>
+        </w:rPr>
+        <w:t>base</w:t>
+      </w:r>
+      <w:proofErr w:type="gramEnd"/>
+      <w:r>
+        <w:rPr>
+          <w:rFonts w:ascii="Times New Roman" w:hAnsi="Times New Roman" w:cs="Times New Roman"/>
+          <w:sz w:val="24"/>
+          <w:szCs w:val="24"/>
+        </w:rPr>
+        <w:t xml:space="preserve"> Cs from dinucleotide Cs or single-</w:t>
+      </w:r>
+      <w:proofErr w:type="gramStart"/>
+      <w:r>
+        <w:rPr>
+          <w:rFonts w:ascii="Times New Roman" w:hAnsi="Times New Roman" w:cs="Times New Roman"/>
+          <w:sz w:val="24"/>
+          <w:szCs w:val="24"/>
+        </w:rPr>
+        <w:t>base</w:t>
+      </w:r>
+      <w:proofErr w:type="gramEnd"/>
+      <w:r>
+        <w:rPr>
+          <w:rFonts w:ascii="Times New Roman" w:hAnsi="Times New Roman" w:cs="Times New Roman"/>
+          <w:sz w:val="24"/>
+          <w:szCs w:val="24"/>
+        </w:rPr>
+        <w:t xml:space="preserve"> Ts from mono- or dinucleotide Ts</w:t>
       </w:r>
       <w:r>
         <w:rPr>
@@ -4015,7 +4191,7 @@
           <w:szCs w:val="24"/>
         </w:rPr>
       </w:pPr>
-      <w:ins w:id="93" w:author="Steve Rozen, Ph.D." w:date="2025-06-05T09:44:00Z" w16du:dateUtc="2025-06-05T13:44:00Z">
+      <w:ins w:id="94" w:author="Steve Rozen, Ph.D." w:date="2025-06-05T09:44:00Z" w16du:dateUtc="2025-06-05T13:44:00Z">
         <w:r>
           <w:rPr>
             <w:rFonts w:ascii="Times New Roman" w:hAnsi="Times New Roman" w:cs="Times New Roman"/>
@@ -4025,7 +4201,7 @@
           <w:t xml:space="preserve">&lt;the point of this paragraph is that </w:t>
         </w:r>
       </w:ins>
-      <w:ins w:id="94" w:author="Steve Rozen, Ph.D." w:date="2025-06-05T09:45:00Z" w16du:dateUtc="2025-06-05T13:45:00Z">
+      <w:ins w:id="95" w:author="Steve Rozen, Ph.D." w:date="2025-06-05T09:45:00Z" w16du:dateUtc="2025-06-05T13:45:00Z">
         <w:r>
           <w:rPr>
             <w:rFonts w:ascii="Times New Roman" w:hAnsi="Times New Roman" w:cs="Times New Roman"/>
@@ -4123,12 +4299,12 @@
         </w:rPr>
         <w:t xml:space="preserve"> signatures.</w:t>
       </w:r>
-      <w:commentRangeEnd w:id="25"/>
+      <w:commentRangeEnd w:id="27"/>
       <w:r>
         <w:rPr>
           <w:rStyle w:val="CommentReference"/>
         </w:rPr>
-        <w:commentReference w:id="25"/>
+        <w:commentReference w:id="27"/>
       </w:r>
     </w:p>
     <w:p>
@@ -4147,7 +4323,25 @@
           <w:szCs w:val="24"/>
         </w:rPr>
         <w:lastRenderedPageBreak/>
-        <w:t xml:space="preserve">In this study, we analyzed somatic mutation data from over 7,000 tumor genomes across two large pan-cancer datasets: PCAWG (Pan-Cancer Analysis of Whole Genomes) (The ICGC/TCGA Pan-Cancer Analysis of Whole Genomes Consortium et al. 2020) and HMF (Hartwig Medical Foundation) (Priestley et al. 2019). Using hierarchical Dirichlet process and non-negative matrix factorization approaches (SigProfilerExtractor and MuSiCal), we identified a comprehensive set of 33 ID83 mutational signatures and 41 ID89 mutational signatures. A signature was considered novel if it was not similar to any known ID signature or could not be reconstructed from them. To systematically compare the two signature catalogs, we developed and applied a new pipeline to match ID83 and ID89 signatures based on tumor samples with high signature proportions. We further profiled the replication timing, </w:t>
+        <w:t xml:space="preserve">In this study, we analyzed somatic mutation data from over 7,000 tumor genomes across two large pan-cancer datasets: PCAWG (Pan-Cancer Analysis of Whole Genomes) (The ICGC/TCGA Pan-Cancer Analysis of Whole Genomes Consortium et al. 2020) and HMF (Hartwig Medical Foundation) (Priestley et al. 2019). Using hierarchical Dirichlet process and non-negative matrix factorization approaches (SigProfilerExtractor and MuSiCal), we identified a comprehensive set of 33 ID83 mutational signatures and 41 ID89 mutational signatures. A signature was considered novel if it was not </w:t>
+      </w:r>
+      <w:proofErr w:type="gramStart"/>
+      <w:r>
+        <w:rPr>
+          <w:rFonts w:ascii="Times New Roman" w:hAnsi="Times New Roman" w:cs="Times New Roman"/>
+          <w:sz w:val="24"/>
+          <w:szCs w:val="24"/>
+        </w:rPr>
+        <w:t>similar to</w:t>
+      </w:r>
+      <w:proofErr w:type="gramEnd"/>
+      <w:r>
+        <w:rPr>
+          <w:rFonts w:ascii="Times New Roman" w:hAnsi="Times New Roman" w:cs="Times New Roman"/>
+          <w:sz w:val="24"/>
+          <w:szCs w:val="24"/>
+        </w:rPr>
+        <w:t xml:space="preserve"> any known ID signature or could not be reconstructed from them. To systematically compare the two signature catalogs, we developed and applied a new pipeline to match ID83 and ID89 signatures based on tumor samples with high signature proportions. We further profiled the replication timing, </w:t>
       </w:r>
       <w:r>
         <w:rPr>
@@ -4642,7 +4836,25 @@
           <w:sz w:val="24"/>
           <w:szCs w:val="24"/>
         </w:rPr>
-        <w:t>Highly similar signatures from all extractions were consolidated, and those reconstructible by other signatures were removed</w:t>
+        <w:t xml:space="preserve">Highly similar signatures from all extractions were consolidated, and those </w:t>
+      </w:r>
+      <w:proofErr w:type="spellStart"/>
+      <w:r>
+        <w:rPr>
+          <w:rFonts w:ascii="Times New Roman" w:hAnsi="Times New Roman" w:cs="Times New Roman"/>
+          <w:sz w:val="24"/>
+          <w:szCs w:val="24"/>
+        </w:rPr>
+        <w:t>reconstructible</w:t>
+      </w:r>
+      <w:proofErr w:type="spellEnd"/>
+      <w:r>
+        <w:rPr>
+          <w:rFonts w:ascii="Times New Roman" w:hAnsi="Times New Roman" w:cs="Times New Roman"/>
+          <w:sz w:val="24"/>
+          <w:szCs w:val="24"/>
+        </w:rPr>
+        <w:t xml:space="preserve"> by other signatures were removed</w:t>
       </w:r>
       <w:r>
         <w:rPr>
@@ -4680,7 +4892,25 @@
           <w:sz w:val="24"/>
           <w:szCs w:val="24"/>
         </w:rPr>
-        <w:t xml:space="preserve">The resulting mSigHdp signatures were compared to COSMIC v3.4 signatures and classified into three groups: (a) 18 signatures matching COSMIC v3.4 with cosine similarity &gt; 0.85 (designated "C_IDx," where x corresponds to the COSMIC ID; see </w:t>
+        <w:t>The resulting mSigHdp signatures were compared to COSMIC v3.4 signatures and classified into three groups: (a) 18 signatures matching COSMIC v3.4 with cosine similarity &gt; 0.85 (designated "</w:t>
+      </w:r>
+      <w:proofErr w:type="spellStart"/>
+      <w:r>
+        <w:rPr>
+          <w:rFonts w:ascii="Times New Roman" w:hAnsi="Times New Roman" w:cs="Times New Roman"/>
+          <w:sz w:val="24"/>
+          <w:szCs w:val="24"/>
+        </w:rPr>
+        <w:t>C_IDx</w:t>
+      </w:r>
+      <w:proofErr w:type="spellEnd"/>
+      <w:r>
+        <w:rPr>
+          <w:rFonts w:ascii="Times New Roman" w:hAnsi="Times New Roman" w:cs="Times New Roman"/>
+          <w:sz w:val="24"/>
+          <w:szCs w:val="24"/>
+        </w:rPr>
+        <w:t xml:space="preserve">," where x corresponds to the COSMIC ID; see </w:t>
       </w:r>
       <w:r>
         <w:rPr>
@@ -4689,7 +4919,25 @@
           <w:szCs w:val="24"/>
         </w:rPr>
         <w:lastRenderedPageBreak/>
-        <w:t>Figure 2B and Figure S1), (b) signatures reconstructible as combinations of multiple COSMIC signatures (</w:t>
+        <w:t xml:space="preserve">Figure 2B and Figure S1), (b) signatures </w:t>
+      </w:r>
+      <w:proofErr w:type="spellStart"/>
+      <w:r>
+        <w:rPr>
+          <w:rFonts w:ascii="Times New Roman" w:hAnsi="Times New Roman" w:cs="Times New Roman"/>
+          <w:sz w:val="24"/>
+          <w:szCs w:val="24"/>
+        </w:rPr>
+        <w:t>reconstructible</w:t>
+      </w:r>
+      <w:proofErr w:type="spellEnd"/>
+      <w:r>
+        <w:rPr>
+          <w:rFonts w:ascii="Times New Roman" w:hAnsi="Times New Roman" w:cs="Times New Roman"/>
+          <w:sz w:val="24"/>
+          <w:szCs w:val="24"/>
+        </w:rPr>
+        <w:t xml:space="preserve"> as combinations of multiple COSMIC signatures (</w:t>
       </w:r>
       <w:r>
         <w:rPr>
@@ -4705,7 +4953,25 @@
           <w:sz w:val="24"/>
           <w:szCs w:val="24"/>
         </w:rPr>
-        <w:t>), and (c) 15 novel signatures not fitting these categories, labeled "H_IDx" starting from ID24, as COSMIC v3.4 ends at ID23 (Figure 2C). All novel signatures are supported by at least one sample, reinforcing their biological relevance (Figure S2).</w:t>
+        <w:t>), and (c) 15 novel signatures not fitting these categories, labeled "</w:t>
+      </w:r>
+      <w:proofErr w:type="spellStart"/>
+      <w:r>
+        <w:rPr>
+          <w:rFonts w:ascii="Times New Roman" w:hAnsi="Times New Roman" w:cs="Times New Roman"/>
+          <w:sz w:val="24"/>
+          <w:szCs w:val="24"/>
+        </w:rPr>
+        <w:t>H_IDx</w:t>
+      </w:r>
+      <w:proofErr w:type="spellEnd"/>
+      <w:r>
+        <w:rPr>
+          <w:rFonts w:ascii="Times New Roman" w:hAnsi="Times New Roman" w:cs="Times New Roman"/>
+          <w:sz w:val="24"/>
+          <w:szCs w:val="24"/>
+        </w:rPr>
+        <w:t>" starting from ID24, as COSMIC v3.4 ends at ID23 (Figure 2C). All novel signatures are supported by at least one sample, reinforcing their biological relevance (Figure S2).</w:t>
       </w:r>
     </w:p>
     <w:p>
@@ -4824,7 +5090,25 @@
           <w:sz w:val="24"/>
           <w:szCs w:val="24"/>
         </w:rPr>
-        <w:t xml:space="preserve">signature similar to </w:t>
+        <w:t xml:space="preserve">signature </w:t>
+      </w:r>
+      <w:proofErr w:type="gramStart"/>
+      <w:r>
+        <w:rPr>
+          <w:rFonts w:ascii="Times New Roman" w:hAnsi="Times New Roman" w:cs="Times New Roman"/>
+          <w:sz w:val="24"/>
+          <w:szCs w:val="24"/>
+        </w:rPr>
+        <w:t>similar to</w:t>
+      </w:r>
+      <w:proofErr w:type="gramEnd"/>
+      <w:r>
+        <w:rPr>
+          <w:rFonts w:ascii="Times New Roman" w:hAnsi="Times New Roman" w:cs="Times New Roman"/>
+          <w:sz w:val="24"/>
+          <w:szCs w:val="24"/>
+        </w:rPr>
+        <w:t xml:space="preserve"> </w:t>
       </w:r>
       <w:r>
         <w:rPr>
@@ -4914,7 +5198,7 @@
         </w:rPr>
         <w:t xml:space="preserve">were </w:t>
       </w:r>
-      <w:commentRangeStart w:id="95"/>
+      <w:commentRangeStart w:id="96"/>
       <w:r>
         <w:rPr>
           <w:rFonts w:ascii="Times New Roman" w:hAnsi="Times New Roman" w:cs="Times New Roman"/>
@@ -4929,14 +5213,50 @@
           <w:sz w:val="24"/>
           <w:szCs w:val="24"/>
         </w:rPr>
-        <w:t>&lt;can we say were not not present in the PCAWG data?&gt;</w:t>
-      </w:r>
-      <w:commentRangeEnd w:id="95"/>
+        <w:t xml:space="preserve">&lt;can we say </w:t>
+      </w:r>
+      <w:proofErr w:type="gramStart"/>
+      <w:r>
+        <w:rPr>
+          <w:rFonts w:ascii="Times New Roman" w:hAnsi="Times New Roman" w:cs="Times New Roman"/>
+          <w:sz w:val="24"/>
+          <w:szCs w:val="24"/>
+        </w:rPr>
+        <w:t>were not</w:t>
+      </w:r>
+      <w:proofErr w:type="gramEnd"/>
+      <w:r>
+        <w:rPr>
+          <w:rFonts w:ascii="Times New Roman" w:hAnsi="Times New Roman" w:cs="Times New Roman"/>
+          <w:sz w:val="24"/>
+          <w:szCs w:val="24"/>
+        </w:rPr>
+        <w:t xml:space="preserve"> </w:t>
+      </w:r>
+      <w:proofErr w:type="spellStart"/>
+      <w:r>
+        <w:rPr>
+          <w:rFonts w:ascii="Times New Roman" w:hAnsi="Times New Roman" w:cs="Times New Roman"/>
+          <w:sz w:val="24"/>
+          <w:szCs w:val="24"/>
+        </w:rPr>
+        <w:t>not</w:t>
+      </w:r>
+      <w:proofErr w:type="spellEnd"/>
+      <w:r>
+        <w:rPr>
+          <w:rFonts w:ascii="Times New Roman" w:hAnsi="Times New Roman" w:cs="Times New Roman"/>
+          <w:sz w:val="24"/>
+          <w:szCs w:val="24"/>
+        </w:rPr>
+        <w:t xml:space="preserve"> present in the PCAWG data?&gt;</w:t>
+      </w:r>
+      <w:commentRangeEnd w:id="96"/>
       <w:r>
         <w:rPr>
           <w:rStyle w:val="CommentReference"/>
         </w:rPr>
-        <w:commentReference w:id="95"/>
+        <w:commentReference w:id="96"/>
       </w:r>
       <w:r>
         <w:rPr>
@@ -5281,7 +5601,16 @@
           <w:sz w:val="24"/>
           <w:szCs w:val="24"/>
         </w:rPr>
-        <w:t xml:space="preserve"> However, the </w:t>
+        <w:t xml:space="preserve"> However, </w:t>
+      </w:r>
+      <w:proofErr w:type="gramStart"/>
+      <w:r>
+        <w:rPr>
+          <w:rFonts w:ascii="Times New Roman" w:hAnsi="Times New Roman" w:cs="Times New Roman"/>
+          <w:sz w:val="24"/>
+          <w:szCs w:val="24"/>
+        </w:rPr>
+        <w:t xml:space="preserve">the </w:t>
       </w:r>
       <w:r>
         <w:rPr>
@@ -5291,6 +5620,7 @@
         </w:rPr>
         <w:t>DEL</w:t>
       </w:r>
+      <w:proofErr w:type="gramEnd"/>
       <w:r>
         <w:rPr>
           <w:rFonts w:ascii="Times New Roman" w:hAnsi="Times New Roman" w:cs="Times New Roman"/>
@@ -5313,7 +5643,25 @@
           <w:sz w:val="24"/>
           <w:szCs w:val="24"/>
         </w:rPr>
-        <w:t xml:space="preserve">Biologically, a mutagenic process removing a single thymine base from polyT </w:t>
+        <w:t xml:space="preserve">Biologically, a mutagenic process removing a single thymine base from </w:t>
+      </w:r>
+      <w:proofErr w:type="spellStart"/>
+      <w:r>
+        <w:rPr>
+          <w:rFonts w:ascii="Times New Roman" w:hAnsi="Times New Roman" w:cs="Times New Roman"/>
+          <w:sz w:val="24"/>
+          <w:szCs w:val="24"/>
+        </w:rPr>
+        <w:t>polyT</w:t>
+      </w:r>
+      <w:proofErr w:type="spellEnd"/>
+      <w:r>
+        <w:rPr>
+          <w:rFonts w:ascii="Times New Roman" w:hAnsi="Times New Roman" w:cs="Times New Roman"/>
+          <w:sz w:val="24"/>
+          <w:szCs w:val="24"/>
+        </w:rPr>
+        <w:t xml:space="preserve"> </w:t>
       </w:r>
       <w:r>
         <w:rPr>
@@ -5329,7 +5677,25 @@
           <w:sz w:val="24"/>
           <w:szCs w:val="24"/>
         </w:rPr>
-        <w:t xml:space="preserve"> of lengths 1-4 would likely occur in longer polyT </w:t>
+        <w:t xml:space="preserve"> of lengths 1-4 would likely occur in longer </w:t>
+      </w:r>
+      <w:proofErr w:type="spellStart"/>
+      <w:r>
+        <w:rPr>
+          <w:rFonts w:ascii="Times New Roman" w:hAnsi="Times New Roman" w:cs="Times New Roman"/>
+          <w:sz w:val="24"/>
+          <w:szCs w:val="24"/>
+        </w:rPr>
+        <w:t>polyT</w:t>
+      </w:r>
+      <w:proofErr w:type="spellEnd"/>
+      <w:r>
+        <w:rPr>
+          <w:rFonts w:ascii="Times New Roman" w:hAnsi="Times New Roman" w:cs="Times New Roman"/>
+          <w:sz w:val="24"/>
+          <w:szCs w:val="24"/>
+        </w:rPr>
+        <w:t xml:space="preserve"> </w:t>
       </w:r>
       <w:r>
         <w:rPr>
@@ -5355,7 +5721,7 @@
         </w:rPr>
         <w:t xml:space="preserve"> </w:t>
       </w:r>
-      <w:commentRangeStart w:id="96"/>
+      <w:commentRangeStart w:id="97"/>
       <w:r>
         <w:rPr>
           <w:rFonts w:ascii="Times New Roman" w:hAnsi="Times New Roman" w:cs="Times New Roman"/>
@@ -5363,7 +5729,43 @@
           <w:szCs w:val="24"/>
         </w:rPr>
         <w:lastRenderedPageBreak/>
-        <w:t>The ID89 classification further supports this, as InsDel9 captures 1 bp T deletions from polyT sequences spanning 1–4 bp, 5–7 bp, and 8–9 bp. Similarly, Koh et al. described signatures InD9a, InD9b (comparable to InsDel9), and InD9c, which either show depletion of 1 bp T deletions (InD9a) or include 1 bp T deletions from polyTs of varying lengths</w:t>
+        <w:t xml:space="preserve">The ID89 classification further supports this, as InsDel9 captures 1 bp T deletions from </w:t>
+      </w:r>
+      <w:proofErr w:type="spellStart"/>
+      <w:r>
+        <w:rPr>
+          <w:rFonts w:ascii="Times New Roman" w:hAnsi="Times New Roman" w:cs="Times New Roman"/>
+          <w:sz w:val="24"/>
+          <w:szCs w:val="24"/>
+        </w:rPr>
+        <w:t>polyT</w:t>
+      </w:r>
+      <w:proofErr w:type="spellEnd"/>
+      <w:r>
+        <w:rPr>
+          <w:rFonts w:ascii="Times New Roman" w:hAnsi="Times New Roman" w:cs="Times New Roman"/>
+          <w:sz w:val="24"/>
+          <w:szCs w:val="24"/>
+        </w:rPr>
+        <w:t xml:space="preserve"> sequences spanning 1–4 bp, 5–7 bp, and 8–9 bp. Similarly, Koh et al. described signatures InD9a, InD9b (comparable to InsDel9), and InD9c, which either show depletion of 1 bp T deletions (InD9a) or include 1 bp T deletions from </w:t>
+      </w:r>
+      <w:proofErr w:type="spellStart"/>
+      <w:r>
+        <w:rPr>
+          <w:rFonts w:ascii="Times New Roman" w:hAnsi="Times New Roman" w:cs="Times New Roman"/>
+          <w:sz w:val="24"/>
+          <w:szCs w:val="24"/>
+        </w:rPr>
+        <w:t>polyTs</w:t>
+      </w:r>
+      <w:proofErr w:type="spellEnd"/>
+      <w:r>
+        <w:rPr>
+          <w:rFonts w:ascii="Times New Roman" w:hAnsi="Times New Roman" w:cs="Times New Roman"/>
+          <w:sz w:val="24"/>
+          <w:szCs w:val="24"/>
+        </w:rPr>
+        <w:t xml:space="preserve"> of varying lengths</w:t>
       </w:r>
       <w:r>
         <w:rPr>
@@ -5373,12 +5775,12 @@
         </w:rPr>
         <w:t xml:space="preserve"> (InD9b and InD9c).</w:t>
       </w:r>
-      <w:commentRangeEnd w:id="96"/>
+      <w:commentRangeEnd w:id="97"/>
       <w:r>
         <w:rPr>
           <w:rStyle w:val="CommentReference"/>
         </w:rPr>
-        <w:commentReference w:id="96"/>
+        <w:commentReference w:id="97"/>
       </w:r>
       <w:r>
         <w:rPr>
@@ -5508,7 +5910,61 @@
           <w:sz w:val="24"/>
           <w:szCs w:val="24"/>
         </w:rPr>
-        <w:t>Although the long deletion patterns are highly similar between ID5 and ID8, they exhibit distinct preferences in deletion length: ID5 primarily features long deletions less than 10 nt, with almost no deletions longer than 30 nt, while ID8 displays a more even distribution of deletions ranging from 5 to over 30 nt (</w:t>
+        <w:t xml:space="preserve">Although the long deletion patterns are highly similar between ID5 and ID8, they exhibit distinct preferences in deletion length: ID5 primarily features long deletions less than 10 </w:t>
+      </w:r>
+      <w:proofErr w:type="spellStart"/>
+      <w:r>
+        <w:rPr>
+          <w:rFonts w:ascii="Times New Roman" w:hAnsi="Times New Roman" w:cs="Times New Roman"/>
+          <w:sz w:val="24"/>
+          <w:szCs w:val="24"/>
+        </w:rPr>
+        <w:t>nt</w:t>
+      </w:r>
+      <w:proofErr w:type="spellEnd"/>
+      <w:r>
+        <w:rPr>
+          <w:rFonts w:ascii="Times New Roman" w:hAnsi="Times New Roman" w:cs="Times New Roman"/>
+          <w:sz w:val="24"/>
+          <w:szCs w:val="24"/>
+        </w:rPr>
+        <w:t xml:space="preserve">, with almost no deletions longer than 30 </w:t>
+      </w:r>
+      <w:proofErr w:type="spellStart"/>
+      <w:r>
+        <w:rPr>
+          <w:rFonts w:ascii="Times New Roman" w:hAnsi="Times New Roman" w:cs="Times New Roman"/>
+          <w:sz w:val="24"/>
+          <w:szCs w:val="24"/>
+        </w:rPr>
+        <w:t>nt</w:t>
+      </w:r>
+      <w:proofErr w:type="spellEnd"/>
+      <w:r>
+        <w:rPr>
+          <w:rFonts w:ascii="Times New Roman" w:hAnsi="Times New Roman" w:cs="Times New Roman"/>
+          <w:sz w:val="24"/>
+          <w:szCs w:val="24"/>
+        </w:rPr>
+        <w:t xml:space="preserve">, while ID8 displays a more even distribution of deletions ranging from 5 to over 30 </w:t>
+      </w:r>
+      <w:proofErr w:type="spellStart"/>
+      <w:r>
+        <w:rPr>
+          <w:rFonts w:ascii="Times New Roman" w:hAnsi="Times New Roman" w:cs="Times New Roman"/>
+          <w:sz w:val="24"/>
+          <w:szCs w:val="24"/>
+        </w:rPr>
+        <w:t>nt</w:t>
+      </w:r>
+      <w:proofErr w:type="spellEnd"/>
+      <w:r>
+        <w:rPr>
+          <w:rFonts w:ascii="Times New Roman" w:hAnsi="Times New Roman" w:cs="Times New Roman"/>
+          <w:sz w:val="24"/>
+          <w:szCs w:val="24"/>
+        </w:rPr>
+        <w:t xml:space="preserve"> (</w:t>
       </w:r>
       <w:r>
         <w:rPr>
@@ -5726,7 +6182,7 @@
         </w:rPr>
         <w:t xml:space="preserve"> </w:t>
       </w:r>
-      <w:commentRangeStart w:id="97"/>
+      <w:commentRangeStart w:id="98"/>
       <w:r>
         <w:rPr>
           <w:rFonts w:ascii="Times New Roman" w:hAnsi="Times New Roman" w:cs="Times New Roman"/>
@@ -5767,12 +6223,12 @@
         </w:rPr>
         <w:t xml:space="preserve"> </w:t>
       </w:r>
-      <w:commentRangeEnd w:id="97"/>
+      <w:commentRangeEnd w:id="98"/>
       <w:r>
         <w:rPr>
           <w:rStyle w:val="CommentReference"/>
         </w:rPr>
-        <w:commentReference w:id="97"/>
+        <w:commentReference w:id="98"/>
       </w:r>
     </w:p>
     <w:p>
@@ -6039,7 +6495,25 @@
           <w:sz w:val="24"/>
           <w:szCs w:val="24"/>
         </w:rPr>
-        <w:t xml:space="preserve">1 bp T deletions and/or insertions in polyT sequences (DEL:T:1:5+ and/or INS:T:1:5+). These predominant peaks can obscure other signals, affecting the accuracy of signature assignment analysis. To address this, we propose a </w:t>
+        <w:t xml:space="preserve">1 bp T deletions and/or insertions in </w:t>
+      </w:r>
+      <w:proofErr w:type="spellStart"/>
+      <w:r>
+        <w:rPr>
+          <w:rFonts w:ascii="Times New Roman" w:hAnsi="Times New Roman" w:cs="Times New Roman"/>
+          <w:sz w:val="24"/>
+          <w:szCs w:val="24"/>
+        </w:rPr>
+        <w:t>polyT</w:t>
+      </w:r>
+      <w:proofErr w:type="spellEnd"/>
+      <w:r>
+        <w:rPr>
+          <w:rFonts w:ascii="Times New Roman" w:hAnsi="Times New Roman" w:cs="Times New Roman"/>
+          <w:sz w:val="24"/>
+          <w:szCs w:val="24"/>
+        </w:rPr>
+        <w:t xml:space="preserve"> sequences (DEL:T:1:5+ and/or INS:T:1:5+). These predominant peaks can obscure other signals, affecting the accuracy of signature assignment analysis. To address this, we propose a </w:t>
       </w:r>
       <w:r>
         <w:rPr>
@@ -6153,7 +6627,25 @@
           <w:sz w:val="24"/>
           <w:szCs w:val="24"/>
         </w:rPr>
-        <w:t xml:space="preserve">cancers and C_ID13 prominently observed in skin cancers. The novel signatures identified by mSigHdp were generally active in fewer cancer types compared to COSMIC signatures, with the exception of H_ID24 and H_ID25, which were widespread across various cancers (Figure </w:t>
+        <w:t xml:space="preserve">cancers and C_ID13 prominently observed in skin cancers. The novel signatures identified by mSigHdp were generally active in fewer cancer types compared to COSMIC signatures, </w:t>
+      </w:r>
+      <w:proofErr w:type="gramStart"/>
+      <w:r>
+        <w:rPr>
+          <w:rFonts w:ascii="Times New Roman" w:hAnsi="Times New Roman" w:cs="Times New Roman"/>
+          <w:sz w:val="24"/>
+          <w:szCs w:val="24"/>
+        </w:rPr>
+        <w:t>with the exception of</w:t>
+      </w:r>
+      <w:proofErr w:type="gramEnd"/>
+      <w:r>
+        <w:rPr>
+          <w:rFonts w:ascii="Times New Roman" w:hAnsi="Times New Roman" w:cs="Times New Roman"/>
+          <w:sz w:val="24"/>
+          <w:szCs w:val="24"/>
+        </w:rPr>
+        <w:t xml:space="preserve"> H_ID24 and H_ID25, which were widespread across various cancers (Figure </w:t>
       </w:r>
       <w:r>
         <w:rPr>
@@ -6358,7 +6850,7 @@
         </w:rPr>
         <w:t xml:space="preserve"> we identified a module of four signatures related to cell replication: SBS1 (</w:t>
       </w:r>
-      <w:ins w:id="98" w:author="Steve Rozen, Ph.D." w:date="2025-06-05T09:00:00Z" w16du:dateUtc="2025-06-05T13:00:00Z">
+      <w:ins w:id="99" w:author="Steve Rozen, Ph.D." w:date="2025-06-05T09:00:00Z" w16du:dateUtc="2025-06-05T13:00:00Z">
         <w:r>
           <w:rPr>
             <w:rFonts w:ascii="Times New Roman" w:hAnsi="Times New Roman" w:cs="Times New Roman"/>
@@ -6368,7 +6860,7 @@
           <w:t>5-methylcytosine</w:t>
         </w:r>
       </w:ins>
-      <w:del w:id="99" w:author="Steve Rozen, Ph.D." w:date="2025-06-05T09:00:00Z" w16du:dateUtc="2025-06-05T13:00:00Z">
+      <w:del w:id="100" w:author="Steve Rozen, Ph.D." w:date="2025-06-05T09:00:00Z" w16du:dateUtc="2025-06-05T13:00:00Z">
         <w:r>
           <w:rPr>
             <w:rFonts w:ascii="Times New Roman" w:hAnsi="Times New Roman" w:cs="Times New Roman"/>
@@ -6432,7 +6924,25 @@
           <w:sz w:val="24"/>
           <w:szCs w:val="24"/>
         </w:rPr>
-        <w:t xml:space="preserve">). SBS88, and SBS93 are frequently observed in gastrointestinal (GI) tracts, while SBS35 is associated with platinum treatment, suggesting a possible etiology for C_ID14 related to platinum treatment in GI tract cancers. Notably, we identified a dMMR (defective DNA mismatch repair) module comprising five signatures: SBS44, C_ID7, H_ID33, H_ID37, and H_ID38 (Figure </w:t>
+        <w:t xml:space="preserve">). SBS88, and SBS93 are frequently observed in gastrointestinal (GI) tracts, while SBS35 is associated with platinum treatment, suggesting a possible etiology for C_ID14 related to platinum treatment in GI tract cancers. Notably, we identified a </w:t>
+      </w:r>
+      <w:proofErr w:type="spellStart"/>
+      <w:r>
+        <w:rPr>
+          <w:rFonts w:ascii="Times New Roman" w:hAnsi="Times New Roman" w:cs="Times New Roman"/>
+          <w:sz w:val="24"/>
+          <w:szCs w:val="24"/>
+        </w:rPr>
+        <w:t>dMMR</w:t>
+      </w:r>
+      <w:proofErr w:type="spellEnd"/>
+      <w:r>
+        <w:rPr>
+          <w:rFonts w:ascii="Times New Roman" w:hAnsi="Times New Roman" w:cs="Times New Roman"/>
+          <w:sz w:val="24"/>
+          <w:szCs w:val="24"/>
+        </w:rPr>
+        <w:t xml:space="preserve"> (defective DNA mismatch repair) module comprising five signatures: SBS44, C_ID7, H_ID33, H_ID37, and H_ID38 (Figure </w:t>
       </w:r>
       <w:r>
         <w:rPr>
@@ -6448,7 +6958,25 @@
           <w:sz w:val="24"/>
           <w:szCs w:val="24"/>
         </w:rPr>
-        <w:t>). Interestingly, only 1 out of 7 dMMR SBS signatures was strongly associated with indels, indicating a distinct mutational process underlying SBS44 compared to the other SBS signatures.</w:t>
+        <w:t xml:space="preserve">). Interestingly, only 1 out of 7 </w:t>
+      </w:r>
+      <w:proofErr w:type="spellStart"/>
+      <w:r>
+        <w:rPr>
+          <w:rFonts w:ascii="Times New Roman" w:hAnsi="Times New Roman" w:cs="Times New Roman"/>
+          <w:sz w:val="24"/>
+          <w:szCs w:val="24"/>
+        </w:rPr>
+        <w:t>dMMR</w:t>
+      </w:r>
+      <w:proofErr w:type="spellEnd"/>
+      <w:r>
+        <w:rPr>
+          <w:rFonts w:ascii="Times New Roman" w:hAnsi="Times New Roman" w:cs="Times New Roman"/>
+          <w:sz w:val="24"/>
+          <w:szCs w:val="24"/>
+        </w:rPr>
+        <w:t xml:space="preserve"> SBS signatures was strongly associated with indels, indicating a distinct mutational process underlying SBS44 compared to the other SBS signatures.</w:t>
       </w:r>
     </w:p>
     <w:p>
@@ -6745,7 +7273,25 @@
           <w:szCs w:val="24"/>
         </w:rPr>
         <w:lastRenderedPageBreak/>
-        <w:t xml:space="preserve">similar pattern in extended sequence context analysis; specifically, the insertion of repeats, along with 1 bp C and 1 bp T, tends to occur 3' of poly-G sequences (Figure </w:t>
+        <w:t xml:space="preserve">similar pattern in extended sequence context analysis; specifically, the insertion of repeats, along with 1 bp C and 1 bp T, </w:t>
+      </w:r>
+      <w:proofErr w:type="gramStart"/>
+      <w:r>
+        <w:rPr>
+          <w:rFonts w:ascii="Times New Roman" w:hAnsi="Times New Roman" w:cs="Times New Roman"/>
+          <w:sz w:val="24"/>
+          <w:szCs w:val="24"/>
+        </w:rPr>
+        <w:t>tends</w:t>
+      </w:r>
+      <w:proofErr w:type="gramEnd"/>
+      <w:r>
+        <w:rPr>
+          <w:rFonts w:ascii="Times New Roman" w:hAnsi="Times New Roman" w:cs="Times New Roman"/>
+          <w:sz w:val="24"/>
+          <w:szCs w:val="24"/>
+        </w:rPr>
+        <w:t xml:space="preserve"> to occur 3' of poly-G sequences (Figure </w:t>
       </w:r>
       <w:r>
         <w:rPr>
@@ -6817,7 +7363,43 @@
           <w:sz w:val="24"/>
           <w:szCs w:val="24"/>
         </w:rPr>
-        <w:t xml:space="preserve">Some microsatellite stable (MSS) tumors exhibit a high ratio of MSI signature activity, likely due to strong MSI characteristics, such as elevated indel rates and single-base substitution (SBS) mutation loads, despite their MSS classification. Although MSI status was provided in the PCAWG and HMF datasets, several samples displaying MSI characteristics—such as high SBS and indel mutations alongside MSI-associated SBS signatures—were classified as MSS. To resolve this discrepancy, we updated the MSI status using MSISeq, a software tool designed to identify MSI status based on catalogs of somatic mutations (Huang et al.). MSISeq identified an additional </w:t>
+        <w:t xml:space="preserve">Some microsatellite stable (MSS) tumors exhibit a high ratio of MSI signature activity, likely due to strong MSI characteristics, such as elevated indel rates and single-base substitution (SBS) mutation loads, despite their MSS classification. Although MSI status was provided in the PCAWG and HMF datasets, several samples displaying MSI characteristics—such as high SBS and indel mutations alongside MSI-associated SBS signatures—were classified as MSS. To resolve this discrepancy, we updated the MSI status using </w:t>
+      </w:r>
+      <w:proofErr w:type="spellStart"/>
+      <w:r>
+        <w:rPr>
+          <w:rFonts w:ascii="Times New Roman" w:hAnsi="Times New Roman" w:cs="Times New Roman"/>
+          <w:sz w:val="24"/>
+          <w:szCs w:val="24"/>
+        </w:rPr>
+        <w:t>MSISeq</w:t>
+      </w:r>
+      <w:proofErr w:type="spellEnd"/>
+      <w:r>
+        <w:rPr>
+          <w:rFonts w:ascii="Times New Roman" w:hAnsi="Times New Roman" w:cs="Times New Roman"/>
+          <w:sz w:val="24"/>
+          <w:szCs w:val="24"/>
+        </w:rPr>
+        <w:t xml:space="preserve">, a software tool designed to identify MSI status based on catalogs of somatic mutations (Huang et al.). </w:t>
+      </w:r>
+      <w:proofErr w:type="spellStart"/>
+      <w:r>
+        <w:rPr>
+          <w:rFonts w:ascii="Times New Roman" w:hAnsi="Times New Roman" w:cs="Times New Roman"/>
+          <w:sz w:val="24"/>
+          <w:szCs w:val="24"/>
+        </w:rPr>
+        <w:t>MSISeq</w:t>
+      </w:r>
+      <w:proofErr w:type="spellEnd"/>
+      <w:r>
+        <w:rPr>
+          <w:rFonts w:ascii="Times New Roman" w:hAnsi="Times New Roman" w:cs="Times New Roman"/>
+          <w:sz w:val="24"/>
+          <w:szCs w:val="24"/>
+        </w:rPr>
+        <w:t xml:space="preserve"> identified an additional </w:t>
       </w:r>
       <w:r>
         <w:rPr>
@@ -6974,7 +7556,25 @@
           <w:sz w:val="24"/>
           <w:szCs w:val="24"/>
         </w:rPr>
-        <w:t>C). We evaluated the relationships among these five signatures and two other replication slippage and MSI-associated signatures (C_ID1 and C_ID2). The four MSI signatures demonstrated high correlation with one another, suggesting they arise from associated downstream pathways of defective MMR</w:t>
+        <w:t xml:space="preserve">C). We evaluated the relationships among these five signatures and two other replication slippage and MSI-associated signatures (C_ID1 and C_ID2). The four MSI signatures demonstrated </w:t>
+      </w:r>
+      <w:proofErr w:type="gramStart"/>
+      <w:r>
+        <w:rPr>
+          <w:rFonts w:ascii="Times New Roman" w:hAnsi="Times New Roman" w:cs="Times New Roman"/>
+          <w:sz w:val="24"/>
+          <w:szCs w:val="24"/>
+        </w:rPr>
+        <w:t>high</w:t>
+      </w:r>
+      <w:proofErr w:type="gramEnd"/>
+      <w:r>
+        <w:rPr>
+          <w:rFonts w:ascii="Times New Roman" w:hAnsi="Times New Roman" w:cs="Times New Roman"/>
+          <w:sz w:val="24"/>
+          <w:szCs w:val="24"/>
+        </w:rPr>
+        <w:t xml:space="preserve"> correlation with one another, suggesting they arise from associated downstream pathways of defective MMR</w:t>
       </w:r>
       <w:r>
         <w:rPr>
@@ -7014,7 +7614,25 @@
           <w:sz w:val="24"/>
           <w:szCs w:val="24"/>
         </w:rPr>
-        <w:t>. Conversely, C_ID1—characterized by 1 bp T insertions into polyT sequences—showed negative correlations with the other MSI signatures. H_ID34 primarily describes 1 bp T deletions from short T sequences and does not correlate with any other MSI sig</w:t>
+        <w:t xml:space="preserve">. Conversely, C_ID1—characterized by 1 bp T insertions into </w:t>
+      </w:r>
+      <w:proofErr w:type="spellStart"/>
+      <w:r>
+        <w:rPr>
+          <w:rFonts w:ascii="Times New Roman" w:hAnsi="Times New Roman" w:cs="Times New Roman"/>
+          <w:sz w:val="24"/>
+          <w:szCs w:val="24"/>
+        </w:rPr>
+        <w:t>polyT</w:t>
+      </w:r>
+      <w:proofErr w:type="spellEnd"/>
+      <w:r>
+        <w:rPr>
+          <w:rFonts w:ascii="Times New Roman" w:hAnsi="Times New Roman" w:cs="Times New Roman"/>
+          <w:sz w:val="24"/>
+          <w:szCs w:val="24"/>
+        </w:rPr>
+        <w:t xml:space="preserve"> sequences—showed negative correlations with the other MSI signatures. H_ID34 primarily describes 1 bp T deletions from short T sequences and does not correlate with any other MSI sig</w:t>
       </w:r>
       <w:r>
         <w:rPr>
@@ -7469,7 +8087,25 @@
           <w:sz w:val="24"/>
           <w:szCs w:val="24"/>
         </w:rPr>
-        <w:t xml:space="preserve"> and MSISeq-identified status</w:t>
+        <w:t xml:space="preserve"> and </w:t>
+      </w:r>
+      <w:proofErr w:type="spellStart"/>
+      <w:r>
+        <w:rPr>
+          <w:rFonts w:ascii="Times New Roman" w:hAnsi="Times New Roman" w:cs="Times New Roman"/>
+          <w:sz w:val="24"/>
+          <w:szCs w:val="24"/>
+        </w:rPr>
+        <w:t>MSISeq</w:t>
+      </w:r>
+      <w:proofErr w:type="spellEnd"/>
+      <w:r>
+        <w:rPr>
+          <w:rFonts w:ascii="Times New Roman" w:hAnsi="Times New Roman" w:cs="Times New Roman"/>
+          <w:sz w:val="24"/>
+          <w:szCs w:val="24"/>
+        </w:rPr>
+        <w:t>-identified status</w:t>
       </w:r>
       <w:r>
         <w:rPr>
@@ -7603,7 +8239,25 @@
           <w:sz w:val="24"/>
           <w:szCs w:val="24"/>
         </w:rPr>
-        <w:t xml:space="preserve"> genomes, we observed 2 bp deletion patterns similar to those of H_ID29, although deletions within microhomology were depleted </w:t>
+        <w:t xml:space="preserve"> genomes, we observed 2 bp deletion patterns </w:t>
+      </w:r>
+      <w:proofErr w:type="gramStart"/>
+      <w:r>
+        <w:rPr>
+          <w:rFonts w:ascii="Times New Roman" w:hAnsi="Times New Roman" w:cs="Times New Roman"/>
+          <w:sz w:val="24"/>
+          <w:szCs w:val="24"/>
+        </w:rPr>
+        <w:t>similar to</w:t>
+      </w:r>
+      <w:proofErr w:type="gramEnd"/>
+      <w:r>
+        <w:rPr>
+          <w:rFonts w:ascii="Times New Roman" w:hAnsi="Times New Roman" w:cs="Times New Roman"/>
+          <w:sz w:val="24"/>
+          <w:szCs w:val="24"/>
+        </w:rPr>
+        <w:t xml:space="preserve"> those of H_ID29, although deletions within microhomology were depleted </w:t>
       </w:r>
       <w:r>
         <w:rPr>
@@ -7952,7 +8606,43 @@
           <w:sz w:val="24"/>
           <w:szCs w:val="24"/>
         </w:rPr>
-        <w:t xml:space="preserve"> presents H_ID29 as a novel mutational signature identified through de novo extraction from cancer genomic data, suggesting its association with TOP1-dependent deletions in RNASEH2A and/or RNASEH2B deficient cells. Previous work by Reijns et al. developed RNASEH2A-deficient mammalian cell lines and Rnaseh2b-KO mouse intestinal cancer models, revealing the enrichment of 2 bp deletions from tandem repeats or microhomology (Reijns et al. 2022</w:t>
+        <w:t xml:space="preserve"> presents H_ID29 as a novel mutational signature identified through de novo extraction from cancer genomic data, suggesting its association with TOP1-dependent deletions in RNASEH2A and/or RNASEH2B deficient cells. Previous work by </w:t>
+      </w:r>
+      <w:proofErr w:type="spellStart"/>
+      <w:r>
+        <w:rPr>
+          <w:rFonts w:ascii="Times New Roman" w:hAnsi="Times New Roman" w:cs="Times New Roman"/>
+          <w:sz w:val="24"/>
+          <w:szCs w:val="24"/>
+        </w:rPr>
+        <w:t>Reijns</w:t>
+      </w:r>
+      <w:proofErr w:type="spellEnd"/>
+      <w:r>
+        <w:rPr>
+          <w:rFonts w:ascii="Times New Roman" w:hAnsi="Times New Roman" w:cs="Times New Roman"/>
+          <w:sz w:val="24"/>
+          <w:szCs w:val="24"/>
+        </w:rPr>
+        <w:t xml:space="preserve"> et al. developed RNASEH2A-deficient mammalian cell lines and Rnaseh2b-KO mouse intestinal cancer models, revealing the enrichment of 2 bp deletions from tandem repeats or microhomology (</w:t>
+      </w:r>
+      <w:proofErr w:type="spellStart"/>
+      <w:r>
+        <w:rPr>
+          <w:rFonts w:ascii="Times New Roman" w:hAnsi="Times New Roman" w:cs="Times New Roman"/>
+          <w:sz w:val="24"/>
+          <w:szCs w:val="24"/>
+        </w:rPr>
+        <w:t>Reijns</w:t>
+      </w:r>
+      <w:proofErr w:type="spellEnd"/>
+      <w:r>
+        <w:rPr>
+          <w:rFonts w:ascii="Times New Roman" w:hAnsi="Times New Roman" w:cs="Times New Roman"/>
+          <w:sz w:val="24"/>
+          <w:szCs w:val="24"/>
+        </w:rPr>
+        <w:t xml:space="preserve"> et al. 2022</w:t>
       </w:r>
       <w:r>
         <w:rPr>
@@ -8203,6 +8893,7 @@
         </w:rPr>
         <w:t xml:space="preserve"> regions compared to </w:t>
       </w:r>
+      <w:proofErr w:type="spellStart"/>
       <w:r>
         <w:rPr>
           <w:rFonts w:ascii="Times New Roman" w:hAnsi="Times New Roman" w:cs="Times New Roman" w:hint="eastAsia"/>
@@ -8211,6 +8902,7 @@
         </w:rPr>
         <w:t>untranscribed</w:t>
       </w:r>
+      <w:proofErr w:type="spellEnd"/>
       <w:r>
         <w:rPr>
           <w:rFonts w:ascii="Times New Roman" w:hAnsi="Times New Roman" w:cs="Times New Roman" w:hint="eastAsia"/>
@@ -8391,7 +9083,7 @@
         </w:rPr>
         <w:t xml:space="preserve">To evaluate the preferential prevalence of mutational signatures in relation to gender, we performed </w:t>
       </w:r>
-      <w:bookmarkStart w:id="100" w:name="_Hlk190965870"/>
+      <w:bookmarkStart w:id="101" w:name="_Hlk190965870"/>
       <w:r>
         <w:rPr>
           <w:rFonts w:ascii="Times New Roman" w:hAnsi="Times New Roman" w:cs="Times New Roman"/>
@@ -8400,7 +9092,7 @@
         </w:rPr>
         <w:t>Fisher's exact tests</w:t>
       </w:r>
-      <w:bookmarkEnd w:id="100"/>
+      <w:bookmarkEnd w:id="101"/>
       <w:r>
         <w:rPr>
           <w:rFonts w:ascii="Times New Roman" w:hAnsi="Times New Roman" w:cs="Times New Roman"/>
@@ -8409,7 +9101,7 @@
         </w:rPr>
         <w:t xml:space="preserve"> </w:t>
       </w:r>
-      <w:bookmarkStart w:id="101" w:name="_Hlk190965885"/>
+      <w:bookmarkStart w:id="102" w:name="_Hlk190965885"/>
       <w:r>
         <w:rPr>
           <w:rFonts w:ascii="Times New Roman" w:hAnsi="Times New Roman" w:cs="Times New Roman"/>
@@ -8418,7 +9110,7 @@
         </w:rPr>
         <w:t>within each cancer type</w:t>
       </w:r>
-      <w:bookmarkEnd w:id="101"/>
+      <w:bookmarkEnd w:id="102"/>
       <w:r>
         <w:rPr>
           <w:rFonts w:ascii="Times New Roman" w:hAnsi="Times New Roman" w:cs="Times New Roman"/>
@@ -8514,7 +9206,61 @@
           <w:sz w:val="24"/>
           <w:szCs w:val="24"/>
         </w:rPr>
-        <w:t xml:space="preserve">o investigate the contribution of mutational signatures to indels in cancer genes, we analyzed the exonic regions of 581 Tier 1 genes from the Cancer Gene Census (Sondka et al., 2018). We excluded DEL:1:T:5+ and INS:1:T:5+ indels from our analysis, as these are predominantly driven by C_ID1 and C_ID2, and single-base thymine insertions/deletions in poly-T regions are rarely biologically consequential. Among the genes most frequently affected by insertions were ARID1A, PHOX2B, TP53, and PTEN, with contributions from signatures linked to DNA replication slippage, defective mismatch repair (MMR), TOP1-TAM, and TOP2A pK743N (Figure </w:t>
+        <w:t xml:space="preserve">o investigate the contribution of mutational signatures to indels in cancer genes, we analyzed the </w:t>
+      </w:r>
+      <w:proofErr w:type="spellStart"/>
+      <w:r>
+        <w:rPr>
+          <w:rFonts w:ascii="Times New Roman" w:hAnsi="Times New Roman" w:cs="Times New Roman"/>
+          <w:sz w:val="24"/>
+          <w:szCs w:val="24"/>
+        </w:rPr>
+        <w:t>exonic</w:t>
+      </w:r>
+      <w:proofErr w:type="spellEnd"/>
+      <w:r>
+        <w:rPr>
+          <w:rFonts w:ascii="Times New Roman" w:hAnsi="Times New Roman" w:cs="Times New Roman"/>
+          <w:sz w:val="24"/>
+          <w:szCs w:val="24"/>
+        </w:rPr>
+        <w:t xml:space="preserve"> regions of 581 Tier 1 genes from the Cancer Gene Census (</w:t>
+      </w:r>
+      <w:proofErr w:type="spellStart"/>
+      <w:r>
+        <w:rPr>
+          <w:rFonts w:ascii="Times New Roman" w:hAnsi="Times New Roman" w:cs="Times New Roman"/>
+          <w:sz w:val="24"/>
+          <w:szCs w:val="24"/>
+        </w:rPr>
+        <w:t>Sondka</w:t>
+      </w:r>
+      <w:proofErr w:type="spellEnd"/>
+      <w:r>
+        <w:rPr>
+          <w:rFonts w:ascii="Times New Roman" w:hAnsi="Times New Roman" w:cs="Times New Roman"/>
+          <w:sz w:val="24"/>
+          <w:szCs w:val="24"/>
+        </w:rPr>
+        <w:t xml:space="preserve"> et al., 2018). We excluded DEL:1:T:5+ and INS:1:T:5+ indels from our analysis, as these are predominantly driven by C_ID1 and C_ID2, and single-</w:t>
+      </w:r>
+      <w:proofErr w:type="gramStart"/>
+      <w:r>
+        <w:rPr>
+          <w:rFonts w:ascii="Times New Roman" w:hAnsi="Times New Roman" w:cs="Times New Roman"/>
+          <w:sz w:val="24"/>
+          <w:szCs w:val="24"/>
+        </w:rPr>
+        <w:t>base</w:t>
+      </w:r>
+      <w:proofErr w:type="gramEnd"/>
+      <w:r>
+        <w:rPr>
+          <w:rFonts w:ascii="Times New Roman" w:hAnsi="Times New Roman" w:cs="Times New Roman"/>
+          <w:sz w:val="24"/>
+          <w:szCs w:val="24"/>
+        </w:rPr>
+        <w:t xml:space="preserve"> thymine insertions/deletions in poly-T regions are rarely biologically consequential. Among the genes most frequently affected by insertions were ARID1A, PHOX2B, TP53, and PTEN, with contributions from signatures linked to DNA replication slippage, defective mismatch repair (MMR), TOP1-TAM, and TOP2A pK743N (Figure </w:t>
       </w:r>
       <w:r>
         <w:rPr>
@@ -8659,7 +9405,25 @@
           <w:sz w:val="24"/>
           <w:szCs w:val="24"/>
         </w:rPr>
-        <w:t xml:space="preserve">with 89 channels expand the 1bp deletion or insertions of </w:t>
+        <w:t xml:space="preserve">with 89 channels </w:t>
+      </w:r>
+      <w:proofErr w:type="gramStart"/>
+      <w:r>
+        <w:rPr>
+          <w:rFonts w:ascii="Times New Roman" w:hAnsi="Times New Roman" w:cs="Times New Roman" w:hint="eastAsia"/>
+          <w:sz w:val="24"/>
+          <w:szCs w:val="24"/>
+        </w:rPr>
+        <w:t>expand</w:t>
+      </w:r>
+      <w:proofErr w:type="gramEnd"/>
+      <w:r>
+        <w:rPr>
+          <w:rFonts w:ascii="Times New Roman" w:hAnsi="Times New Roman" w:cs="Times New Roman" w:hint="eastAsia"/>
+          <w:sz w:val="24"/>
+          <w:szCs w:val="24"/>
+        </w:rPr>
+        <w:t xml:space="preserve"> the 1bp deletion or insertions of </w:t>
       </w:r>
       <w:r>
         <w:rPr>
@@ -8675,7 +9439,25 @@
           <w:sz w:val="24"/>
           <w:szCs w:val="24"/>
         </w:rPr>
-        <w:t>is most frequent</w:t>
+        <w:t xml:space="preserve">is </w:t>
+      </w:r>
+      <w:proofErr w:type="gramStart"/>
+      <w:r>
+        <w:rPr>
+          <w:rFonts w:ascii="Times New Roman" w:hAnsi="Times New Roman" w:cs="Times New Roman" w:hint="eastAsia"/>
+          <w:sz w:val="24"/>
+          <w:szCs w:val="24"/>
+        </w:rPr>
+        <w:t>most</w:t>
+      </w:r>
+      <w:proofErr w:type="gramEnd"/>
+      <w:r>
+        <w:rPr>
+          <w:rFonts w:ascii="Times New Roman" w:hAnsi="Times New Roman" w:cs="Times New Roman" w:hint="eastAsia"/>
+          <w:sz w:val="24"/>
+          <w:szCs w:val="24"/>
+        </w:rPr>
+        <w:t xml:space="preserve"> frequent</w:t>
       </w:r>
       <w:r>
         <w:rPr>
@@ -9270,13 +10052,23 @@
         </w:rPr>
         <w:t xml:space="preserve">used for mutational signature extraction </w:t>
       </w:r>
-      <w:r>
-        <w:rPr>
-          <w:rFonts w:ascii="Times New Roman" w:hAnsi="Times New Roman" w:cs="Times New Roman"/>
-          <w:sz w:val="24"/>
-          <w:szCs w:val="24"/>
-        </w:rPr>
-        <w:t xml:space="preserve">were provided in </w:t>
+      <w:proofErr w:type="gramStart"/>
+      <w:r>
+        <w:rPr>
+          <w:rFonts w:ascii="Times New Roman" w:hAnsi="Times New Roman" w:cs="Times New Roman"/>
+          <w:sz w:val="24"/>
+          <w:szCs w:val="24"/>
+        </w:rPr>
+        <w:t>were</w:t>
+      </w:r>
+      <w:proofErr w:type="gramEnd"/>
+      <w:r>
+        <w:rPr>
+          <w:rFonts w:ascii="Times New Roman" w:hAnsi="Times New Roman" w:cs="Times New Roman"/>
+          <w:sz w:val="24"/>
+          <w:szCs w:val="24"/>
+        </w:rPr>
+        <w:t xml:space="preserve"> provided in </w:t>
       </w:r>
       <w:r>
         <w:rPr>
@@ -9393,7 +10185,7 @@
         </w:rPr>
         <w:t xml:space="preserve"> </w:t>
       </w:r>
-      <w:commentRangeStart w:id="102"/>
+      <w:commentRangeStart w:id="103"/>
       <w:r>
         <w:rPr>
           <w:rFonts w:ascii="Times New Roman" w:hAnsi="Times New Roman" w:cs="Times New Roman"/>
@@ -9401,14 +10193,25 @@
           <w:szCs w:val="24"/>
           <w:highlight w:val="yellow"/>
         </w:rPr>
-        <w:t>Variant calls for 3417 WGS samples from the HMF cohort were obtained from xxxx</w:t>
-      </w:r>
-      <w:commentRangeEnd w:id="102"/>
+        <w:t xml:space="preserve">Variant calls for 3417 WGS samples from the HMF cohort were obtained from </w:t>
+      </w:r>
+      <w:proofErr w:type="spellStart"/>
+      <w:r>
+        <w:rPr>
+          <w:rFonts w:ascii="Times New Roman" w:hAnsi="Times New Roman" w:cs="Times New Roman"/>
+          <w:sz w:val="24"/>
+          <w:szCs w:val="24"/>
+          <w:highlight w:val="yellow"/>
+        </w:rPr>
+        <w:t>xxxx</w:t>
+      </w:r>
+      <w:commentRangeEnd w:id="103"/>
+      <w:proofErr w:type="spellEnd"/>
       <w:r>
         <w:rPr>
           <w:rStyle w:val="CommentReference"/>
         </w:rPr>
-        <w:commentReference w:id="102"/>
+        <w:commentReference w:id="103"/>
       </w:r>
       <w:r>
         <w:rPr>
@@ -9499,13 +10302,41 @@
         </w:rPr>
         <w:t xml:space="preserve"> </w:t>
       </w:r>
-      <w:r>
-        <w:rPr>
-          <w:rFonts w:ascii="Times New Roman" w:hAnsi="Times New Roman" w:cs="Times New Roman"/>
-          <w:sz w:val="24"/>
-          <w:szCs w:val="24"/>
-        </w:rPr>
-        <w:t>These data was also provided in</w:t>
+      <w:proofErr w:type="gramStart"/>
+      <w:r>
+        <w:rPr>
+          <w:rFonts w:ascii="Times New Roman" w:hAnsi="Times New Roman" w:cs="Times New Roman"/>
+          <w:sz w:val="24"/>
+          <w:szCs w:val="24"/>
+        </w:rPr>
+        <w:t>These</w:t>
+      </w:r>
+      <w:proofErr w:type="gramEnd"/>
+      <w:r>
+        <w:rPr>
+          <w:rFonts w:ascii="Times New Roman" w:hAnsi="Times New Roman" w:cs="Times New Roman"/>
+          <w:sz w:val="24"/>
+          <w:szCs w:val="24"/>
+        </w:rPr>
+        <w:t xml:space="preserve"> data </w:t>
+      </w:r>
+      <w:proofErr w:type="gramStart"/>
+      <w:r>
+        <w:rPr>
+          <w:rFonts w:ascii="Times New Roman" w:hAnsi="Times New Roman" w:cs="Times New Roman"/>
+          <w:sz w:val="24"/>
+          <w:szCs w:val="24"/>
+        </w:rPr>
+        <w:t>was</w:t>
+      </w:r>
+      <w:proofErr w:type="gramEnd"/>
+      <w:r>
+        <w:rPr>
+          <w:rFonts w:ascii="Times New Roman" w:hAnsi="Times New Roman" w:cs="Times New Roman"/>
+          <w:sz w:val="24"/>
+          <w:szCs w:val="24"/>
+        </w:rPr>
+        <w:t xml:space="preserve"> also provided in</w:t>
       </w:r>
       <w:r>
         <w:rPr>
@@ -9593,7 +10424,27 @@
               <w:sz w:val="24"/>
               <w:szCs w:val="24"/>
             </w:rPr>
-            <w:t>(Sondka et al., 2018</w:t>
+            <w:t>(</w:t>
+          </w:r>
+          <w:proofErr w:type="spellStart"/>
+          <w:r>
+            <w:rPr>
+              <w:rFonts w:ascii="Times New Roman" w:hAnsi="Times New Roman" w:cs="Times New Roman"/>
+              <w:color w:val="000000"/>
+              <w:sz w:val="24"/>
+              <w:szCs w:val="24"/>
+            </w:rPr>
+            <w:t>Sondka</w:t>
+          </w:r>
+          <w:proofErr w:type="spellEnd"/>
+          <w:r>
+            <w:rPr>
+              <w:rFonts w:ascii="Times New Roman" w:hAnsi="Times New Roman" w:cs="Times New Roman"/>
+              <w:color w:val="000000"/>
+              <w:sz w:val="24"/>
+              <w:szCs w:val="24"/>
+            </w:rPr>
+            <w:t xml:space="preserve"> et al., 2018</w:t>
           </w:r>
           <w:r>
             <w:rPr>
@@ -9640,7 +10491,27 @@
               <w:sz w:val="24"/>
               <w:szCs w:val="24"/>
             </w:rPr>
-            <w:t>on 9 Jun, 2024</w:t>
+            <w:t xml:space="preserve">on 9 </w:t>
+          </w:r>
+          <w:proofErr w:type="gramStart"/>
+          <w:r>
+            <w:rPr>
+              <w:rFonts w:ascii="Times New Roman" w:hAnsi="Times New Roman" w:cs="Times New Roman" w:hint="eastAsia"/>
+              <w:color w:val="000000"/>
+              <w:sz w:val="24"/>
+              <w:szCs w:val="24"/>
+            </w:rPr>
+            <w:t>Jun,</w:t>
+          </w:r>
+          <w:proofErr w:type="gramEnd"/>
+          <w:r>
+            <w:rPr>
+              <w:rFonts w:ascii="Times New Roman" w:hAnsi="Times New Roman" w:cs="Times New Roman" w:hint="eastAsia"/>
+              <w:color w:val="000000"/>
+              <w:sz w:val="24"/>
+              <w:szCs w:val="24"/>
+            </w:rPr>
+            <w:t xml:space="preserve"> 2024</w:t>
           </w:r>
           <w:r>
             <w:rPr>
@@ -9803,31 +10674,193 @@
           <w:sz w:val="24"/>
           <w:szCs w:val="24"/>
         </w:rPr>
-        <w:t xml:space="preserve">In both scenario, we used the following parameters: </w:t>
-      </w:r>
-      <w:r>
-        <w:rPr>
-          <w:rFonts w:ascii="Times New Roman" w:hAnsi="Times New Roman" w:cs="Times New Roman"/>
-          <w:sz w:val="24"/>
-          <w:szCs w:val="24"/>
-        </w:rPr>
-        <w:t xml:space="preserve"> seedNumber=1234, burnin=1000, bunin.multi</w:t>
-      </w:r>
-      <w:r>
-        <w:rPr>
-          <w:rFonts w:ascii="Times New Roman" w:hAnsi="Times New Roman" w:cs="Times New Roman"/>
-          <w:sz w:val="24"/>
-          <w:szCs w:val="24"/>
-        </w:rPr>
-        <w:t>plier=20, post.n = 200, post.space = 100, num.child.process=20, gamma.alpha=1, gamma.</w:t>
-      </w:r>
-      <w:r>
-        <w:rPr>
-          <w:rFonts w:ascii="Times New Roman" w:hAnsi="Times New Roman" w:cs="Times New Roman"/>
-          <w:sz w:val="24"/>
-          <w:szCs w:val="24"/>
-        </w:rPr>
-        <w:t>beta=</w:t>
+        <w:t xml:space="preserve">In both </w:t>
+      </w:r>
+      <w:proofErr w:type="gramStart"/>
+      <w:r>
+        <w:rPr>
+          <w:rFonts w:ascii="Times New Roman" w:hAnsi="Times New Roman" w:cs="Times New Roman"/>
+          <w:sz w:val="24"/>
+          <w:szCs w:val="24"/>
+        </w:rPr>
+        <w:t>scenario</w:t>
+      </w:r>
+      <w:proofErr w:type="gramEnd"/>
+      <w:r>
+        <w:rPr>
+          <w:rFonts w:ascii="Times New Roman" w:hAnsi="Times New Roman" w:cs="Times New Roman"/>
+          <w:sz w:val="24"/>
+          <w:szCs w:val="24"/>
+        </w:rPr>
+        <w:t xml:space="preserve">, we used the following parameters: </w:t>
+      </w:r>
+      <w:r>
+        <w:rPr>
+          <w:rFonts w:ascii="Times New Roman" w:hAnsi="Times New Roman" w:cs="Times New Roman"/>
+          <w:sz w:val="24"/>
+          <w:szCs w:val="24"/>
+        </w:rPr>
+        <w:t xml:space="preserve"> </w:t>
+      </w:r>
+      <w:proofErr w:type="spellStart"/>
+      <w:r>
+        <w:rPr>
+          <w:rFonts w:ascii="Times New Roman" w:hAnsi="Times New Roman" w:cs="Times New Roman"/>
+          <w:sz w:val="24"/>
+          <w:szCs w:val="24"/>
+        </w:rPr>
+        <w:t>seedNumber</w:t>
+      </w:r>
+      <w:proofErr w:type="spellEnd"/>
+      <w:r>
+        <w:rPr>
+          <w:rFonts w:ascii="Times New Roman" w:hAnsi="Times New Roman" w:cs="Times New Roman"/>
+          <w:sz w:val="24"/>
+          <w:szCs w:val="24"/>
+        </w:rPr>
+        <w:t xml:space="preserve">=1234, </w:t>
+      </w:r>
+      <w:proofErr w:type="spellStart"/>
+      <w:r>
+        <w:rPr>
+          <w:rFonts w:ascii="Times New Roman" w:hAnsi="Times New Roman" w:cs="Times New Roman"/>
+          <w:sz w:val="24"/>
+          <w:szCs w:val="24"/>
+        </w:rPr>
+        <w:t>burnin</w:t>
+      </w:r>
+      <w:proofErr w:type="spellEnd"/>
+      <w:r>
+        <w:rPr>
+          <w:rFonts w:ascii="Times New Roman" w:hAnsi="Times New Roman" w:cs="Times New Roman"/>
+          <w:sz w:val="24"/>
+          <w:szCs w:val="24"/>
+        </w:rPr>
+        <w:t xml:space="preserve">=1000, </w:t>
+      </w:r>
+      <w:proofErr w:type="spellStart"/>
+      <w:r>
+        <w:rPr>
+          <w:rFonts w:ascii="Times New Roman" w:hAnsi="Times New Roman" w:cs="Times New Roman"/>
+          <w:sz w:val="24"/>
+          <w:szCs w:val="24"/>
+        </w:rPr>
+        <w:t>bunin.multi</w:t>
+      </w:r>
+      <w:r>
+        <w:rPr>
+          <w:rFonts w:ascii="Times New Roman" w:hAnsi="Times New Roman" w:cs="Times New Roman"/>
+          <w:sz w:val="24"/>
+          <w:szCs w:val="24"/>
+        </w:rPr>
+        <w:t>plier</w:t>
+      </w:r>
+      <w:proofErr w:type="spellEnd"/>
+      <w:r>
+        <w:rPr>
+          <w:rFonts w:ascii="Times New Roman" w:hAnsi="Times New Roman" w:cs="Times New Roman"/>
+          <w:sz w:val="24"/>
+          <w:szCs w:val="24"/>
+        </w:rPr>
+        <w:t xml:space="preserve">=20, </w:t>
+      </w:r>
+      <w:proofErr w:type="spellStart"/>
+      <w:r>
+        <w:rPr>
+          <w:rFonts w:ascii="Times New Roman" w:hAnsi="Times New Roman" w:cs="Times New Roman"/>
+          <w:sz w:val="24"/>
+          <w:szCs w:val="24"/>
+        </w:rPr>
+        <w:t>post.n</w:t>
+      </w:r>
+      <w:proofErr w:type="spellEnd"/>
+      <w:r>
+        <w:rPr>
+          <w:rFonts w:ascii="Times New Roman" w:hAnsi="Times New Roman" w:cs="Times New Roman"/>
+          <w:sz w:val="24"/>
+          <w:szCs w:val="24"/>
+        </w:rPr>
+        <w:t xml:space="preserve"> = 200, </w:t>
+      </w:r>
+      <w:proofErr w:type="spellStart"/>
+      <w:r>
+        <w:rPr>
+          <w:rFonts w:ascii="Times New Roman" w:hAnsi="Times New Roman" w:cs="Times New Roman"/>
+          <w:sz w:val="24"/>
+          <w:szCs w:val="24"/>
+        </w:rPr>
+        <w:t>post.space</w:t>
+      </w:r>
+      <w:proofErr w:type="spellEnd"/>
+      <w:r>
+        <w:rPr>
+          <w:rFonts w:ascii="Times New Roman" w:hAnsi="Times New Roman" w:cs="Times New Roman"/>
+          <w:sz w:val="24"/>
+          <w:szCs w:val="24"/>
+        </w:rPr>
+        <w:t xml:space="preserve"> = 100, </w:t>
+      </w:r>
+      <w:proofErr w:type="spellStart"/>
+      <w:r>
+        <w:rPr>
+          <w:rFonts w:ascii="Times New Roman" w:hAnsi="Times New Roman" w:cs="Times New Roman"/>
+          <w:sz w:val="24"/>
+          <w:szCs w:val="24"/>
+        </w:rPr>
+        <w:t>num.child.process</w:t>
+      </w:r>
+      <w:proofErr w:type="spellEnd"/>
+      <w:r>
+        <w:rPr>
+          <w:rFonts w:ascii="Times New Roman" w:hAnsi="Times New Roman" w:cs="Times New Roman"/>
+          <w:sz w:val="24"/>
+          <w:szCs w:val="24"/>
+        </w:rPr>
+        <w:t xml:space="preserve">=20, </w:t>
+      </w:r>
+      <w:proofErr w:type="spellStart"/>
+      <w:r>
+        <w:rPr>
+          <w:rFonts w:ascii="Times New Roman" w:hAnsi="Times New Roman" w:cs="Times New Roman"/>
+          <w:sz w:val="24"/>
+          <w:szCs w:val="24"/>
+        </w:rPr>
+        <w:t>gamma.alpha</w:t>
+      </w:r>
+      <w:proofErr w:type="spellEnd"/>
+      <w:r>
+        <w:rPr>
+          <w:rFonts w:ascii="Times New Roman" w:hAnsi="Times New Roman" w:cs="Times New Roman"/>
+          <w:sz w:val="24"/>
+          <w:szCs w:val="24"/>
+        </w:rPr>
+        <w:t xml:space="preserve">=1, </w:t>
+      </w:r>
+      <w:proofErr w:type="spellStart"/>
+      <w:r>
+        <w:rPr>
+          <w:rFonts w:ascii="Times New Roman" w:hAnsi="Times New Roman" w:cs="Times New Roman"/>
+          <w:sz w:val="24"/>
+          <w:szCs w:val="24"/>
+        </w:rPr>
+        <w:t>gamma.</w:t>
+      </w:r>
+      <w:r>
+        <w:rPr>
+          <w:rFonts w:ascii="Times New Roman" w:hAnsi="Times New Roman" w:cs="Times New Roman"/>
+          <w:sz w:val="24"/>
+          <w:szCs w:val="24"/>
+        </w:rPr>
+        <w:t>beta</w:t>
+      </w:r>
+      <w:proofErr w:type="spellEnd"/>
+      <w:r>
+        <w:rPr>
+          <w:rFonts w:ascii="Times New Roman" w:hAnsi="Times New Roman" w:cs="Times New Roman"/>
+          <w:sz w:val="24"/>
+          <w:szCs w:val="24"/>
+        </w:rPr>
+        <w:t>=</w:t>
       </w:r>
       <w:r>
         <w:rPr>
@@ -10040,7 +11073,43 @@
           <w:sz w:val="24"/>
           <w:szCs w:val="24"/>
         </w:rPr>
-        <w:t>We ran MuSiCal with the following parameters: min_n_components=9, max_n_components=33, method=</w:t>
+        <w:t xml:space="preserve">We ran MuSiCal with the following parameters: </w:t>
+      </w:r>
+      <w:proofErr w:type="spellStart"/>
+      <w:r>
+        <w:rPr>
+          <w:rFonts w:ascii="Times New Roman" w:hAnsi="Times New Roman" w:cs="Times New Roman" w:hint="eastAsia"/>
+          <w:sz w:val="24"/>
+          <w:szCs w:val="24"/>
+        </w:rPr>
+        <w:t>min_n_components</w:t>
+      </w:r>
+      <w:proofErr w:type="spellEnd"/>
+      <w:r>
+        <w:rPr>
+          <w:rFonts w:ascii="Times New Roman" w:hAnsi="Times New Roman" w:cs="Times New Roman" w:hint="eastAsia"/>
+          <w:sz w:val="24"/>
+          <w:szCs w:val="24"/>
+        </w:rPr>
+        <w:t xml:space="preserve">=9, </w:t>
+      </w:r>
+      <w:proofErr w:type="spellStart"/>
+      <w:r>
+        <w:rPr>
+          <w:rFonts w:ascii="Times New Roman" w:hAnsi="Times New Roman" w:cs="Times New Roman" w:hint="eastAsia"/>
+          <w:sz w:val="24"/>
+          <w:szCs w:val="24"/>
+        </w:rPr>
+        <w:t>max_n_components</w:t>
+      </w:r>
+      <w:proofErr w:type="spellEnd"/>
+      <w:r>
+        <w:rPr>
+          <w:rFonts w:ascii="Times New Roman" w:hAnsi="Times New Roman" w:cs="Times New Roman" w:hint="eastAsia"/>
+          <w:sz w:val="24"/>
+          <w:szCs w:val="24"/>
+        </w:rPr>
+        <w:t>=33, method=</w:t>
       </w:r>
       <w:r>
         <w:rPr>
@@ -10050,6 +11119,7 @@
         </w:rPr>
         <w:t>“</w:t>
       </w:r>
+      <w:proofErr w:type="spellStart"/>
       <w:r>
         <w:rPr>
           <w:rFonts w:ascii="Times New Roman" w:hAnsi="Times New Roman" w:cs="Times New Roman" w:hint="eastAsia"/>
@@ -10058,6 +11128,7 @@
         </w:rPr>
         <w:t>mvnmf</w:t>
       </w:r>
+      <w:proofErr w:type="spellEnd"/>
       <w:r>
         <w:rPr>
           <w:rFonts w:ascii="Times New Roman" w:hAnsi="Times New Roman" w:cs="Times New Roman" w:hint="eastAsia"/>
@@ -10072,7 +11143,61 @@
           <w:sz w:val="24"/>
           <w:szCs w:val="24"/>
         </w:rPr>
-        <w:t>, n_replicates=100, max_iter=10000, min_iter=1000.</w:t>
+        <w:t xml:space="preserve">, </w:t>
+      </w:r>
+      <w:proofErr w:type="spellStart"/>
+      <w:r>
+        <w:rPr>
+          <w:rFonts w:ascii="Times New Roman" w:hAnsi="Times New Roman" w:cs="Times New Roman" w:hint="eastAsia"/>
+          <w:sz w:val="24"/>
+          <w:szCs w:val="24"/>
+        </w:rPr>
+        <w:t>n_replicates</w:t>
+      </w:r>
+      <w:proofErr w:type="spellEnd"/>
+      <w:r>
+        <w:rPr>
+          <w:rFonts w:ascii="Times New Roman" w:hAnsi="Times New Roman" w:cs="Times New Roman" w:hint="eastAsia"/>
+          <w:sz w:val="24"/>
+          <w:szCs w:val="24"/>
+        </w:rPr>
+        <w:t xml:space="preserve">=100, </w:t>
+      </w:r>
+      <w:proofErr w:type="spellStart"/>
+      <w:r>
+        <w:rPr>
+          <w:rFonts w:ascii="Times New Roman" w:hAnsi="Times New Roman" w:cs="Times New Roman" w:hint="eastAsia"/>
+          <w:sz w:val="24"/>
+          <w:szCs w:val="24"/>
+        </w:rPr>
+        <w:t>max_iter</w:t>
+      </w:r>
+      <w:proofErr w:type="spellEnd"/>
+      <w:r>
+        <w:rPr>
+          <w:rFonts w:ascii="Times New Roman" w:hAnsi="Times New Roman" w:cs="Times New Roman" w:hint="eastAsia"/>
+          <w:sz w:val="24"/>
+          <w:szCs w:val="24"/>
+        </w:rPr>
+        <w:t xml:space="preserve">=10000, </w:t>
+      </w:r>
+      <w:proofErr w:type="spellStart"/>
+      <w:r>
+        <w:rPr>
+          <w:rFonts w:ascii="Times New Roman" w:hAnsi="Times New Roman" w:cs="Times New Roman" w:hint="eastAsia"/>
+          <w:sz w:val="24"/>
+          <w:szCs w:val="24"/>
+        </w:rPr>
+        <w:t>min_iter</w:t>
+      </w:r>
+      <w:proofErr w:type="spellEnd"/>
+      <w:r>
+        <w:rPr>
+          <w:rFonts w:ascii="Times New Roman" w:hAnsi="Times New Roman" w:cs="Times New Roman" w:hint="eastAsia"/>
+          <w:sz w:val="24"/>
+          <w:szCs w:val="24"/>
+        </w:rPr>
+        <w:t>=1000.</w:t>
       </w:r>
     </w:p>
     <w:p>
@@ -10450,6 +11575,7 @@
         </w:rPr>
         <w:t xml:space="preserve">used </w:t>
       </w:r>
+      <w:proofErr w:type="spellStart"/>
       <w:r>
         <w:rPr>
           <w:rFonts w:ascii="Times New Roman" w:hAnsi="Times New Roman" w:cs="Times New Roman"/>
@@ -10458,13 +11584,32 @@
         </w:rPr>
         <w:t>find_best_reconstruction_QP</w:t>
       </w:r>
-      <w:r>
-        <w:rPr>
-          <w:rFonts w:ascii="Times New Roman" w:hAnsi="Times New Roman" w:cs="Times New Roman"/>
-          <w:sz w:val="24"/>
-          <w:szCs w:val="24"/>
-        </w:rPr>
-        <w:t xml:space="preserve"> function of SigTools R package (</w:t>
+      <w:proofErr w:type="spellEnd"/>
+      <w:r>
+        <w:rPr>
+          <w:rFonts w:ascii="Times New Roman" w:hAnsi="Times New Roman" w:cs="Times New Roman"/>
+          <w:sz w:val="24"/>
+          <w:szCs w:val="24"/>
+        </w:rPr>
+        <w:t xml:space="preserve"> function of </w:t>
+      </w:r>
+      <w:proofErr w:type="spellStart"/>
+      <w:r>
+        <w:rPr>
+          <w:rFonts w:ascii="Times New Roman" w:hAnsi="Times New Roman" w:cs="Times New Roman"/>
+          <w:sz w:val="24"/>
+          <w:szCs w:val="24"/>
+        </w:rPr>
+        <w:t>SigTools</w:t>
+      </w:r>
+      <w:proofErr w:type="spellEnd"/>
+      <w:r>
+        <w:rPr>
+          <w:rFonts w:ascii="Times New Roman" w:hAnsi="Times New Roman" w:cs="Times New Roman"/>
+          <w:sz w:val="24"/>
+          <w:szCs w:val="24"/>
+        </w:rPr>
+        <w:t xml:space="preserve"> R package (</w:t>
       </w:r>
       <w:r>
         <w:rPr>
@@ -10530,13 +11675,23 @@
         </w:rPr>
         <w:t xml:space="preserve">we used the </w:t>
       </w:r>
-      <w:r>
-        <w:rPr>
-          <w:rFonts w:ascii="Times New Roman" w:hAnsi="Times New Roman" w:cs="Times New Roman"/>
-          <w:sz w:val="24"/>
-          <w:szCs w:val="24"/>
-        </w:rPr>
-        <w:t xml:space="preserve">PresenceAttributeSigActivity function </w:t>
+      <w:proofErr w:type="spellStart"/>
+      <w:r>
+        <w:rPr>
+          <w:rFonts w:ascii="Times New Roman" w:hAnsi="Times New Roman" w:cs="Times New Roman"/>
+          <w:sz w:val="24"/>
+          <w:szCs w:val="24"/>
+        </w:rPr>
+        <w:t>PresenceAttributeSigActivity</w:t>
+      </w:r>
+      <w:proofErr w:type="spellEnd"/>
+      <w:r>
+        <w:rPr>
+          <w:rFonts w:ascii="Times New Roman" w:hAnsi="Times New Roman" w:cs="Times New Roman"/>
+          <w:sz w:val="24"/>
+          <w:szCs w:val="24"/>
+        </w:rPr>
+        <w:t xml:space="preserve"> function </w:t>
       </w:r>
       <w:r>
         <w:rPr>
@@ -10609,7 +11764,7 @@
         </w:rPr>
         <w:t xml:space="preserve">Exon 1 human </w:t>
       </w:r>
-      <w:bookmarkStart w:id="103" w:name="_Hlk191059301"/>
+      <w:bookmarkStart w:id="104" w:name="_Hlk191059301"/>
       <w:r>
         <w:rPr>
           <w:rFonts w:ascii="Times New Roman" w:hAnsi="Times New Roman" w:cs="Times New Roman"/>
@@ -10618,14 +11773,32 @@
         </w:rPr>
         <w:t>RNASEH2b</w:t>
       </w:r>
-      <w:bookmarkEnd w:id="103"/>
-      <w:r>
-        <w:rPr>
-          <w:rFonts w:ascii="Times New Roman" w:hAnsi="Times New Roman" w:cs="Times New Roman"/>
-          <w:sz w:val="24"/>
-          <w:szCs w:val="24"/>
-        </w:rPr>
-        <w:t xml:space="preserve"> gene was selected for targeting. sgRAN for double-strand breaks was designed by online software (http://tools.genome-engineering.org). The sequences of targets are sgRNA1 ACCACTAGCGGAGCCGCGA and sgRNA2GCCGGTCATCATCCACACGG.    </w:t>
+      <w:bookmarkEnd w:id="104"/>
+      <w:r>
+        <w:rPr>
+          <w:rFonts w:ascii="Times New Roman" w:hAnsi="Times New Roman" w:cs="Times New Roman"/>
+          <w:sz w:val="24"/>
+          <w:szCs w:val="24"/>
+        </w:rPr>
+        <w:t xml:space="preserve"> gene was selected for targeting. </w:t>
+      </w:r>
+      <w:proofErr w:type="spellStart"/>
+      <w:r>
+        <w:rPr>
+          <w:rFonts w:ascii="Times New Roman" w:hAnsi="Times New Roman" w:cs="Times New Roman"/>
+          <w:sz w:val="24"/>
+          <w:szCs w:val="24"/>
+        </w:rPr>
+        <w:t>sgRAN</w:t>
+      </w:r>
+      <w:proofErr w:type="spellEnd"/>
+      <w:r>
+        <w:rPr>
+          <w:rFonts w:ascii="Times New Roman" w:hAnsi="Times New Roman" w:cs="Times New Roman"/>
+          <w:sz w:val="24"/>
+          <w:szCs w:val="24"/>
+        </w:rPr>
+        <w:t xml:space="preserve"> for double-strand breaks was designed by online software (http://tools.genome-engineering.org). The sequences of targets are sgRNA1 ACCACTAGCGGAGCCGCGA and sgRNA2GCCGGTCATCATCCACACGG.    </w:t>
       </w:r>
     </w:p>
     <w:p>
@@ -10652,7 +11825,61 @@
           <w:szCs w:val="24"/>
         </w:rPr>
         <w:lastRenderedPageBreak/>
-        <w:t xml:space="preserve">Biolabs, cat M0201S). Cloning of the annealed two sgRNA inserts into px330A-GFP plasmid (sgRNA1) and px330-S2 plasmid (sgRNA2) respectively. Transforming the above-mentioned reactions into One Shot™ Stbl3™ Chemically Competent E. coli (Thermofisher scientific, Cat No C737303). Subsequently restrictive enzyme digesting of px330-S2-sgRNA2 plasmid with BsaI-HF (New England Biolabs, cat NEB #R3535) and cloning the digested fragment containing sgRNA2 into px330A-GFP-sgRNA1 plasmid to form px330A-GFP sgRNA1&amp;sgRNA2 plasmid by the golden gate assembly. Plasmid DNA was extracted and purified by QIAprep Spin Miniprep Kit (Qiagen, Cat No. 27106) and sequenced to ensure the correct sgRNA sequences. </w:t>
+        <w:t>Biolabs, cat M0201S). Cloning of the annealed two sgRNA inserts into px330A-GFP plasmid (sgRNA1) and px330-S2 plasmid (sgRNA2) respectively. Transforming the above-mentioned reactions into One Shot™ Stbl3™ Chemically Competent E. coli (</w:t>
+      </w:r>
+      <w:proofErr w:type="spellStart"/>
+      <w:r>
+        <w:rPr>
+          <w:rFonts w:ascii="Times New Roman" w:hAnsi="Times New Roman" w:cs="Times New Roman"/>
+          <w:sz w:val="24"/>
+          <w:szCs w:val="24"/>
+        </w:rPr>
+        <w:t>Thermofisher</w:t>
+      </w:r>
+      <w:proofErr w:type="spellEnd"/>
+      <w:r>
+        <w:rPr>
+          <w:rFonts w:ascii="Times New Roman" w:hAnsi="Times New Roman" w:cs="Times New Roman"/>
+          <w:sz w:val="24"/>
+          <w:szCs w:val="24"/>
+        </w:rPr>
+        <w:t xml:space="preserve"> scientific, Cat No C737303). Subsequently restrictive enzyme digesting of px330-S2-sgRNA2 plasmid with </w:t>
+      </w:r>
+      <w:proofErr w:type="spellStart"/>
+      <w:r>
+        <w:rPr>
+          <w:rFonts w:ascii="Times New Roman" w:hAnsi="Times New Roman" w:cs="Times New Roman"/>
+          <w:sz w:val="24"/>
+          <w:szCs w:val="24"/>
+        </w:rPr>
+        <w:t>BsaI</w:t>
+      </w:r>
+      <w:proofErr w:type="spellEnd"/>
+      <w:r>
+        <w:rPr>
+          <w:rFonts w:ascii="Times New Roman" w:hAnsi="Times New Roman" w:cs="Times New Roman"/>
+          <w:sz w:val="24"/>
+          <w:szCs w:val="24"/>
+        </w:rPr>
+        <w:t xml:space="preserve">-HF (New England Biolabs, cat NEB #R3535) and cloning the digested fragment containing sgRNA2 into px330A-GFP-sgRNA1 plasmid to form px330A-GFP sgRNA1&amp;sgRNA2 plasmid by the golden gate assembly. Plasmid DNA was extracted and purified by </w:t>
+      </w:r>
+      <w:proofErr w:type="spellStart"/>
+      <w:r>
+        <w:rPr>
+          <w:rFonts w:ascii="Times New Roman" w:hAnsi="Times New Roman" w:cs="Times New Roman"/>
+          <w:sz w:val="24"/>
+          <w:szCs w:val="24"/>
+        </w:rPr>
+        <w:t>QIAprep</w:t>
+      </w:r>
+      <w:proofErr w:type="spellEnd"/>
+      <w:r>
+        <w:rPr>
+          <w:rFonts w:ascii="Times New Roman" w:hAnsi="Times New Roman" w:cs="Times New Roman"/>
+          <w:sz w:val="24"/>
+          <w:szCs w:val="24"/>
+        </w:rPr>
+        <w:t xml:space="preserve"> Spin Miniprep Kit (Qiagen, Cat No. 27106) and sequenced to ensure the correct sgRNA sequences. </w:t>
       </w:r>
     </w:p>
     <w:p>
@@ -10691,7 +11918,25 @@
           <w:sz w:val="24"/>
           <w:szCs w:val="24"/>
         </w:rPr>
-        <w:t xml:space="preserve">HEK293T cells were maintained in DMEM (Dulbecco's Modified Eagle Medium, Gibco™, Cat. No.11995065) containing 10% FBS (Gibco™ Fetal Bovine Serum, Cat. No. A5256801) and 1% Penicillin-Streptomycin (10,000 U/mL, Gibco™, Cat. No. 15140122) and incubated at 37°C incubator supplied with 5% CO2. Cells were seeded at 2× 105 cells per well of a 6-well plate and transfected with 2 μg of plasmid next day using Lipofectamine™ 3000 Transfection Reagent (Invitrogen™, Cat. No. L3000150) as per manufacturer’s recommendation. </w:t>
+        <w:t xml:space="preserve">HEK293T cells were maintained in DMEM (Dulbecco's Modified Eagle Medium, Gibco™, Cat. No.11995065) containing 10% FBS (Gibco™ Fetal Bovine Serum, Cat. No. A5256801) and 1% Penicillin-Streptomycin (10,000 U/mL, Gibco™, Cat. No. 15140122) and incubated at 37°C incubator supplied with 5% CO2. Cells were seeded at 2× 105 cells per well of a 6-well plate and transfected with 2 </w:t>
+      </w:r>
+      <w:proofErr w:type="spellStart"/>
+      <w:r>
+        <w:rPr>
+          <w:rFonts w:ascii="Times New Roman" w:hAnsi="Times New Roman" w:cs="Times New Roman"/>
+          <w:sz w:val="24"/>
+          <w:szCs w:val="24"/>
+        </w:rPr>
+        <w:t>μg</w:t>
+      </w:r>
+      <w:proofErr w:type="spellEnd"/>
+      <w:r>
+        <w:rPr>
+          <w:rFonts w:ascii="Times New Roman" w:hAnsi="Times New Roman" w:cs="Times New Roman"/>
+          <w:sz w:val="24"/>
+          <w:szCs w:val="24"/>
+        </w:rPr>
+        <w:t xml:space="preserve"> of plasmid next day using Lipofectamine™ 3000 Transfection Reagent (Invitrogen™, Cat. No. L3000150) as per manufacturer’s recommendation. </w:t>
       </w:r>
     </w:p>
     <w:p>
@@ -10742,7 +11987,97 @@
           <w:sz w:val="24"/>
           <w:szCs w:val="24"/>
         </w:rPr>
-        <w:t xml:space="preserve">After 2 days of transfection, HEK293T cells were sorted to GFP-positive single cell into 96-well plate using FACSAria III (BD Biosciences). The single cell was continued to culture around 2 to 3 weeks in the 96-well plate until the colony could be visualized by eyes. Cell colonies were trypsinized by 10ul of 0.05% (1:10 dilution of 0.5% Trypsin-EDTA no phenol red, Gibco™, Cat. No.  15400054). Cell suspension was divided to half. Half of the cells were kept in culture. The rest half of cells was added to 10μl of Direct-Lyse lysis buffer (10mM Tris pH 8.0, 2.5mM EDTA, 0.2M NaCl, 0.15% SDS, 0.3% Tween-20) in PCR tube. The cells were then subjected to </w:t>
+        <w:t xml:space="preserve">After 2 days of transfection, HEK293T cells were sorted to GFP-positive single cell into 96-well plate using </w:t>
+      </w:r>
+      <w:proofErr w:type="spellStart"/>
+      <w:r>
+        <w:rPr>
+          <w:rFonts w:ascii="Times New Roman" w:hAnsi="Times New Roman" w:cs="Times New Roman"/>
+          <w:sz w:val="24"/>
+          <w:szCs w:val="24"/>
+        </w:rPr>
+        <w:t>FACSAria</w:t>
+      </w:r>
+      <w:proofErr w:type="spellEnd"/>
+      <w:r>
+        <w:rPr>
+          <w:rFonts w:ascii="Times New Roman" w:hAnsi="Times New Roman" w:cs="Times New Roman"/>
+          <w:sz w:val="24"/>
+          <w:szCs w:val="24"/>
+        </w:rPr>
+        <w:t xml:space="preserve"> III (BD Biosciences). The single cell </w:t>
+      </w:r>
+      <w:proofErr w:type="gramStart"/>
+      <w:r>
+        <w:rPr>
+          <w:rFonts w:ascii="Times New Roman" w:hAnsi="Times New Roman" w:cs="Times New Roman"/>
+          <w:sz w:val="24"/>
+          <w:szCs w:val="24"/>
+        </w:rPr>
+        <w:t>was continued</w:t>
+      </w:r>
+      <w:proofErr w:type="gramEnd"/>
+      <w:r>
+        <w:rPr>
+          <w:rFonts w:ascii="Times New Roman" w:hAnsi="Times New Roman" w:cs="Times New Roman"/>
+          <w:sz w:val="24"/>
+          <w:szCs w:val="24"/>
+        </w:rPr>
+        <w:t xml:space="preserve"> to culture around 2 to 3 weeks in the 96-well plate until the colony could be visualized by eyes. Cell colonies were </w:t>
+      </w:r>
+      <w:proofErr w:type="spellStart"/>
+      <w:r>
+        <w:rPr>
+          <w:rFonts w:ascii="Times New Roman" w:hAnsi="Times New Roman" w:cs="Times New Roman"/>
+          <w:sz w:val="24"/>
+          <w:szCs w:val="24"/>
+        </w:rPr>
+        <w:t>trypsinized</w:t>
+      </w:r>
+      <w:proofErr w:type="spellEnd"/>
+      <w:r>
+        <w:rPr>
+          <w:rFonts w:ascii="Times New Roman" w:hAnsi="Times New Roman" w:cs="Times New Roman"/>
+          <w:sz w:val="24"/>
+          <w:szCs w:val="24"/>
+        </w:rPr>
+        <w:t xml:space="preserve"> by 10ul of 0.05% (1:10 dilution of 0.5% Trypsin-EDTA no phenol red, Gibco™, Cat. No.  15400054). Cell suspension was divided to half. Half of the cells were kept in culture. The </w:t>
+      </w:r>
+      <w:proofErr w:type="gramStart"/>
+      <w:r>
+        <w:rPr>
+          <w:rFonts w:ascii="Times New Roman" w:hAnsi="Times New Roman" w:cs="Times New Roman"/>
+          <w:sz w:val="24"/>
+          <w:szCs w:val="24"/>
+        </w:rPr>
+        <w:t>rest half</w:t>
+      </w:r>
+      <w:proofErr w:type="gramEnd"/>
+      <w:r>
+        <w:rPr>
+          <w:rFonts w:ascii="Times New Roman" w:hAnsi="Times New Roman" w:cs="Times New Roman"/>
+          <w:sz w:val="24"/>
+          <w:szCs w:val="24"/>
+        </w:rPr>
+        <w:t xml:space="preserve"> of cells </w:t>
+      </w:r>
+      <w:proofErr w:type="gramStart"/>
+      <w:r>
+        <w:rPr>
+          <w:rFonts w:ascii="Times New Roman" w:hAnsi="Times New Roman" w:cs="Times New Roman"/>
+          <w:sz w:val="24"/>
+          <w:szCs w:val="24"/>
+        </w:rPr>
+        <w:t>was</w:t>
+      </w:r>
+      <w:proofErr w:type="gramEnd"/>
+      <w:r>
+        <w:rPr>
+          <w:rFonts w:ascii="Times New Roman" w:hAnsi="Times New Roman" w:cs="Times New Roman"/>
+          <w:sz w:val="24"/>
+          <w:szCs w:val="24"/>
+        </w:rPr>
+        <w:t xml:space="preserve"> added to 10μl of Direct-Lyse lysis buffer (10mM Tris pH 8.0, 2.5mM EDTA, 0.2M NaCl, 0.15% SDS, 0.3% Tween-20) in PCR tube. The cells were then subjected to </w:t>
       </w:r>
       <w:r>
         <w:rPr>
@@ -10751,7 +12086,43 @@
           <w:szCs w:val="24"/>
         </w:rPr>
         <w:lastRenderedPageBreak/>
-        <w:t>a series of heating and cooling to ensure complete lysis: 65 °C for 30s, 8 °C for 30s, 65 °C for 1.5min, 97 °C for 3min, 8 °C for 1min, 65 °C for 3min, 97 °C for 1min, 65 °C for 1min, and 80 °C for 10min(ref 2). The lysates were then diluted with 40μl of water and cell lysis PCR was performed as regular PCR under the conditions: Initial denaturation, 5 min at 95 °C. Denaturation, 15 sec at 95 °C. Annealing, 15 sec at 58 °C. Extension, 15 sec at 72 °C for 28 cycles following final extension 10 min. Primers used for detected wild type RNASEH2b and knock-out RNASEH2b were RNASEH2B_Wt_Fwd-GCCCTGCTTCTGTGATCCTA, RNASEH2B_Wt_Rev-TCGCTTTGAACTACCCTTGG and RNASEH2B_ko_Fwd- CGCAGACCCAATCCTAGC, RNASEH2B_ko_Rev: TCCCTAGGCCAAATTCCTTT. Discard the cells which the PCR product only showed wild type band. Cells with completed knockout of RNASEH2b gene was confirmed by Western blot. 15 μg of whole cell lysis was used for immunoblotting (1:500 dilution of RNaseH2B Monoclonal Antibody cat. No. MA5-23523).</w:t>
+        <w:t xml:space="preserve">a series of heating and cooling to ensure complete lysis: 65 °C for 30s, 8 °C for 30s, 65 °C for 1.5min, 97 °C for 3min, 8 °C for 1min, 65 °C for 3min, 97 °C for 1min, 65 °C for 1min, and 80 °C for 10min(ref 2). The lysates were then diluted with 40μl of water and cell lysis PCR was performed as regular PCR under the conditions: Initial denaturation, 5 min at 95 °C. Denaturation, 15 sec at 95 °C. Annealing, 15 sec at 58 °C. Extension, 15 sec at 72 °C for 28 cycles following final extension 10 min. Primers used for detected wild type RNASEH2b and knock-out RNASEH2b were RNASEH2B_Wt_Fwd-GCCCTGCTTCTGTGATCCTA, RNASEH2B_Wt_Rev-TCGCTTTGAACTACCCTTGG and RNASEH2B_ko_Fwd- CGCAGACCCAATCCTAGC, RNASEH2B_ko_Rev: TCCCTAGGCCAAATTCCTTT. Discard the cells which the PCR product only showed wild type band. Cells with completed knockout of RNASEH2b gene </w:t>
+      </w:r>
+      <w:proofErr w:type="gramStart"/>
+      <w:r>
+        <w:rPr>
+          <w:rFonts w:ascii="Times New Roman" w:hAnsi="Times New Roman" w:cs="Times New Roman"/>
+          <w:sz w:val="24"/>
+          <w:szCs w:val="24"/>
+        </w:rPr>
+        <w:t>was</w:t>
+      </w:r>
+      <w:proofErr w:type="gramEnd"/>
+      <w:r>
+        <w:rPr>
+          <w:rFonts w:ascii="Times New Roman" w:hAnsi="Times New Roman" w:cs="Times New Roman"/>
+          <w:sz w:val="24"/>
+          <w:szCs w:val="24"/>
+        </w:rPr>
+        <w:t xml:space="preserve"> confirmed by Western blot. 15 </w:t>
+      </w:r>
+      <w:proofErr w:type="spellStart"/>
+      <w:r>
+        <w:rPr>
+          <w:rFonts w:ascii="Times New Roman" w:hAnsi="Times New Roman" w:cs="Times New Roman"/>
+          <w:sz w:val="24"/>
+          <w:szCs w:val="24"/>
+        </w:rPr>
+        <w:t>μg</w:t>
+      </w:r>
+      <w:proofErr w:type="spellEnd"/>
+      <w:r>
+        <w:rPr>
+          <w:rFonts w:ascii="Times New Roman" w:hAnsi="Times New Roman" w:cs="Times New Roman"/>
+          <w:sz w:val="24"/>
+          <w:szCs w:val="24"/>
+        </w:rPr>
+        <w:t xml:space="preserve"> of whole cell lysis was used for immunoblotting (1:500 dilution of RNaseH2B Monoclonal Antibody cat. No. MA5-23523).</w:t>
       </w:r>
     </w:p>
     <w:p>
@@ -10808,7 +12179,43 @@
           <w:sz w:val="24"/>
           <w:szCs w:val="24"/>
         </w:rPr>
-        <w:t xml:space="preserve">Genomic DNA of the completed knout out RNASEH2b cells were extracted using DNeasy Blood &amp; Tissue Kit (Qiagen cat no.69506) and sent for whole genome sequencing (NovogeneAIT Singapore). </w:t>
+        <w:t xml:space="preserve">Genomic DNA of the completed knout out RNASEH2b cells were extracted using </w:t>
+      </w:r>
+      <w:proofErr w:type="spellStart"/>
+      <w:r>
+        <w:rPr>
+          <w:rFonts w:ascii="Times New Roman" w:hAnsi="Times New Roman" w:cs="Times New Roman"/>
+          <w:sz w:val="24"/>
+          <w:szCs w:val="24"/>
+        </w:rPr>
+        <w:t>DNeasy</w:t>
+      </w:r>
+      <w:proofErr w:type="spellEnd"/>
+      <w:r>
+        <w:rPr>
+          <w:rFonts w:ascii="Times New Roman" w:hAnsi="Times New Roman" w:cs="Times New Roman"/>
+          <w:sz w:val="24"/>
+          <w:szCs w:val="24"/>
+        </w:rPr>
+        <w:t xml:space="preserve"> Blood &amp; Tissue Kit (Qiagen cat no.69506) and sent for whole genome sequencing (</w:t>
+      </w:r>
+      <w:proofErr w:type="spellStart"/>
+      <w:r>
+        <w:rPr>
+          <w:rFonts w:ascii="Times New Roman" w:hAnsi="Times New Roman" w:cs="Times New Roman"/>
+          <w:sz w:val="24"/>
+          <w:szCs w:val="24"/>
+        </w:rPr>
+        <w:t>NovogeneAIT</w:t>
+      </w:r>
+      <w:proofErr w:type="spellEnd"/>
+      <w:r>
+        <w:rPr>
+          <w:rFonts w:ascii="Times New Roman" w:hAnsi="Times New Roman" w:cs="Times New Roman"/>
+          <w:sz w:val="24"/>
+          <w:szCs w:val="24"/>
+        </w:rPr>
+        <w:t xml:space="preserve"> Singapore). </w:t>
       </w:r>
     </w:p>
     <w:p>
@@ -11201,6 +12608,7 @@
         </w:rPr>
         <w:t xml:space="preserve"> The logo was plotted based on the frequency matrix by </w:t>
       </w:r>
+      <w:proofErr w:type="spellStart"/>
       <w:r>
         <w:rPr>
           <w:rFonts w:ascii="Times New Roman" w:hAnsi="Times New Roman" w:cs="Times New Roman"/>
@@ -11210,6 +12618,7 @@
         </w:rPr>
         <w:t>seqLogo</w:t>
       </w:r>
+      <w:proofErr w:type="spellEnd"/>
       <w:r>
         <w:rPr>
           <w:rFonts w:ascii="Times New Roman" w:hAnsi="Times New Roman" w:cs="Times New Roman" w:hint="eastAsia"/>
@@ -11219,6 +12628,7 @@
         </w:rPr>
         <w:t xml:space="preserve"> function of </w:t>
       </w:r>
+      <w:proofErr w:type="spellStart"/>
       <w:r>
         <w:rPr>
           <w:rFonts w:ascii="Times New Roman" w:hAnsi="Times New Roman" w:cs="Times New Roman"/>
@@ -11228,6 +12638,7 @@
         </w:rPr>
         <w:t>seqLogo</w:t>
       </w:r>
+      <w:proofErr w:type="spellEnd"/>
       <w:r>
         <w:rPr>
           <w:rFonts w:ascii="Times New Roman" w:hAnsi="Times New Roman" w:cs="Times New Roman" w:hint="eastAsia"/>
@@ -11292,7 +12703,31 @@
           <w:sz w:val="24"/>
           <w:szCs w:val="24"/>
         </w:rPr>
-        <w:t xml:space="preserve">Thank Shang Li for plsmid. </w:t>
+        <w:t xml:space="preserve">Thank Shang Li for </w:t>
+      </w:r>
+      <w:proofErr w:type="spellStart"/>
+      <w:r>
+        <w:rPr>
+          <w:rFonts w:ascii="Times New Roman" w:hAnsi="Times New Roman" w:cs="Times New Roman" w:hint="eastAsia"/>
+          <w:b/>
+          <w:bCs/>
+          <w:color w:val="000000"/>
+          <w:sz w:val="24"/>
+          <w:szCs w:val="24"/>
+        </w:rPr>
+        <w:t>plsmid</w:t>
+      </w:r>
+      <w:proofErr w:type="spellEnd"/>
+      <w:r>
+        <w:rPr>
+          <w:rFonts w:ascii="Times New Roman" w:hAnsi="Times New Roman" w:cs="Times New Roman" w:hint="eastAsia"/>
+          <w:b/>
+          <w:bCs/>
+          <w:color w:val="000000"/>
+          <w:sz w:val="24"/>
+          <w:szCs w:val="24"/>
+        </w:rPr>
+        <w:t xml:space="preserve">. </w:t>
       </w:r>
     </w:p>
     <w:p>
@@ -12231,7 +13666,43 @@
           <w:szCs w:val="24"/>
         </w:rPr>
         <w:lastRenderedPageBreak/>
-        <w:t>Joung, J., Konermann, S., Gootenberg, J. </w:t>
+        <w:t xml:space="preserve">Joung, J., </w:t>
+      </w:r>
+      <w:proofErr w:type="spellStart"/>
+      <w:r>
+        <w:rPr>
+          <w:rFonts w:ascii="Times New Roman" w:hAnsi="Times New Roman" w:cs="Times New Roman"/>
+          <w:sz w:val="24"/>
+          <w:szCs w:val="24"/>
+        </w:rPr>
+        <w:t>Konermann</w:t>
+      </w:r>
+      <w:proofErr w:type="spellEnd"/>
+      <w:r>
+        <w:rPr>
+          <w:rFonts w:ascii="Times New Roman" w:hAnsi="Times New Roman" w:cs="Times New Roman"/>
+          <w:sz w:val="24"/>
+          <w:szCs w:val="24"/>
+        </w:rPr>
+        <w:t xml:space="preserve">, S., </w:t>
+      </w:r>
+      <w:proofErr w:type="spellStart"/>
+      <w:r>
+        <w:rPr>
+          <w:rFonts w:ascii="Times New Roman" w:hAnsi="Times New Roman" w:cs="Times New Roman"/>
+          <w:sz w:val="24"/>
+          <w:szCs w:val="24"/>
+        </w:rPr>
+        <w:t>Gootenberg</w:t>
+      </w:r>
+      <w:proofErr w:type="spellEnd"/>
+      <w:r>
+        <w:rPr>
+          <w:rFonts w:ascii="Times New Roman" w:hAnsi="Times New Roman" w:cs="Times New Roman"/>
+          <w:sz w:val="24"/>
+          <w:szCs w:val="24"/>
+        </w:rPr>
+        <w:t>, J. </w:t>
       </w:r>
       <w:r>
         <w:rPr>
@@ -12259,8 +13730,20 @@
           <w:sz w:val="24"/>
           <w:szCs w:val="24"/>
         </w:rPr>
-        <w:t>Nat Protoc</w:t>
-      </w:r>
+        <w:t xml:space="preserve">Nat </w:t>
+      </w:r>
+      <w:proofErr w:type="spellStart"/>
+      <w:r>
+        <w:rPr>
+          <w:rFonts w:ascii="Times New Roman" w:hAnsi="Times New Roman" w:cs="Times New Roman"/>
+          <w:i/>
+          <w:iCs/>
+          <w:sz w:val="24"/>
+          <w:szCs w:val="24"/>
+        </w:rPr>
+        <w:t>Protoc</w:t>
+      </w:r>
+      <w:proofErr w:type="spellEnd"/>
       <w:r>
         <w:rPr>
           <w:rFonts w:ascii="Times New Roman" w:hAnsi="Times New Roman" w:cs="Times New Roman"/>
@@ -12301,7 +13784,7 @@
 
 <file path=word/comments.xml><?xml version="1.0" encoding="utf-8"?>
 <w:comments xmlns:wpc="http://schemas.microsoft.com/office/word/2010/wordprocessingCanvas" xmlns:cx="http://schemas.microsoft.com/office/drawing/2014/chartex" xmlns:cx1="http://schemas.microsoft.com/office/drawing/2015/9/8/chartex" xmlns:cx2="http://schemas.microsoft.com/office/drawing/2015/10/21/chartex" xmlns:cx3="http://schemas.microsoft.com/office/drawing/2016/5/9/chartex" xmlns:cx4="http://schemas.microsoft.com/office/drawing/2016/5/10/chartex" xmlns:cx5="http://schemas.microsoft.com/office/drawing/2016/5/11/chartex" xmlns:cx6="http://schemas.microsoft.com/office/drawing/2016/5/12/chartex" xmlns:cx7="http://schemas.microsoft.com/office/drawing/2016/5/13/chartex" xmlns:cx8="http://schemas.microsoft.com/office/drawing/2016/5/14/chartex" xmlns:mc="http://schemas.openxmlformats.org/markup-compatibility/2006" xmlns:aink="http://schemas.microsoft.com/office/drawing/2016/ink" xmlns:am3d="http://schemas.microsoft.com/office/drawing/2017/model3d" xmlns:o="urn:schemas-microsoft-com:office:office" xmlns:oel="http://schemas.microsoft.com/office/2019/extlst" xmlns:r="http://schemas.openxmlformats.org/officeDocument/2006/relationships" xmlns:m="http://schemas.openxmlformats.org/officeDocument/2006/math" xmlns:v="urn:schemas-microsoft-com:vml" xmlns:wp14="http://schemas.microsoft.com/office/word/2010/wordprocessingDrawing" xmlns:wp="http://schemas.openxmlformats.org/drawingml/2006/wordprocessingDrawing" xmlns:w10="urn:schemas-microsoft-com:office:word" xmlns:w="http://schemas.openxmlformats.org/wordprocessingml/2006/main" xmlns:w14="http://schemas.microsoft.com/office/word/2010/wordml" xmlns:w15="http://schemas.microsoft.com/office/word/2012/wordml" xmlns:w16cex="http://schemas.microsoft.com/office/word/2018/wordml/cex" xmlns:w16cid="http://schemas.microsoft.com/office/word/2016/wordml/cid" xmlns:w16="http://schemas.microsoft.com/office/word/2018/wordml" xmlns:w16du="http://schemas.microsoft.com/office/word/2023/wordml/word16du" xmlns:w16sdtdh="http://schemas.microsoft.com/office/word/2020/wordml/sdtdatahash" xmlns:w16sdtfl="http://schemas.microsoft.com/office/word/2024/wordml/sdtformatlock" xmlns:w16se="http://schemas.microsoft.com/office/word/2015/wordml/symex" xmlns:wpg="http://schemas.microsoft.com/office/word/2010/wordprocessingGroup" xmlns:wpi="http://schemas.microsoft.com/office/word/2010/wordprocessingInk" xmlns:wne="http://schemas.microsoft.com/office/word/2006/wordml" xmlns:wps="http://schemas.microsoft.com/office/word/2010/wordprocessingShape" mc:Ignorable="w14 w15 w16se w16cid w16 w16cex w16sdtdh w16sdtfl w16du wp14">
-  <w:comment w:id="92" w:author="Steve Rozen, Ph.D." w:date="2025-06-05T09:44:00Z" w:initials="SR">
+  <w:comment w:id="93" w:author="Steve Rozen, Ph.D." w:date="2025-06-05T09:44:00Z" w:initials="SR">
     <w:p>
       <w:pPr>
         <w:pStyle w:val="CommentText"/>
@@ -12317,7 +13800,7 @@
       </w:r>
     </w:p>
   </w:comment>
-  <w:comment w:id="25" w:author="Mo Liu" w:date="2025-05-20T16:10:00Z" w:initials="ML">
+  <w:comment w:id="27" w:author="Mo Liu" w:date="2025-05-20T16:10:00Z" w:initials="ML">
     <w:p>
       <w:pPr>
         <w:pStyle w:val="CommentText"/>
@@ -12329,11 +13812,19 @@
         <w:annotationRef/>
       </w:r>
       <w:r>
-        <w:t>I reorganized the paragraphs by adding in ID89 informations, for AA, tobacco smoking and UV</w:t>
+        <w:t xml:space="preserve">I reorganized the paragraphs by adding in ID89 </w:t>
+      </w:r>
+      <w:proofErr w:type="spellStart"/>
+      <w:r>
+        <w:t>informations</w:t>
+      </w:r>
+      <w:proofErr w:type="spellEnd"/>
+      <w:r>
+        <w:t>, for AA, tobacco smoking and UV</w:t>
       </w:r>
     </w:p>
   </w:comment>
-  <w:comment w:id="95" w:author="Mo Liu" w:date="2025-06-03T20:54:00Z" w:initials="ML">
+  <w:comment w:id="96" w:author="Mo Liu" w:date="2025-06-03T20:54:00Z" w:initials="ML">
     <w:p>
       <w:pPr>
         <w:pStyle w:val="CommentText"/>
@@ -12349,7 +13840,7 @@
       </w:r>
     </w:p>
   </w:comment>
-  <w:comment w:id="96" w:author="Mo Liu" w:date="2025-06-03T21:20:00Z" w:initials="ML">
+  <w:comment w:id="97" w:author="Mo Liu" w:date="2025-06-03T21:20:00Z" w:initials="ML">
     <w:p>
       <w:pPr>
         <w:pStyle w:val="CommentText"/>
@@ -12365,7 +13856,7 @@
       </w:r>
     </w:p>
   </w:comment>
-  <w:comment w:id="97" w:author="Mo Liu" w:date="2025-06-03T21:25:00Z" w:initials="ML">
+  <w:comment w:id="98" w:author="Mo Liu" w:date="2025-06-03T21:25:00Z" w:initials="ML">
     <w:p>
       <w:pPr>
         <w:pStyle w:val="CommentText"/>
@@ -12381,7 +13872,7 @@
       </w:r>
     </w:p>
   </w:comment>
-  <w:comment w:id="102" w:author="Mo Liu" w:date="2024-10-04T09:10:00Z" w:initials="ML">
+  <w:comment w:id="103" w:author="Mo Liu" w:date="2024-10-04T09:10:00Z" w:initials="ML">
     <w:p>
       <w:pPr>
         <w:pStyle w:val="CommentText"/>
@@ -13567,6 +15058,7 @@
   <w:rsids>
     <w:rsidRoot w:val="000265FD"/>
     <w:rsid w:val="00013DC2"/>
+    <w:rsid w:val="00022403"/>
     <w:rsid w:val="000265FD"/>
     <w:rsid w:val="00034224"/>
     <w:rsid w:val="00046B90"/>
@@ -13619,6 +15111,7 @@
     <w:rsid w:val="007134EB"/>
     <w:rsid w:val="007211AB"/>
     <w:rsid w:val="00736A43"/>
+    <w:rsid w:val="00736F7D"/>
     <w:rsid w:val="00766357"/>
     <w:rsid w:val="007728FE"/>
     <w:rsid w:val="007852EF"/>
@@ -14435,16 +15928,15 @@
 </file>
 
 <file path=customXml/item1.xml><?xml version="1.0" encoding="utf-8"?>
-<p:properties xmlns:p="http://schemas.microsoft.com/office/2006/metadata/properties" xmlns:xsi="http://www.w3.org/2001/XMLSchema-instance" xmlns:pc="http://schemas.microsoft.com/office/infopath/2007/PartnerControls">
-  <documentManagement/>
-</p:properties>
+<?mso-contentType ?>
+<FormTemplates xmlns="http://schemas.microsoft.com/sharepoint/v3/contenttype/forms">
+  <Display>DocumentLibraryForm</Display>
+  <Edit>DocumentLibraryForm</Edit>
+  <New>DocumentLibraryForm</New>
+</FormTemplates>
 </file>
 
 <file path=customXml/item2.xml><?xml version="1.0" encoding="utf-8"?>
-<b:Sources xmlns:b="http://schemas.openxmlformats.org/officeDocument/2006/bibliography" xmlns="http://schemas.openxmlformats.org/officeDocument/2006/bibliography" SelectedStyle="\CHICAGO.XSL" StyleName="Chicago" Version="16"/>
-</file>
-
-<file path=customXml/item3.xml><?xml version="1.0" encoding="utf-8"?>
 <ct:contentTypeSchema xmlns:ct="http://schemas.microsoft.com/office/2006/metadata/contentType" xmlns:ma="http://schemas.microsoft.com/office/2006/metadata/properties/metaAttributes" ct:_="" ma:_="" ma:contentTypeName="Document" ma:contentTypeID="0x010100FF6C6EA79DECA4438CEEEF1B06B7D479" ma:contentTypeVersion="11" ma:contentTypeDescription="Create a new document." ma:contentTypeScope="" ma:versionID="59306fbc696ac60d252eb5d7e9b2f234">
   <xsd:schema xmlns:xsd="http://www.w3.org/2001/XMLSchema" xmlns:xs="http://www.w3.org/2001/XMLSchema" xmlns:p="http://schemas.microsoft.com/office/2006/metadata/properties" xmlns:ns3="785bc66c-0f2f-4b4a-b219-0c59c8aa989f" targetNamespace="http://schemas.microsoft.com/office/2006/metadata/properties" ma:root="true" ma:fieldsID="d992e46d3823da1a4351aec5f2f9f9fb" ns3:_="">
     <xsd:import namespace="785bc66c-0f2f-4b4a-b219-0c59c8aa989f"/>
@@ -14634,33 +16126,25 @@
 </ct:contentTypeSchema>
 </file>
 
+<file path=customXml/item3.xml><?xml version="1.0" encoding="utf-8"?>
+<b:Sources xmlns:b="http://schemas.openxmlformats.org/officeDocument/2006/bibliography" xmlns="http://schemas.openxmlformats.org/officeDocument/2006/bibliography" SelectedStyle="\CHICAGO.XSL" StyleName="Chicago" Version="16"/>
+</file>
+
 <file path=customXml/item4.xml><?xml version="1.0" encoding="utf-8"?>
-<?mso-contentType ?>
-<FormTemplates xmlns="http://schemas.microsoft.com/sharepoint/v3/contenttype/forms">
-  <Display>DocumentLibraryForm</Display>
-  <Edit>DocumentLibraryForm</Edit>
-  <New>DocumentLibraryForm</New>
-</FormTemplates>
+<p:properties xmlns:p="http://schemas.microsoft.com/office/2006/metadata/properties" xmlns:xsi="http://www.w3.org/2001/XMLSchema-instance" xmlns:pc="http://schemas.microsoft.com/office/infopath/2007/PartnerControls">
+  <documentManagement/>
+</p:properties>
 </file>
 
 <file path=customXml/itemProps1.xml><?xml version="1.0" encoding="utf-8"?>
-<ds:datastoreItem xmlns:ds="http://schemas.openxmlformats.org/officeDocument/2006/customXml" ds:itemID="{7EF22130-B7D7-4BC8-8939-CB3E550FD260}">
+<ds:datastoreItem xmlns:ds="http://schemas.openxmlformats.org/officeDocument/2006/customXml" ds:itemID="{6DCE581B-9398-4C92-88C6-584968675816}">
   <ds:schemaRefs>
-    <ds:schemaRef ds:uri="http://schemas.microsoft.com/office/2006/metadata/properties"/>
-    <ds:schemaRef ds:uri="http://schemas.microsoft.com/office/infopath/2007/PartnerControls"/>
+    <ds:schemaRef ds:uri="http://schemas.microsoft.com/sharepoint/v3/contenttype/forms"/>
   </ds:schemaRefs>
 </ds:datastoreItem>
 </file>
 
 <file path=customXml/itemProps2.xml><?xml version="1.0" encoding="utf-8"?>
-<ds:datastoreItem xmlns:ds="http://schemas.openxmlformats.org/officeDocument/2006/customXml" ds:itemID="{551CE2B7-5A74-4FE4-B8D7-B5B70B4EED3B}">
-  <ds:schemaRefs>
-    <ds:schemaRef ds:uri="http://schemas.openxmlformats.org/officeDocument/2006/bibliography"/>
-  </ds:schemaRefs>
-</ds:datastoreItem>
-</file>
-
-<file path=customXml/itemProps3.xml><?xml version="1.0" encoding="utf-8"?>
 <ds:datastoreItem xmlns:ds="http://schemas.openxmlformats.org/officeDocument/2006/customXml" ds:itemID="{E2F9EA07-7443-4F34-A467-8B9C532153C3}">
   <ds:schemaRefs>
     <ds:schemaRef ds:uri="http://schemas.microsoft.com/office/2006/metadata/contentType"/>
@@ -14678,10 +16162,19 @@
 </ds:datastoreItem>
 </file>
 
+<file path=customXml/itemProps3.xml><?xml version="1.0" encoding="utf-8"?>
+<ds:datastoreItem xmlns:ds="http://schemas.openxmlformats.org/officeDocument/2006/customXml" ds:itemID="{551CE2B7-5A74-4FE4-B8D7-B5B70B4EED3B}">
+  <ds:schemaRefs>
+    <ds:schemaRef ds:uri="http://schemas.openxmlformats.org/officeDocument/2006/bibliography"/>
+  </ds:schemaRefs>
+</ds:datastoreItem>
+</file>
+
 <file path=customXml/itemProps4.xml><?xml version="1.0" encoding="utf-8"?>
-<ds:datastoreItem xmlns:ds="http://schemas.openxmlformats.org/officeDocument/2006/customXml" ds:itemID="{6DCE581B-9398-4C92-88C6-584968675816}">
+<ds:datastoreItem xmlns:ds="http://schemas.openxmlformats.org/officeDocument/2006/customXml" ds:itemID="{7EF22130-B7D7-4BC8-8939-CB3E550FD260}">
   <ds:schemaRefs>
-    <ds:schemaRef ds:uri="http://schemas.microsoft.com/sharepoint/v3/contenttype/forms"/>
+    <ds:schemaRef ds:uri="http://schemas.microsoft.com/office/2006/metadata/properties"/>
+    <ds:schemaRef ds:uri="http://schemas.microsoft.com/office/infopath/2007/PartnerControls"/>
   </ds:schemaRefs>
 </ds:datastoreItem>
 </file>
</xml_diff>

<commit_message>
update on manuscript and main figure1-5
</commit_message>
<xml_diff>
--- a/ms-2025-06-05.docx
+++ b/ms-2025-06-05.docx
@@ -145,15 +145,115 @@
           <w:sz w:val="24"/>
           <w:szCs w:val="24"/>
         </w:rPr>
+        <w:t>,</w:t>
+      </w:r>
+      <w:r>
+        <w:rPr>
+          <w:rFonts w:ascii="Times New Roman" w:hAnsi="Times New Roman" w:cs="Times New Roman" w:hint="eastAsia"/>
+          <w:sz w:val="24"/>
+          <w:szCs w:val="24"/>
+        </w:rPr>
+        <w:t xml:space="preserve"> Mini Huang</w:t>
+      </w:r>
+      <w:r>
+        <w:rPr>
+          <w:rFonts w:ascii="Times New Roman" w:hAnsi="Times New Roman" w:cs="Times New Roman" w:hint="eastAsia"/>
+          <w:sz w:val="24"/>
+          <w:szCs w:val="24"/>
+          <w:vertAlign w:val="superscript"/>
+        </w:rPr>
+        <w:t>4</w:t>
+      </w:r>
+      <w:r>
+        <w:rPr>
+          <w:rFonts w:ascii="Times New Roman" w:hAnsi="Times New Roman" w:cs="Times New Roman" w:hint="eastAsia"/>
+          <w:sz w:val="24"/>
+          <w:szCs w:val="24"/>
+        </w:rPr>
+        <w:t>,</w:t>
+      </w:r>
+      <w:r>
+        <w:rPr>
+          <w:rFonts w:ascii="Times New Roman" w:hAnsi="Times New Roman" w:cs="Times New Roman"/>
+          <w:sz w:val="24"/>
+          <w:szCs w:val="24"/>
+        </w:rPr>
+        <w:t xml:space="preserve"> </w:t>
+      </w:r>
+      <w:r>
+        <w:rPr>
+          <w:rFonts w:ascii="Times New Roman" w:hAnsi="Times New Roman" w:cs="Times New Roman"/>
+          <w:sz w:val="24"/>
+          <w:szCs w:val="24"/>
+        </w:rPr>
+        <w:t>Qi Zheng</w:t>
+      </w:r>
+      <w:r>
+        <w:rPr>
+          <w:rFonts w:ascii="Times New Roman" w:hAnsi="Times New Roman" w:cs="Times New Roman" w:hint="eastAsia"/>
+          <w:sz w:val="24"/>
+          <w:szCs w:val="24"/>
+          <w:vertAlign w:val="superscript"/>
+        </w:rPr>
+        <w:t>1</w:t>
+      </w:r>
+      <w:r>
+        <w:rPr>
+          <w:rFonts w:ascii="Times New Roman" w:hAnsi="Times New Roman" w:cs="Times New Roman"/>
+          <w:sz w:val="24"/>
+          <w:szCs w:val="24"/>
+        </w:rPr>
+        <w:t>,</w:t>
+      </w:r>
+      <w:r>
+        <w:rPr>
+          <w:rFonts w:ascii="Times New Roman" w:hAnsi="Times New Roman" w:cs="Times New Roman" w:hint="eastAsia"/>
+          <w:sz w:val="24"/>
+          <w:szCs w:val="24"/>
+        </w:rPr>
+        <w:t xml:space="preserve"> </w:t>
+      </w:r>
+      <w:r>
+        <w:rPr>
+          <w:rFonts w:ascii="Times New Roman" w:hAnsi="Times New Roman" w:cs="Times New Roman" w:hint="eastAsia"/>
+          <w:sz w:val="24"/>
+          <w:szCs w:val="24"/>
+        </w:rPr>
+        <w:t>Arnoud Boot</w:t>
+      </w:r>
+      <w:r>
+        <w:rPr>
+          <w:rFonts w:ascii="Times New Roman" w:hAnsi="Times New Roman" w:cs="Times New Roman" w:hint="eastAsia"/>
+          <w:sz w:val="24"/>
+          <w:szCs w:val="24"/>
+          <w:vertAlign w:val="superscript"/>
+        </w:rPr>
+        <w:t>2</w:t>
+      </w:r>
+      <w:r>
+        <w:rPr>
+          <w:rFonts w:ascii="Times New Roman" w:hAnsi="Times New Roman" w:cs="Times New Roman" w:hint="eastAsia"/>
+          <w:sz w:val="24"/>
+          <w:szCs w:val="24"/>
+          <w:vertAlign w:val="superscript"/>
+        </w:rPr>
+        <w:t>,3</w:t>
+      </w:r>
+      <w:r>
+        <w:rPr>
+          <w:rFonts w:ascii="Times New Roman" w:hAnsi="Times New Roman" w:cs="Times New Roman" w:hint="eastAsia"/>
+          <w:sz w:val="24"/>
+          <w:szCs w:val="24"/>
+        </w:rPr>
         <w:t xml:space="preserve">, </w:t>
       </w:r>
       <w:r>
         <w:rPr>
-          <w:rFonts w:ascii="Times New Roman" w:hAnsi="Times New Roman" w:cs="Times New Roman"/>
-          <w:sz w:val="24"/>
-          <w:szCs w:val="24"/>
-        </w:rPr>
-        <w:t>Qi Zheng</w:t>
+          <w:rFonts w:ascii="Times New Roman" w:hAnsi="Times New Roman" w:cs="Times New Roman" w:hint="eastAsia"/>
+          <w:sz w:val="24"/>
+          <w:szCs w:val="24"/>
+        </w:rPr>
+        <w:t>Shenli Zhang</w:t>
       </w:r>
       <w:r>
         <w:rPr>
@@ -162,11 +262,72 @@
           <w:szCs w:val="24"/>
           <w:vertAlign w:val="superscript"/>
         </w:rPr>
-        <w:t>1</w:t>
-      </w:r>
-      <w:r>
-        <w:rPr>
-          <w:rFonts w:ascii="Times New Roman" w:hAnsi="Times New Roman" w:cs="Times New Roman"/>
+        <w:t>2</w:t>
+      </w:r>
+      <w:r>
+        <w:rPr>
+          <w:rFonts w:ascii="Times New Roman" w:hAnsi="Times New Roman" w:cs="Times New Roman" w:hint="eastAsia"/>
+          <w:sz w:val="24"/>
+          <w:szCs w:val="24"/>
+          <w:vertAlign w:val="superscript"/>
+        </w:rPr>
+        <w:t>,3</w:t>
+      </w:r>
+      <w:r>
+        <w:rPr>
+          <w:rFonts w:ascii="Times New Roman" w:hAnsi="Times New Roman" w:cs="Times New Roman" w:hint="eastAsia"/>
+          <w:sz w:val="24"/>
+          <w:szCs w:val="24"/>
+        </w:rPr>
+        <w:t xml:space="preserve">, </w:t>
+      </w:r>
+      <w:proofErr w:type="spellStart"/>
+      <w:r>
+        <w:rPr>
+          <w:rFonts w:ascii="Times New Roman" w:hAnsi="Times New Roman" w:cs="Times New Roman" w:hint="eastAsia"/>
+          <w:sz w:val="24"/>
+          <w:szCs w:val="24"/>
+        </w:rPr>
+        <w:t>Szh</w:t>
+      </w:r>
+      <w:proofErr w:type="spellEnd"/>
+      <w:r>
+        <w:rPr>
+          <w:rFonts w:ascii="Times New Roman" w:hAnsi="Times New Roman" w:cs="Times New Roman" w:hint="eastAsia"/>
+          <w:sz w:val="24"/>
+          <w:szCs w:val="24"/>
+        </w:rPr>
+        <w:t>-Chi</w:t>
+      </w:r>
+      <w:r>
+        <w:rPr>
+          <w:rFonts w:ascii="Times New Roman" w:hAnsi="Times New Roman" w:cs="Times New Roman" w:hint="eastAsia"/>
+          <w:sz w:val="24"/>
+          <w:szCs w:val="24"/>
+        </w:rPr>
+        <w:t xml:space="preserve"> Ho</w:t>
+      </w:r>
+      <w:r>
+        <w:rPr>
+          <w:rFonts w:ascii="Times New Roman" w:hAnsi="Times New Roman" w:cs="Times New Roman" w:hint="eastAsia"/>
+          <w:sz w:val="24"/>
+          <w:szCs w:val="24"/>
+          <w:vertAlign w:val="superscript"/>
+        </w:rPr>
+        <w:t>2</w:t>
+      </w:r>
+      <w:r>
+        <w:rPr>
+          <w:rFonts w:ascii="Times New Roman" w:hAnsi="Times New Roman" w:cs="Times New Roman" w:hint="eastAsia"/>
+          <w:sz w:val="24"/>
+          <w:szCs w:val="24"/>
+          <w:vertAlign w:val="superscript"/>
+        </w:rPr>
+        <w:t>,3</w:t>
+      </w:r>
+      <w:r>
+        <w:rPr>
+          <w:rFonts w:ascii="Times New Roman" w:hAnsi="Times New Roman" w:cs="Times New Roman" w:hint="eastAsia"/>
           <w:sz w:val="24"/>
           <w:szCs w:val="24"/>
         </w:rPr>
@@ -179,151 +340,6 @@
           <w:szCs w:val="24"/>
         </w:rPr>
         <w:t xml:space="preserve"> </w:t>
-      </w:r>
-      <w:r>
-        <w:rPr>
-          <w:rFonts w:ascii="Times New Roman" w:hAnsi="Times New Roman" w:cs="Times New Roman" w:hint="eastAsia"/>
-          <w:sz w:val="24"/>
-          <w:szCs w:val="24"/>
-        </w:rPr>
-        <w:t>Arnoud Boot</w:t>
-      </w:r>
-      <w:r>
-        <w:rPr>
-          <w:rFonts w:ascii="Times New Roman" w:hAnsi="Times New Roman" w:cs="Times New Roman" w:hint="eastAsia"/>
-          <w:sz w:val="24"/>
-          <w:szCs w:val="24"/>
-          <w:vertAlign w:val="superscript"/>
-        </w:rPr>
-        <w:t>2</w:t>
-      </w:r>
-      <w:r>
-        <w:rPr>
-          <w:rFonts w:ascii="Times New Roman" w:hAnsi="Times New Roman" w:cs="Times New Roman" w:hint="eastAsia"/>
-          <w:sz w:val="24"/>
-          <w:szCs w:val="24"/>
-          <w:vertAlign w:val="superscript"/>
-        </w:rPr>
-        <w:t>,3</w:t>
-      </w:r>
-      <w:r>
-        <w:rPr>
-          <w:rFonts w:ascii="Times New Roman" w:hAnsi="Times New Roman" w:cs="Times New Roman" w:hint="eastAsia"/>
-          <w:sz w:val="24"/>
-          <w:szCs w:val="24"/>
-        </w:rPr>
-        <w:t xml:space="preserve">, </w:t>
-      </w:r>
-      <w:r>
-        <w:rPr>
-          <w:rFonts w:ascii="Times New Roman" w:hAnsi="Times New Roman" w:cs="Times New Roman" w:hint="eastAsia"/>
-          <w:sz w:val="24"/>
-          <w:szCs w:val="24"/>
-        </w:rPr>
-        <w:t>Shenli Zhang</w:t>
-      </w:r>
-      <w:r>
-        <w:rPr>
-          <w:rFonts w:ascii="Times New Roman" w:hAnsi="Times New Roman" w:cs="Times New Roman" w:hint="eastAsia"/>
-          <w:sz w:val="24"/>
-          <w:szCs w:val="24"/>
-          <w:vertAlign w:val="superscript"/>
-        </w:rPr>
-        <w:t>2</w:t>
-      </w:r>
-      <w:r>
-        <w:rPr>
-          <w:rFonts w:ascii="Times New Roman" w:hAnsi="Times New Roman" w:cs="Times New Roman" w:hint="eastAsia"/>
-          <w:sz w:val="24"/>
-          <w:szCs w:val="24"/>
-          <w:vertAlign w:val="superscript"/>
-        </w:rPr>
-        <w:t>,3</w:t>
-      </w:r>
-      <w:r>
-        <w:rPr>
-          <w:rFonts w:ascii="Times New Roman" w:hAnsi="Times New Roman" w:cs="Times New Roman" w:hint="eastAsia"/>
-          <w:sz w:val="24"/>
-          <w:szCs w:val="24"/>
-        </w:rPr>
-        <w:t xml:space="preserve">, </w:t>
-      </w:r>
-      <w:proofErr w:type="spellStart"/>
-      <w:r>
-        <w:rPr>
-          <w:rFonts w:ascii="Times New Roman" w:hAnsi="Times New Roman" w:cs="Times New Roman" w:hint="eastAsia"/>
-          <w:sz w:val="24"/>
-          <w:szCs w:val="24"/>
-        </w:rPr>
-        <w:t>Szh</w:t>
-      </w:r>
-      <w:proofErr w:type="spellEnd"/>
-      <w:r>
-        <w:rPr>
-          <w:rFonts w:ascii="Times New Roman" w:hAnsi="Times New Roman" w:cs="Times New Roman" w:hint="eastAsia"/>
-          <w:sz w:val="24"/>
-          <w:szCs w:val="24"/>
-        </w:rPr>
-        <w:t>-Chi</w:t>
-      </w:r>
-      <w:r>
-        <w:rPr>
-          <w:rFonts w:ascii="Times New Roman" w:hAnsi="Times New Roman" w:cs="Times New Roman" w:hint="eastAsia"/>
-          <w:sz w:val="24"/>
-          <w:szCs w:val="24"/>
-        </w:rPr>
-        <w:t xml:space="preserve"> Ho</w:t>
-      </w:r>
-      <w:r>
-        <w:rPr>
-          <w:rFonts w:ascii="Times New Roman" w:hAnsi="Times New Roman" w:cs="Times New Roman" w:hint="eastAsia"/>
-          <w:sz w:val="24"/>
-          <w:szCs w:val="24"/>
-          <w:vertAlign w:val="superscript"/>
-        </w:rPr>
-        <w:t>2</w:t>
-      </w:r>
-      <w:r>
-        <w:rPr>
-          <w:rFonts w:ascii="Times New Roman" w:hAnsi="Times New Roman" w:cs="Times New Roman" w:hint="eastAsia"/>
-          <w:sz w:val="24"/>
-          <w:szCs w:val="24"/>
-          <w:vertAlign w:val="superscript"/>
-        </w:rPr>
-        <w:t>,3</w:t>
-      </w:r>
-      <w:r>
-        <w:rPr>
-          <w:rFonts w:ascii="Times New Roman" w:hAnsi="Times New Roman" w:cs="Times New Roman" w:hint="eastAsia"/>
-          <w:sz w:val="24"/>
-          <w:szCs w:val="24"/>
-        </w:rPr>
-        <w:t xml:space="preserve">, </w:t>
-      </w:r>
-      <w:r>
-        <w:rPr>
-          <w:rFonts w:ascii="Times New Roman" w:hAnsi="Times New Roman" w:cs="Times New Roman" w:hint="eastAsia"/>
-          <w:sz w:val="24"/>
-          <w:szCs w:val="24"/>
-        </w:rPr>
-        <w:t>Mini Huang</w:t>
-      </w:r>
-      <w:r>
-        <w:rPr>
-          <w:rFonts w:ascii="Times New Roman" w:hAnsi="Times New Roman" w:cs="Times New Roman" w:hint="eastAsia"/>
-          <w:sz w:val="24"/>
-          <w:szCs w:val="24"/>
-          <w:vertAlign w:val="superscript"/>
-        </w:rPr>
-        <w:t>4</w:t>
-      </w:r>
-      <w:r>
-        <w:rPr>
-          <w:rFonts w:ascii="Times New Roman" w:hAnsi="Times New Roman" w:cs="Times New Roman" w:hint="eastAsia"/>
-          <w:sz w:val="24"/>
-          <w:szCs w:val="24"/>
-        </w:rPr>
-        <w:t xml:space="preserve">, </w:t>
       </w:r>
       <w:r>
         <w:rPr>
@@ -476,16 +492,8 @@
         <w:rPr>
           <w:rFonts w:ascii="Times New Roman" w:hAnsi="Times New Roman" w:cs="Times New Roman"/>
         </w:rPr>
-        <w:t xml:space="preserve"> Centre for Computational Biology, Duke–NUS Medical School, 169857 </w:t>
-      </w:r>
-      <w:proofErr w:type="gramStart"/>
-      <w:r>
-        <w:rPr>
-          <w:rFonts w:ascii="Times New Roman" w:hAnsi="Times New Roman" w:cs="Times New Roman"/>
-        </w:rPr>
-        <w:t>Singapore;</w:t>
-      </w:r>
-      <w:proofErr w:type="gramEnd"/>
+        <w:t xml:space="preserve"> Centre for Computational Biology, Duke–NUS Medical School, 169857 Singapore;</w:t>
+      </w:r>
     </w:p>
     <w:p>
       <w:pPr>
@@ -504,21 +512,7 @@
         <w:rPr>
           <w:rFonts w:ascii="Times New Roman" w:hAnsi="Times New Roman" w:cs="Times New Roman"/>
         </w:rPr>
-        <w:t xml:space="preserve"> Programme in Cancer and Stem Cell Biology, Duke University–National University of Singapore Medical School (Duke–NUS Medical School), 169857 </w:t>
-      </w:r>
-      <w:proofErr w:type="gramStart"/>
-      <w:r>
-        <w:rPr>
-          <w:rFonts w:ascii="Times New Roman" w:hAnsi="Times New Roman" w:cs="Times New Roman"/>
-        </w:rPr>
-        <w:t>Singapore;</w:t>
-      </w:r>
-      <w:proofErr w:type="gramEnd"/>
-      <w:r>
-        <w:rPr>
-          <w:rFonts w:ascii="Times New Roman" w:hAnsi="Times New Roman" w:cs="Times New Roman"/>
-        </w:rPr>
-        <w:t xml:space="preserve">  </w:t>
+        <w:t xml:space="preserve"> Programme in Cancer and Stem Cell Biology, Duke University–National University of Singapore Medical School (Duke–NUS Medical School), 169857 Singapore;  </w:t>
       </w:r>
     </w:p>
     <w:p>
@@ -822,16 +816,14 @@
         </w:rPr>
         <w:t xml:space="preserve">. In this study, we analyzed over 7,000 whole genomes from </w:t>
       </w:r>
-      <w:ins w:id="1" w:author="Steve Rozen, Ph.D." w:date="2025-06-05T09:40:00Z" w16du:dateUtc="2025-06-05T13:40:00Z">
-        <w:r>
-          <w:rPr>
-            <w:rFonts w:ascii="Times New Roman" w:hAnsi="Times New Roman" w:cs="Times New Roman"/>
-            <w:sz w:val="24"/>
-            <w:szCs w:val="24"/>
-          </w:rPr>
-          <w:t xml:space="preserve">the </w:t>
-        </w:r>
-      </w:ins>
+      <w:r>
+        <w:rPr>
+          <w:rFonts w:ascii="Times New Roman" w:hAnsi="Times New Roman" w:cs="Times New Roman"/>
+          <w:sz w:val="24"/>
+          <w:szCs w:val="24"/>
+        </w:rPr>
+        <w:t xml:space="preserve">the </w:t>
+      </w:r>
       <w:r>
         <w:rPr>
           <w:rFonts w:ascii="Times New Roman" w:hAnsi="Times New Roman" w:cs="Times New Roman"/>
@@ -848,16 +840,14 @@
         </w:rPr>
         <w:t>data set</w:t>
       </w:r>
-      <w:ins w:id="2" w:author="Steve Rozen, Ph.D." w:date="2025-06-05T09:40:00Z" w16du:dateUtc="2025-06-05T13:40:00Z">
-        <w:r>
-          <w:rPr>
-            <w:rFonts w:ascii="Times New Roman" w:hAnsi="Times New Roman" w:cs="Times New Roman"/>
-            <w:sz w:val="24"/>
-            <w:szCs w:val="24"/>
-          </w:rPr>
-          <w:t>s</w:t>
-        </w:r>
-      </w:ins>
+      <w:r>
+        <w:rPr>
+          <w:rFonts w:ascii="Times New Roman" w:hAnsi="Times New Roman" w:cs="Times New Roman"/>
+          <w:sz w:val="24"/>
+          <w:szCs w:val="24"/>
+        </w:rPr>
+        <w:t>s</w:t>
+      </w:r>
       <w:r>
         <w:rPr>
           <w:rFonts w:ascii="Times New Roman" w:hAnsi="Times New Roman" w:cs="Times New Roman"/>
@@ -874,61 +864,46 @@
         </w:rPr>
         <w:t xml:space="preserve">to create a comprehensive collection of </w:t>
       </w:r>
-      <w:ins w:id="3" w:author="Steve Rozen, Ph.D." w:date="2025-06-05T08:57:00Z" w16du:dateUtc="2025-06-05T12:57:00Z">
-        <w:r>
-          <w:rPr>
-            <w:rFonts w:ascii="Times New Roman" w:hAnsi="Times New Roman" w:cs="Times New Roman"/>
-            <w:sz w:val="24"/>
-            <w:szCs w:val="24"/>
-          </w:rPr>
-          <w:t xml:space="preserve">&lt;switch to “indel” a generic </w:t>
-        </w:r>
-      </w:ins>
-      <w:ins w:id="4" w:author="Steve Rozen, Ph.D." w:date="2025-06-05T08:58:00Z" w16du:dateUtc="2025-06-05T12:58:00Z">
-        <w:r>
-          <w:rPr>
-            <w:rFonts w:ascii="Times New Roman" w:hAnsi="Times New Roman" w:cs="Times New Roman"/>
-            <w:sz w:val="24"/>
-            <w:szCs w:val="24"/>
-          </w:rPr>
-          <w:t>name throughout&gt;</w:t>
-        </w:r>
-      </w:ins>
-      <w:del w:id="5" w:author="Steve Rozen, Ph.D." w:date="2025-06-05T09:40:00Z" w16du:dateUtc="2025-06-05T13:40:00Z">
-        <w:r>
-          <w:rPr>
-            <w:rFonts w:ascii="Times New Roman" w:hAnsi="Times New Roman" w:cs="Times New Roman"/>
-            <w:sz w:val="24"/>
-            <w:szCs w:val="24"/>
-          </w:rPr>
-          <w:delText xml:space="preserve">ID </w:delText>
-        </w:r>
-      </w:del>
-      <w:ins w:id="6" w:author="Steve Rozen, Ph.D." w:date="2025-06-05T09:40:00Z" w16du:dateUtc="2025-06-05T13:40:00Z">
-        <w:r>
-          <w:rPr>
-            <w:rFonts w:ascii="Times New Roman" w:hAnsi="Times New Roman" w:cs="Times New Roman"/>
-            <w:sz w:val="24"/>
-            <w:szCs w:val="24"/>
-          </w:rPr>
-          <w:t>indel</w:t>
-        </w:r>
-        <w:r>
-          <w:rPr>
-            <w:rFonts w:ascii="Times New Roman" w:hAnsi="Times New Roman" w:cs="Times New Roman"/>
-            <w:sz w:val="24"/>
-            <w:szCs w:val="24"/>
-          </w:rPr>
-          <w:t xml:space="preserve"> </w:t>
-        </w:r>
-      </w:ins>
-      <w:r>
-        <w:rPr>
-          <w:rFonts w:ascii="Times New Roman" w:hAnsi="Times New Roman" w:cs="Times New Roman"/>
-          <w:sz w:val="24"/>
-          <w:szCs w:val="24"/>
-        </w:rPr>
-        <w:t xml:space="preserve">(small insertions and deletion) mutational signatures </w:t>
+      <w:r>
+        <w:rPr>
+          <w:rFonts w:ascii="Times New Roman" w:hAnsi="Times New Roman" w:cs="Times New Roman"/>
+          <w:sz w:val="24"/>
+          <w:szCs w:val="24"/>
+        </w:rPr>
+        <w:t>&lt;switch to “indel” a generic name throughout&gt;</w:t>
+      </w:r>
+      <w:r>
+        <w:rPr>
+          <w:rFonts w:ascii="Times New Roman" w:hAnsi="Times New Roman" w:cs="Times New Roman"/>
+          <w:sz w:val="24"/>
+          <w:szCs w:val="24"/>
+        </w:rPr>
+        <w:t>indel</w:t>
+      </w:r>
+      <w:r>
+        <w:rPr>
+          <w:rFonts w:ascii="Times New Roman" w:hAnsi="Times New Roman" w:cs="Times New Roman"/>
+          <w:sz w:val="24"/>
+          <w:szCs w:val="24"/>
+        </w:rPr>
+        <w:t xml:space="preserve"> </w:t>
+      </w:r>
+      <w:r>
+        <w:rPr>
+          <w:rFonts w:ascii="Times New Roman" w:hAnsi="Times New Roman" w:cs="Times New Roman"/>
+          <w:sz w:val="24"/>
+          <w:szCs w:val="24"/>
+        </w:rPr>
+        <w:t xml:space="preserve">(small insertions and deletion) mutational </w:t>
+      </w:r>
+      <w:proofErr w:type="gramStart"/>
+      <w:r>
+        <w:rPr>
+          <w:rFonts w:ascii="Times New Roman" w:hAnsi="Times New Roman" w:cs="Times New Roman"/>
+          <w:sz w:val="24"/>
+          <w:szCs w:val="24"/>
+        </w:rPr>
+        <w:t xml:space="preserve">signatures </w:t>
       </w:r>
       <w:r>
         <w:rPr>
@@ -944,7 +919,16 @@
           <w:sz w:val="24"/>
           <w:szCs w:val="24"/>
         </w:rPr>
-        <w:t xml:space="preserve">using </w:t>
+        <w:t>using</w:t>
+      </w:r>
+      <w:proofErr w:type="gramEnd"/>
+      <w:r>
+        <w:rPr>
+          <w:rFonts w:ascii="Times New Roman" w:hAnsi="Times New Roman" w:cs="Times New Roman"/>
+          <w:sz w:val="24"/>
+          <w:szCs w:val="24"/>
+        </w:rPr>
+        <w:t xml:space="preserve"> </w:t>
       </w:r>
       <w:r>
         <w:rPr>
@@ -970,16 +954,14 @@
         </w:rPr>
         <w:t xml:space="preserve"> </w:t>
       </w:r>
-      <w:ins w:id="7" w:author="Steve Rozen, Ph.D." w:date="2025-06-05T08:55:00Z" w16du:dateUtc="2025-06-05T12:55:00Z">
-        <w:r>
-          <w:rPr>
-            <w:rFonts w:ascii="Times New Roman" w:hAnsi="Times New Roman" w:cs="Times New Roman"/>
-            <w:sz w:val="24"/>
-            <w:szCs w:val="24"/>
-          </w:rPr>
-          <w:t xml:space="preserve">a </w:t>
-        </w:r>
-      </w:ins>
+      <w:r>
+        <w:rPr>
+          <w:rFonts w:ascii="Times New Roman" w:hAnsi="Times New Roman" w:cs="Times New Roman"/>
+          <w:sz w:val="24"/>
+          <w:szCs w:val="24"/>
+        </w:rPr>
+        <w:t xml:space="preserve">a </w:t>
+      </w:r>
       <w:r>
         <w:rPr>
           <w:rFonts w:ascii="Times New Roman" w:hAnsi="Times New Roman" w:cs="Times New Roman"/>
@@ -1028,26 +1010,14 @@
         </w:rPr>
         <w:t xml:space="preserve"> to discover signatures according to </w:t>
       </w:r>
-      <w:del w:id="8" w:author="Steve Rozen, Ph.D." w:date="2025-06-05T09:40:00Z" w16du:dateUtc="2025-06-05T13:40:00Z">
-        <w:r>
-          <w:rPr>
-            <w:rFonts w:ascii="Times New Roman" w:hAnsi="Times New Roman" w:cs="Times New Roman"/>
-            <w:sz w:val="24"/>
-            <w:szCs w:val="24"/>
-          </w:rPr>
-          <w:delText>two systems for classifying</w:delText>
-        </w:r>
-      </w:del>
-      <w:ins w:id="9" w:author="Steve Rozen, Ph.D." w:date="2025-06-05T09:40:00Z" w16du:dateUtc="2025-06-05T13:40:00Z">
-        <w:r>
-          <w:rPr>
-            <w:rFonts w:ascii="Times New Roman" w:hAnsi="Times New Roman" w:cs="Times New Roman"/>
-            <w:sz w:val="24"/>
-            <w:szCs w:val="24"/>
-          </w:rPr>
-          <w:t>each of the two</w:t>
-        </w:r>
-      </w:ins>
+      <w:r>
+        <w:rPr>
+          <w:rFonts w:ascii="Times New Roman" w:hAnsi="Times New Roman" w:cs="Times New Roman"/>
+          <w:sz w:val="24"/>
+          <w:szCs w:val="24"/>
+        </w:rPr>
+        <w:t>each of the two</w:t>
+      </w:r>
       <w:r>
         <w:rPr>
           <w:rFonts w:ascii="Times New Roman" w:hAnsi="Times New Roman" w:cs="Times New Roman"/>
@@ -1056,16 +1026,14 @@
         </w:rPr>
         <w:t xml:space="preserve"> indel</w:t>
       </w:r>
-      <w:ins w:id="10" w:author="Steve Rozen, Ph.D." w:date="2025-06-05T09:40:00Z" w16du:dateUtc="2025-06-05T13:40:00Z">
-        <w:r>
-          <w:rPr>
-            <w:rFonts w:ascii="Times New Roman" w:hAnsi="Times New Roman" w:cs="Times New Roman"/>
-            <w:sz w:val="24"/>
-            <w:szCs w:val="24"/>
-          </w:rPr>
-          <w:t xml:space="preserve"> classification</w:t>
-        </w:r>
-      </w:ins>
+      <w:r>
+        <w:rPr>
+          <w:rFonts w:ascii="Times New Roman" w:hAnsi="Times New Roman" w:cs="Times New Roman"/>
+          <w:sz w:val="24"/>
+          <w:szCs w:val="24"/>
+        </w:rPr>
+        <w:t xml:space="preserve"> classification</w:t>
+      </w:r>
       <w:r>
         <w:rPr>
           <w:rFonts w:ascii="Times New Roman" w:hAnsi="Times New Roman" w:cs="Times New Roman"/>
@@ -1074,36 +1042,22 @@
         </w:rPr>
         <w:t xml:space="preserve">s, and we elucidated the correspondences between the </w:t>
       </w:r>
-      <w:ins w:id="11" w:author="Steve Rozen, Ph.D." w:date="2025-06-05T08:56:00Z" w16du:dateUtc="2025-06-05T12:56:00Z">
-        <w:r>
-          <w:rPr>
-            <w:rFonts w:ascii="Times New Roman" w:hAnsi="Times New Roman" w:cs="Times New Roman"/>
-            <w:sz w:val="24"/>
-            <w:szCs w:val="24"/>
-          </w:rPr>
-          <w:t xml:space="preserve">two </w:t>
-        </w:r>
-      </w:ins>
-      <w:del w:id="12" w:author="Steve Rozen, Ph.D." w:date="2025-06-05T09:41:00Z" w16du:dateUtc="2025-06-05T13:41:00Z">
-        <w:r>
-          <w:rPr>
-            <w:rFonts w:ascii="Times New Roman" w:hAnsi="Times New Roman" w:cs="Times New Roman"/>
-            <w:sz w:val="24"/>
-            <w:szCs w:val="24"/>
-          </w:rPr>
-          <w:delText xml:space="preserve">systems </w:delText>
-        </w:r>
-      </w:del>
-      <w:ins w:id="13" w:author="Steve Rozen, Ph.D." w:date="2025-06-05T09:41:00Z" w16du:dateUtc="2025-06-05T13:41:00Z">
-        <w:r>
-          <w:rPr>
-            <w:rFonts w:ascii="Times New Roman" w:hAnsi="Times New Roman" w:cs="Times New Roman"/>
-            <w:sz w:val="24"/>
-            <w:szCs w:val="24"/>
-          </w:rPr>
-          <w:t xml:space="preserve">classifications </w:t>
-        </w:r>
-      </w:ins>
+      <w:r>
+        <w:rPr>
+          <w:rFonts w:ascii="Times New Roman" w:hAnsi="Times New Roman" w:cs="Times New Roman"/>
+          <w:sz w:val="24"/>
+          <w:szCs w:val="24"/>
+        </w:rPr>
+        <w:t xml:space="preserve">two </w:t>
+      </w:r>
+      <w:r>
+        <w:rPr>
+          <w:rFonts w:ascii="Times New Roman" w:hAnsi="Times New Roman" w:cs="Times New Roman"/>
+          <w:sz w:val="24"/>
+          <w:szCs w:val="24"/>
+        </w:rPr>
+        <w:t xml:space="preserve">classifications </w:t>
+      </w:r>
       <w:r>
         <w:rPr>
           <w:rFonts w:ascii="Times New Roman" w:hAnsi="Times New Roman" w:cs="Times New Roman"/>
@@ -1160,26 +1114,14 @@
         </w:rPr>
         <w:t xml:space="preserve">signatures that were novel in both </w:t>
       </w:r>
-      <w:del w:id="14" w:author="Steve Rozen, Ph.D." w:date="2025-06-05T09:41:00Z" w16du:dateUtc="2025-06-05T13:41:00Z">
-        <w:r>
-          <w:rPr>
-            <w:rFonts w:ascii="Times New Roman" w:hAnsi="Times New Roman" w:cs="Times New Roman"/>
-            <w:sz w:val="24"/>
-            <w:szCs w:val="24"/>
-          </w:rPr>
-          <w:delText>systems</w:delText>
-        </w:r>
-      </w:del>
-      <w:ins w:id="15" w:author="Steve Rozen, Ph.D." w:date="2025-06-05T09:41:00Z" w16du:dateUtc="2025-06-05T13:41:00Z">
-        <w:r>
-          <w:rPr>
-            <w:rFonts w:ascii="Times New Roman" w:hAnsi="Times New Roman" w:cs="Times New Roman"/>
-            <w:sz w:val="24"/>
-            <w:szCs w:val="24"/>
-          </w:rPr>
-          <w:t>classifications</w:t>
-        </w:r>
-      </w:ins>
+      <w:r>
+        <w:rPr>
+          <w:rFonts w:ascii="Times New Roman" w:hAnsi="Times New Roman" w:cs="Times New Roman"/>
+          <w:sz w:val="24"/>
+          <w:szCs w:val="24"/>
+        </w:rPr>
+        <w:t>classifications</w:t>
+      </w:r>
       <w:r>
         <w:rPr>
           <w:rFonts w:ascii="Times New Roman" w:hAnsi="Times New Roman" w:cs="Times New Roman"/>
@@ -1210,25 +1152,7 @@
           <w:sz w:val="24"/>
           <w:szCs w:val="24"/>
         </w:rPr>
-        <w:t>signatures in the</w:t>
-      </w:r>
-      <w:del w:id="16" w:author="Steve Rozen, Ph.D." w:date="2025-06-05T09:41:00Z" w16du:dateUtc="2025-06-05T13:41:00Z">
-        <w:r>
-          <w:rPr>
-            <w:rFonts w:ascii="Times New Roman" w:hAnsi="Times New Roman" w:cs="Times New Roman"/>
-            <w:sz w:val="24"/>
-            <w:szCs w:val="24"/>
-          </w:rPr>
-          <w:delText xml:space="preserve"> indel</w:delText>
-        </w:r>
-      </w:del>
-      <w:r>
-        <w:rPr>
-          <w:rFonts w:ascii="Times New Roman" w:hAnsi="Times New Roman" w:cs="Times New Roman"/>
-          <w:sz w:val="24"/>
-          <w:szCs w:val="24"/>
-        </w:rPr>
-        <w:t xml:space="preserve"> classification system used in the</w:t>
+        <w:t>signatures in the classification system used in the</w:t>
       </w:r>
       <w:r>
         <w:rPr>
@@ -1276,25 +1200,7 @@
           <w:sz w:val="24"/>
           <w:szCs w:val="24"/>
         </w:rPr>
-        <w:t>in cell-line</w:t>
-      </w:r>
-      <w:del w:id="17" w:author="Steve Rozen, Ph.D." w:date="2025-06-05T09:41:00Z" w16du:dateUtc="2025-06-05T13:41:00Z">
-        <w:r>
-          <w:rPr>
-            <w:rFonts w:ascii="Times New Roman" w:hAnsi="Times New Roman" w:cs="Times New Roman"/>
-            <w:sz w:val="24"/>
-            <w:szCs w:val="24"/>
-          </w:rPr>
-          <w:delText>s</w:delText>
-        </w:r>
-      </w:del>
-      <w:r>
-        <w:rPr>
-          <w:rFonts w:ascii="Times New Roman" w:hAnsi="Times New Roman" w:cs="Times New Roman"/>
-          <w:sz w:val="24"/>
-          <w:szCs w:val="24"/>
-        </w:rPr>
-        <w:t xml:space="preserve"> experiments </w:t>
+        <w:t xml:space="preserve">in cell-line experiments </w:t>
       </w:r>
       <w:r>
         <w:rPr>
@@ -1366,7 +1272,7 @@
           <w:sz w:val="24"/>
           <w:szCs w:val="24"/>
           <w:highlight w:val="yellow"/>
-          <w:rPrChange w:id="18" w:author="Mo Liu" w:date="2025-06-03T20:38:00Z" w16du:dateUtc="2025-06-03T12:38:00Z">
+          <w:rPrChange w:id="1" w:author="Mo Liu" w:date="2025-06-03T20:38:00Z" w16du:dateUtc="2025-06-03T12:38:00Z">
             <w:rPr>
               <w:rFonts w:ascii="Times New Roman" w:hAnsi="Times New Roman" w:cs="Times New Roman"/>
               <w:sz w:val="24"/>
@@ -1382,7 +1288,7 @@
           <w:sz w:val="24"/>
           <w:szCs w:val="24"/>
           <w:highlight w:val="yellow"/>
-          <w:rPrChange w:id="19" w:author="Mo Liu" w:date="2025-06-03T20:38:00Z" w16du:dateUtc="2025-06-03T12:38:00Z">
+          <w:rPrChange w:id="2" w:author="Mo Liu" w:date="2025-06-03T20:38:00Z" w16du:dateUtc="2025-06-03T12:38:00Z">
             <w:rPr>
               <w:rFonts w:ascii="Times New Roman" w:hAnsi="Times New Roman" w:cs="Times New Roman"/>
               <w:sz w:val="24"/>
@@ -1398,7 +1304,7 @@
           <w:sz w:val="24"/>
           <w:szCs w:val="24"/>
           <w:highlight w:val="yellow"/>
-          <w:rPrChange w:id="20" w:author="Mo Liu" w:date="2025-06-03T20:38:00Z" w16du:dateUtc="2025-06-03T12:38:00Z">
+          <w:rPrChange w:id="3" w:author="Mo Liu" w:date="2025-06-03T20:38:00Z" w16du:dateUtc="2025-06-03T12:38:00Z">
             <w:rPr>
               <w:rFonts w:ascii="Times New Roman" w:hAnsi="Times New Roman" w:cs="Times New Roman"/>
               <w:sz w:val="24"/>
@@ -1414,7 +1320,7 @@
           <w:sz w:val="24"/>
           <w:szCs w:val="24"/>
           <w:highlight w:val="yellow"/>
-          <w:rPrChange w:id="21" w:author="Mo Liu" w:date="2025-06-03T20:38:00Z" w16du:dateUtc="2025-06-03T12:38:00Z">
+          <w:rPrChange w:id="4" w:author="Mo Liu" w:date="2025-06-03T20:38:00Z" w16du:dateUtc="2025-06-03T12:38:00Z">
             <w:rPr>
               <w:rFonts w:ascii="Times New Roman" w:hAnsi="Times New Roman" w:cs="Times New Roman"/>
               <w:sz w:val="24"/>
@@ -1430,7 +1336,7 @@
           <w:sz w:val="24"/>
           <w:szCs w:val="24"/>
           <w:highlight w:val="yellow"/>
-          <w:rPrChange w:id="22" w:author="Mo Liu" w:date="2025-06-03T20:38:00Z" w16du:dateUtc="2025-06-03T12:38:00Z">
+          <w:rPrChange w:id="5" w:author="Mo Liu" w:date="2025-06-03T20:38:00Z" w16du:dateUtc="2025-06-03T12:38:00Z">
             <w:rPr>
               <w:rFonts w:ascii="Times New Roman" w:hAnsi="Times New Roman" w:cs="Times New Roman"/>
               <w:sz w:val="24"/>
@@ -1447,7 +1353,7 @@
           <w:sz w:val="24"/>
           <w:szCs w:val="24"/>
           <w:highlight w:val="yellow"/>
-          <w:rPrChange w:id="23" w:author="Mo Liu" w:date="2025-06-03T20:38:00Z" w16du:dateUtc="2025-06-03T12:38:00Z">
+          <w:rPrChange w:id="6" w:author="Mo Liu" w:date="2025-06-03T20:38:00Z" w16du:dateUtc="2025-06-03T12:38:00Z">
             <w:rPr>
               <w:rFonts w:ascii="Times New Roman" w:hAnsi="Times New Roman" w:cs="Times New Roman"/>
               <w:sz w:val="24"/>
@@ -1464,7 +1370,7 @@
           <w:sz w:val="24"/>
           <w:szCs w:val="24"/>
           <w:highlight w:val="yellow"/>
-          <w:rPrChange w:id="24" w:author="Mo Liu" w:date="2025-06-03T20:38:00Z" w16du:dateUtc="2025-06-03T12:38:00Z">
+          <w:rPrChange w:id="7" w:author="Mo Liu" w:date="2025-06-03T20:38:00Z" w16du:dateUtc="2025-06-03T12:38:00Z">
             <w:rPr>
               <w:rFonts w:ascii="Times New Roman" w:hAnsi="Times New Roman" w:cs="Times New Roman"/>
               <w:sz w:val="24"/>
@@ -1886,7 +1792,7 @@
         </w:rPr>
         <w:t xml:space="preserve"> distinct mutational processes</w:t>
       </w:r>
-      <w:ins w:id="25" w:author="Steve Rozen, Ph.D." w:date="2025-06-05T08:59:00Z" w16du:dateUtc="2025-06-05T12:59:00Z">
+      <w:ins w:id="8" w:author="Steve Rozen, Ph.D." w:date="2025-06-05T08:59:00Z" w16du:dateUtc="2025-06-05T12:59:00Z">
         <w:r>
           <w:rPr>
             <w:rFonts w:ascii="Times New Roman" w:hAnsi="Times New Roman" w:cs="Times New Roman"/>
@@ -1951,25 +1857,7 @@
           <w:sz w:val="24"/>
           <w:szCs w:val="24"/>
         </w:rPr>
-        <w:t xml:space="preserve"> into biological implications </w:t>
-      </w:r>
-      <w:proofErr w:type="gramStart"/>
-      <w:r>
-        <w:rPr>
-          <w:rFonts w:ascii="Times New Roman" w:hAnsi="Times New Roman" w:cs="Times New Roman"/>
-          <w:sz w:val="24"/>
-          <w:szCs w:val="24"/>
-        </w:rPr>
-        <w:t>through and</w:t>
-      </w:r>
-      <w:proofErr w:type="gramEnd"/>
-      <w:r>
-        <w:rPr>
-          <w:rFonts w:ascii="Times New Roman" w:hAnsi="Times New Roman" w:cs="Times New Roman"/>
-          <w:sz w:val="24"/>
-          <w:szCs w:val="24"/>
-        </w:rPr>
-        <w:t xml:space="preserve"> trait associations</w:t>
+        <w:t xml:space="preserve"> into biological implications through and trait associations</w:t>
       </w:r>
       <w:r>
         <w:rPr>
@@ -2164,25 +2052,7 @@
           <w:sz w:val="24"/>
           <w:szCs w:val="24"/>
         </w:rPr>
-        <w:t>endogenous sources, such as 5-methylcytosine</w:t>
-      </w:r>
-      <w:del w:id="26" w:author="Steve Rozen, Ph.D." w:date="2025-06-05T09:00:00Z" w16du:dateUtc="2025-06-05T13:00:00Z">
-        <w:r>
-          <w:rPr>
-            <w:rFonts w:ascii="Times New Roman" w:hAnsi="Times New Roman" w:cs="Times New Roman"/>
-            <w:sz w:val="24"/>
-            <w:szCs w:val="24"/>
-          </w:rPr>
-          <w:delText xml:space="preserve"> (5mC)</w:delText>
-        </w:r>
-      </w:del>
-      <w:r>
-        <w:rPr>
-          <w:rFonts w:ascii="Times New Roman" w:hAnsi="Times New Roman" w:cs="Times New Roman"/>
-          <w:sz w:val="24"/>
-          <w:szCs w:val="24"/>
-        </w:rPr>
-        <w:t xml:space="preserve"> deamination or defective DNA repair mechanisms </w:t>
+        <w:t xml:space="preserve">endogenous sources, such as 5-methylcytosine deamination or defective DNA repair mechanisms </w:t>
       </w:r>
       <w:r>
         <w:rPr>
@@ -3093,7 +2963,6 @@
           <w:szCs w:val="24"/>
         </w:rPr>
       </w:pPr>
-      <w:commentRangeStart w:id="27"/>
       <w:r>
         <w:rPr>
           <w:rFonts w:ascii="Times New Roman" w:hAnsi="Times New Roman" w:cs="Times New Roman"/>
@@ -3102,26 +2971,14 @@
         </w:rPr>
         <w:t xml:space="preserve">While </w:t>
       </w:r>
-      <w:del w:id="28" w:author="Steve Rozen, Ph.D." w:date="2025-06-05T09:11:00Z" w16du:dateUtc="2025-06-05T13:11:00Z">
-        <w:r>
-          <w:rPr>
-            <w:rFonts w:ascii="Times New Roman" w:hAnsi="Times New Roman" w:cs="Times New Roman"/>
-            <w:sz w:val="24"/>
-            <w:szCs w:val="24"/>
-          </w:rPr>
-          <w:delText>the majority of</w:delText>
-        </w:r>
-      </w:del>
-      <w:ins w:id="29" w:author="Steve Rozen, Ph.D." w:date="2025-06-05T09:11:00Z" w16du:dateUtc="2025-06-05T13:11:00Z">
-        <w:r>
-          <w:rPr>
-            <w:rFonts w:ascii="Times New Roman" w:hAnsi="Times New Roman" w:cs="Times New Roman"/>
-            <w:sz w:val="24"/>
-            <w:szCs w:val="24"/>
-          </w:rPr>
-          <w:t>most</w:t>
-        </w:r>
-      </w:ins>
+      <w:r>
+        <w:rPr>
+          <w:rFonts w:ascii="Times New Roman" w:hAnsi="Times New Roman" w:cs="Times New Roman"/>
+          <w:sz w:val="24"/>
+          <w:szCs w:val="24"/>
+        </w:rPr>
+        <w:t>most</w:t>
+      </w:r>
       <w:r>
         <w:rPr>
           <w:rFonts w:ascii="Times New Roman" w:hAnsi="Times New Roman" w:cs="Times New Roman"/>
@@ -3130,76 +2987,22 @@
         </w:rPr>
         <w:t xml:space="preserve"> mutational signature research has focused on single base substitutions (SBSs), indel (ID) signatures also yield critical insights into mutagenic mechanisms. In particular, the characterization of indel signatures has evolved, with two main classifications now in use</w:t>
       </w:r>
-      <w:ins w:id="30" w:author="Steve Rozen, Ph.D." w:date="2025-06-05T09:15:00Z" w16du:dateUtc="2025-06-05T13:15:00Z">
-        <w:r>
-          <w:rPr>
-            <w:rFonts w:ascii="Times New Roman" w:hAnsi="Times New Roman" w:cs="Times New Roman"/>
-            <w:sz w:val="24"/>
-            <w:szCs w:val="24"/>
-          </w:rPr>
-          <w:t xml:space="preserve">. </w:t>
-        </w:r>
-      </w:ins>
-      <w:del w:id="31" w:author="Steve Rozen, Ph.D." w:date="2025-06-05T09:15:00Z" w16du:dateUtc="2025-06-05T13:15:00Z">
-        <w:r>
-          <w:rPr>
-            <w:rFonts w:ascii="Times New Roman" w:hAnsi="Times New Roman" w:cs="Times New Roman"/>
-            <w:sz w:val="24"/>
-            <w:szCs w:val="24"/>
-          </w:rPr>
-          <w:delText xml:space="preserve">: </w:delText>
-        </w:r>
-      </w:del>
-      <w:ins w:id="32" w:author="Steve Rozen, Ph.D." w:date="2025-06-05T09:15:00Z" w16du:dateUtc="2025-06-05T13:15:00Z">
-        <w:r>
-          <w:rPr>
-            <w:rFonts w:ascii="Times New Roman" w:hAnsi="Times New Roman" w:cs="Times New Roman"/>
-            <w:sz w:val="24"/>
-            <w:szCs w:val="24"/>
-          </w:rPr>
-          <w:t>O</w:t>
-        </w:r>
-      </w:ins>
-      <w:ins w:id="33" w:author="Steve Rozen, Ph.D." w:date="2025-06-05T09:13:00Z" w16du:dateUtc="2025-06-05T13:13:00Z">
-        <w:r>
-          <w:rPr>
-            <w:rFonts w:ascii="Times New Roman" w:hAnsi="Times New Roman" w:cs="Times New Roman"/>
-            <w:sz w:val="24"/>
-            <w:szCs w:val="24"/>
-          </w:rPr>
-          <w:t>ne, which we term “</w:t>
-        </w:r>
-      </w:ins>
-      <w:ins w:id="34" w:author="Steve Rozen, Ph.D." w:date="2025-06-05T09:24:00Z" w16du:dateUtc="2025-06-05T13:24:00Z">
-        <w:r>
-          <w:rPr>
-            <w:rFonts w:ascii="Times New Roman" w:hAnsi="Times New Roman" w:cs="Times New Roman"/>
-            <w:sz w:val="24"/>
-            <w:szCs w:val="24"/>
-          </w:rPr>
-          <w:t>I</w:t>
-        </w:r>
-      </w:ins>
-      <w:ins w:id="35" w:author="Steve Rozen, Ph.D." w:date="2025-06-05T09:23:00Z" w16du:dateUtc="2025-06-05T13:23:00Z">
-        <w:r>
-          <w:rPr>
-            <w:rFonts w:ascii="Times New Roman" w:hAnsi="Times New Roman" w:cs="Times New Roman"/>
-            <w:sz w:val="24"/>
-            <w:szCs w:val="24"/>
-          </w:rPr>
-          <w:t>ndel</w:t>
-        </w:r>
-      </w:ins>
-      <w:del w:id="36" w:author="Steve Rozen, Ph.D." w:date="2025-06-05T09:23:00Z" w16du:dateUtc="2025-06-05T13:23:00Z">
-        <w:r>
-          <w:rPr>
-            <w:rFonts w:ascii="Times New Roman" w:hAnsi="Times New Roman" w:cs="Times New Roman"/>
-            <w:sz w:val="24"/>
-            <w:szCs w:val="24"/>
-          </w:rPr>
-          <w:delText>ID</w:delText>
-        </w:r>
-      </w:del>
+      <w:r>
+        <w:rPr>
+          <w:rFonts w:ascii="Times New Roman" w:hAnsi="Times New Roman" w:cs="Times New Roman"/>
+          <w:sz w:val="24"/>
+          <w:szCs w:val="24"/>
+        </w:rPr>
+        <w:t>. One, which we term “</w:t>
+      </w:r>
+      <w:r>
+        <w:rPr>
+          <w:rFonts w:ascii="Times New Roman" w:hAnsi="Times New Roman" w:cs="Times New Roman"/>
+          <w:sz w:val="24"/>
+          <w:szCs w:val="24"/>
+        </w:rPr>
+        <w:t>Indel</w:t>
+      </w:r>
       <w:r>
         <w:rPr>
           <w:rFonts w:ascii="Times New Roman" w:hAnsi="Times New Roman" w:cs="Times New Roman"/>
@@ -3208,76 +3011,14 @@
         </w:rPr>
         <w:t>83</w:t>
       </w:r>
-      <w:ins w:id="37" w:author="Steve Rozen, Ph.D." w:date="2025-06-05T09:13:00Z" w16du:dateUtc="2025-06-05T13:13:00Z">
-        <w:r>
-          <w:rPr>
-            <w:rFonts w:ascii="Times New Roman" w:hAnsi="Times New Roman" w:cs="Times New Roman"/>
-            <w:sz w:val="24"/>
-            <w:szCs w:val="24"/>
-          </w:rPr>
-          <w:t xml:space="preserve">” </w:t>
-        </w:r>
-      </w:ins>
-      <w:ins w:id="38" w:author="Steve Rozen, Ph.D." w:date="2025-06-05T09:18:00Z" w16du:dateUtc="2025-06-05T13:18:00Z">
-        <w:r>
-          <w:rPr>
-            <w:rFonts w:ascii="Times New Roman" w:hAnsi="Times New Roman" w:cs="Times New Roman"/>
-            <w:sz w:val="24"/>
-            <w:szCs w:val="24"/>
-          </w:rPr>
-          <w:t xml:space="preserve">because it </w:t>
-        </w:r>
-      </w:ins>
-      <w:ins w:id="39" w:author="Steve Rozen, Ph.D." w:date="2025-06-05T09:17:00Z" w16du:dateUtc="2025-06-05T13:17:00Z">
-        <w:r>
-          <w:rPr>
-            <w:rFonts w:ascii="Times New Roman" w:hAnsi="Times New Roman" w:cs="Times New Roman"/>
-            <w:sz w:val="24"/>
-            <w:szCs w:val="24"/>
-          </w:rPr>
-          <w:t xml:space="preserve">classifies indels </w:t>
-        </w:r>
-      </w:ins>
-      <w:ins w:id="40" w:author="Steve Rozen, Ph.D." w:date="2025-06-05T09:18:00Z" w16du:dateUtc="2025-06-05T13:18:00Z">
-        <w:r>
-          <w:rPr>
-            <w:rFonts w:ascii="Times New Roman" w:hAnsi="Times New Roman" w:cs="Times New Roman"/>
-            <w:sz w:val="24"/>
-            <w:szCs w:val="24"/>
-          </w:rPr>
-          <w:t xml:space="preserve">into 83 types, </w:t>
-        </w:r>
-      </w:ins>
-      <w:ins w:id="41" w:author="Steve Rozen, Ph.D." w:date="2025-06-05T09:13:00Z" w16du:dateUtc="2025-06-05T13:13:00Z">
-        <w:r>
-          <w:rPr>
-            <w:rFonts w:ascii="Times New Roman" w:hAnsi="Times New Roman" w:cs="Times New Roman"/>
-            <w:sz w:val="24"/>
-            <w:szCs w:val="24"/>
-          </w:rPr>
-          <w:t xml:space="preserve">was </w:t>
-        </w:r>
-      </w:ins>
-      <w:ins w:id="42" w:author="Steve Rozen, Ph.D." w:date="2025-06-05T09:14:00Z" w16du:dateUtc="2025-06-05T13:14:00Z">
-        <w:r>
-          <w:rPr>
-            <w:rFonts w:ascii="Times New Roman" w:hAnsi="Times New Roman" w:cs="Times New Roman"/>
-            <w:sz w:val="24"/>
-            <w:szCs w:val="24"/>
-          </w:rPr>
-          <w:t xml:space="preserve">used in &lt;ref “Repertoire” 2020 paper&gt; and is used on the </w:t>
-        </w:r>
-      </w:ins>
-      <w:del w:id="43" w:author="Steve Rozen, Ph.D." w:date="2025-06-05T09:14:00Z" w16du:dateUtc="2025-06-05T13:14:00Z">
-        <w:r>
-          <w:rPr>
-            <w:rFonts w:ascii="Times New Roman" w:hAnsi="Times New Roman" w:cs="Times New Roman"/>
-            <w:sz w:val="24"/>
-            <w:szCs w:val="24"/>
-          </w:rPr>
-          <w:delText xml:space="preserve">, the classical </w:delText>
-        </w:r>
-      </w:del>
+      <w:r>
+        <w:rPr>
+          <w:rFonts w:ascii="Times New Roman" w:hAnsi="Times New Roman" w:cs="Times New Roman"/>
+          <w:sz w:val="24"/>
+          <w:szCs w:val="24"/>
+        </w:rPr>
+        <w:t xml:space="preserve">” because it classifies indels into 83 types, was used in &lt;ref “Repertoire” 2020 paper&gt; and is used on the </w:t>
+      </w:r>
       <w:r>
         <w:rPr>
           <w:rFonts w:ascii="Times New Roman" w:hAnsi="Times New Roman" w:cs="Times New Roman"/>
@@ -3286,66 +3027,14 @@
         </w:rPr>
         <w:t xml:space="preserve">COSMIC </w:t>
       </w:r>
-      <w:ins w:id="44" w:author="Steve Rozen, Ph.D." w:date="2025-06-05T09:14:00Z" w16du:dateUtc="2025-06-05T13:14:00Z">
-        <w:r>
-          <w:rPr>
-            <w:rFonts w:ascii="Times New Roman" w:hAnsi="Times New Roman" w:cs="Times New Roman"/>
-            <w:sz w:val="24"/>
-            <w:szCs w:val="24"/>
-          </w:rPr>
-          <w:t>web site (URL</w:t>
-        </w:r>
-      </w:ins>
-      <w:ins w:id="45" w:author="Steve Rozen, Ph.D." w:date="2025-06-05T09:17:00Z" w16du:dateUtc="2025-06-05T13:17:00Z">
-        <w:r>
-          <w:rPr>
-            <w:rFonts w:ascii="Times New Roman" w:hAnsi="Times New Roman" w:cs="Times New Roman"/>
-            <w:sz w:val="24"/>
-            <w:szCs w:val="24"/>
-          </w:rPr>
-          <w:t>, Figure 1X</w:t>
-        </w:r>
-      </w:ins>
-      <w:ins w:id="46" w:author="Steve Rozen, Ph.D." w:date="2025-06-05T09:14:00Z" w16du:dateUtc="2025-06-05T13:14:00Z">
-        <w:r>
-          <w:rPr>
-            <w:rFonts w:ascii="Times New Roman" w:hAnsi="Times New Roman" w:cs="Times New Roman"/>
-            <w:sz w:val="24"/>
-            <w:szCs w:val="24"/>
-          </w:rPr>
-          <w:t>)</w:t>
-        </w:r>
-      </w:ins>
-      <w:ins w:id="47" w:author="Steve Rozen, Ph.D." w:date="2025-06-05T09:15:00Z" w16du:dateUtc="2025-06-05T13:15:00Z">
-        <w:r>
-          <w:rPr>
-            <w:rFonts w:ascii="Times New Roman" w:hAnsi="Times New Roman" w:cs="Times New Roman"/>
-            <w:sz w:val="24"/>
-            <w:szCs w:val="24"/>
-          </w:rPr>
-          <w:t>. The other</w:t>
-        </w:r>
-      </w:ins>
-      <w:del w:id="48" w:author="Steve Rozen, Ph.D." w:date="2025-06-05T09:15:00Z" w16du:dateUtc="2025-06-05T13:15:00Z">
-        <w:r>
-          <w:rPr>
-            <w:rFonts w:ascii="Times New Roman" w:hAnsi="Times New Roman" w:cs="Times New Roman"/>
-            <w:sz w:val="24"/>
-            <w:szCs w:val="24"/>
-          </w:rPr>
-          <w:delText>indel taxonomy, and</w:delText>
-        </w:r>
-      </w:del>
-      <w:ins w:id="49" w:author="Steve Rozen, Ph.D." w:date="2025-06-05T09:15:00Z" w16du:dateUtc="2025-06-05T13:15:00Z">
-        <w:r>
-          <w:rPr>
-            <w:rFonts w:ascii="Times New Roman" w:hAnsi="Times New Roman" w:cs="Times New Roman"/>
-            <w:sz w:val="24"/>
-            <w:szCs w:val="24"/>
-          </w:rPr>
-          <w:t>, which we term</w:t>
-        </w:r>
-      </w:ins>
+      <w:r>
+        <w:rPr>
+          <w:rFonts w:ascii="Times New Roman" w:hAnsi="Times New Roman" w:cs="Times New Roman"/>
+          <w:sz w:val="24"/>
+          <w:szCs w:val="24"/>
+        </w:rPr>
+        <w:t>web site (URL, Figure 1X). The other, which we term</w:t>
+      </w:r>
       <w:r>
         <w:rPr>
           <w:rFonts w:ascii="Times New Roman" w:hAnsi="Times New Roman" w:cs="Times New Roman"/>
@@ -3354,46 +3043,22 @@
         </w:rPr>
         <w:t xml:space="preserve"> </w:t>
       </w:r>
-      <w:ins w:id="50" w:author="Steve Rozen, Ph.D." w:date="2025-06-05T09:15:00Z" w16du:dateUtc="2025-06-05T13:15:00Z">
-        <w:r>
-          <w:rPr>
-            <w:rFonts w:ascii="Times New Roman" w:hAnsi="Times New Roman" w:cs="Times New Roman"/>
-            <w:sz w:val="24"/>
-            <w:szCs w:val="24"/>
-          </w:rPr>
-          <w:t>“</w:t>
-        </w:r>
-      </w:ins>
-      <w:ins w:id="51" w:author="Steve Rozen, Ph.D." w:date="2025-06-05T09:24:00Z" w16du:dateUtc="2025-06-05T13:24:00Z">
-        <w:r>
-          <w:rPr>
-            <w:rFonts w:ascii="Times New Roman" w:hAnsi="Times New Roman" w:cs="Times New Roman"/>
-            <w:sz w:val="24"/>
-            <w:szCs w:val="24"/>
-          </w:rPr>
-          <w:t>I</w:t>
-        </w:r>
-      </w:ins>
-      <w:ins w:id="52" w:author="Steve Rozen, Ph.D." w:date="2025-06-05T09:23:00Z" w16du:dateUtc="2025-06-05T13:23:00Z">
-        <w:r>
-          <w:rPr>
-            <w:rFonts w:ascii="Times New Roman" w:hAnsi="Times New Roman" w:cs="Times New Roman"/>
-            <w:sz w:val="24"/>
-            <w:szCs w:val="24"/>
-          </w:rPr>
-          <w:t>ndel</w:t>
-        </w:r>
-      </w:ins>
-      <w:del w:id="53" w:author="Steve Rozen, Ph.D." w:date="2025-06-05T09:23:00Z" w16du:dateUtc="2025-06-05T13:23:00Z">
-        <w:r>
-          <w:rPr>
-            <w:rFonts w:ascii="Times New Roman" w:hAnsi="Times New Roman" w:cs="Times New Roman"/>
-            <w:sz w:val="24"/>
-            <w:szCs w:val="24"/>
-          </w:rPr>
-          <w:delText>ID</w:delText>
-        </w:r>
-      </w:del>
+      <w:r>
+        <w:rPr>
+          <w:rFonts w:ascii="Times New Roman" w:hAnsi="Times New Roman" w:cs="Times New Roman"/>
+          <w:sz w:val="24"/>
+          <w:szCs w:val="24"/>
+        </w:rPr>
+        <w:t>“</w:t>
+      </w:r>
+      <w:r>
+        <w:rPr>
+          <w:rFonts w:ascii="Times New Roman" w:hAnsi="Times New Roman" w:cs="Times New Roman"/>
+          <w:sz w:val="24"/>
+          <w:szCs w:val="24"/>
+        </w:rPr>
+        <w:t>Indel</w:t>
+      </w:r>
       <w:r>
         <w:rPr>
           <w:rFonts w:ascii="Times New Roman" w:hAnsi="Times New Roman" w:cs="Times New Roman"/>
@@ -3402,86 +3067,14 @@
         </w:rPr>
         <w:t>89</w:t>
       </w:r>
-      <w:ins w:id="54" w:author="Steve Rozen, Ph.D." w:date="2025-06-05T09:15:00Z" w16du:dateUtc="2025-06-05T13:15:00Z">
-        <w:r>
-          <w:rPr>
-            <w:rFonts w:ascii="Times New Roman" w:hAnsi="Times New Roman" w:cs="Times New Roman"/>
-            <w:sz w:val="24"/>
-            <w:szCs w:val="24"/>
-          </w:rPr>
-          <w:t>”</w:t>
-        </w:r>
-      </w:ins>
-      <w:ins w:id="55" w:author="Steve Rozen, Ph.D." w:date="2025-06-05T09:18:00Z" w16du:dateUtc="2025-06-05T13:18:00Z">
-        <w:r>
-          <w:rPr>
-            <w:rFonts w:ascii="Times New Roman" w:hAnsi="Times New Roman" w:cs="Times New Roman"/>
-            <w:sz w:val="24"/>
-            <w:szCs w:val="24"/>
-          </w:rPr>
-          <w:t xml:space="preserve">, because it classifies indels into 89 types, </w:t>
-        </w:r>
-      </w:ins>
-      <w:ins w:id="56" w:author="Steve Rozen, Ph.D." w:date="2025-06-05T09:19:00Z" w16du:dateUtc="2025-06-05T13:19:00Z">
-        <w:r>
-          <w:rPr>
-            <w:rFonts w:ascii="Times New Roman" w:hAnsi="Times New Roman" w:cs="Times New Roman"/>
-            <w:sz w:val="24"/>
-            <w:szCs w:val="24"/>
-          </w:rPr>
-          <w:t xml:space="preserve">subdivides </w:t>
-        </w:r>
-      </w:ins>
-      <w:ins w:id="57" w:author="Steve Rozen, Ph.D." w:date="2025-06-05T09:20:00Z" w16du:dateUtc="2025-06-05T13:20:00Z">
-        <w:r>
-          <w:rPr>
-            <w:rFonts w:ascii="Times New Roman" w:hAnsi="Times New Roman" w:cs="Times New Roman"/>
-            <w:sz w:val="24"/>
-            <w:szCs w:val="24"/>
-          </w:rPr>
-          <w:t xml:space="preserve">some </w:t>
-        </w:r>
-      </w:ins>
-      <w:ins w:id="58" w:author="Steve Rozen, Ph.D." w:date="2025-06-05T09:19:00Z" w16du:dateUtc="2025-06-05T13:19:00Z">
-        <w:r>
-          <w:rPr>
-            <w:rFonts w:ascii="Times New Roman" w:hAnsi="Times New Roman" w:cs="Times New Roman"/>
-            <w:sz w:val="24"/>
-            <w:szCs w:val="24"/>
-          </w:rPr>
-          <w:t>single base substitutions according to</w:t>
-        </w:r>
-      </w:ins>
-      <w:del w:id="59" w:author="Steve Rozen, Ph.D." w:date="2025-06-05T09:18:00Z" w16du:dateUtc="2025-06-05T13:18:00Z">
-        <w:r>
-          <w:rPr>
-            <w:rFonts w:ascii="Times New Roman" w:hAnsi="Times New Roman" w:cs="Times New Roman"/>
-            <w:sz w:val="24"/>
-            <w:szCs w:val="24"/>
-          </w:rPr>
-          <w:delText xml:space="preserve">, </w:delText>
-        </w:r>
-      </w:del>
-      <w:del w:id="60" w:author="Steve Rozen, Ph.D." w:date="2025-06-05T09:16:00Z" w16du:dateUtc="2025-06-05T13:16:00Z">
-        <w:r>
-          <w:rPr>
-            <w:rFonts w:ascii="Times New Roman" w:hAnsi="Times New Roman" w:cs="Times New Roman"/>
-            <w:sz w:val="24"/>
-            <w:szCs w:val="24"/>
-          </w:rPr>
-          <w:delText xml:space="preserve">a recently refined classification that </w:delText>
-        </w:r>
-      </w:del>
-      <w:del w:id="61" w:author="Steve Rozen, Ph.D." w:date="2025-06-05T09:19:00Z" w16du:dateUtc="2025-06-05T13:19:00Z">
-        <w:r>
-          <w:rPr>
-            <w:rFonts w:ascii="Times New Roman" w:hAnsi="Times New Roman" w:cs="Times New Roman"/>
-            <w:sz w:val="24"/>
-            <w:szCs w:val="24"/>
-          </w:rPr>
-          <w:delText>incorporates</w:delText>
-        </w:r>
-      </w:del>
+      <w:r>
+        <w:rPr>
+          <w:rFonts w:ascii="Times New Roman" w:hAnsi="Times New Roman" w:cs="Times New Roman"/>
+          <w:sz w:val="24"/>
+          <w:szCs w:val="24"/>
+        </w:rPr>
+        <w:t>”, because it classifies indels into 89 types, subdivides some single base substitutions according to</w:t>
+      </w:r>
       <w:r>
         <w:rPr>
           <w:rFonts w:ascii="Times New Roman" w:hAnsi="Times New Roman" w:cs="Times New Roman"/>
@@ -3490,16 +3083,6 @@
         </w:rPr>
         <w:t xml:space="preserve"> </w:t>
       </w:r>
-      <w:del w:id="62" w:author="Steve Rozen, Ph.D." w:date="2025-06-05T09:18:00Z" w16du:dateUtc="2025-06-05T13:18:00Z">
-        <w:r>
-          <w:rPr>
-            <w:rFonts w:ascii="Times New Roman" w:hAnsi="Times New Roman" w:cs="Times New Roman" w:hint="eastAsia"/>
-            <w:sz w:val="24"/>
-            <w:szCs w:val="24"/>
-          </w:rPr>
-          <w:delText xml:space="preserve">the </w:delText>
-        </w:r>
-      </w:del>
       <w:r>
         <w:rPr>
           <w:rFonts w:ascii="Times New Roman" w:hAnsi="Times New Roman" w:cs="Times New Roman" w:hint="eastAsia"/>
@@ -3516,86 +3099,54 @@
         </w:rPr>
         <w:t xml:space="preserve"> sequence context</w:t>
       </w:r>
-      <w:ins w:id="63" w:author="Steve Rozen, Ph.D." w:date="2025-06-05T09:23:00Z" w16du:dateUtc="2025-06-05T13:23:00Z">
-        <w:r>
-          <w:rPr>
-            <w:rFonts w:ascii="Times New Roman" w:hAnsi="Times New Roman" w:cs="Times New Roman"/>
-            <w:sz w:val="24"/>
-            <w:szCs w:val="24"/>
-          </w:rPr>
-          <w:t xml:space="preserve">, while at the same time </w:t>
-        </w:r>
-      </w:ins>
-      <w:del w:id="64" w:author="Steve Rozen, Ph.D." w:date="2025-06-05T09:23:00Z" w16du:dateUtc="2025-06-05T13:23:00Z">
-        <w:r>
-          <w:rPr>
-            <w:rFonts w:ascii="Times New Roman" w:hAnsi="Times New Roman" w:cs="Times New Roman" w:hint="eastAsia"/>
-            <w:sz w:val="24"/>
-            <w:szCs w:val="24"/>
-          </w:rPr>
-          <w:delText xml:space="preserve"> </w:delText>
-        </w:r>
-      </w:del>
-      <w:ins w:id="65" w:author="Steve Rozen, Ph.D." w:date="2025-06-05T09:23:00Z" w16du:dateUtc="2025-06-05T13:23:00Z">
-        <w:r>
-          <w:rPr>
-            <w:rFonts w:ascii="Times New Roman" w:hAnsi="Times New Roman" w:cs="Times New Roman"/>
-            <w:sz w:val="24"/>
-            <w:szCs w:val="24"/>
-          </w:rPr>
-          <w:t>merging</w:t>
-        </w:r>
-      </w:ins>
-      <w:ins w:id="66" w:author="Steve Rozen, Ph.D." w:date="2025-06-05T09:20:00Z" w16du:dateUtc="2025-06-05T13:20:00Z">
-        <w:r>
-          <w:rPr>
-            <w:rFonts w:ascii="Times New Roman" w:hAnsi="Times New Roman" w:cs="Times New Roman"/>
-            <w:sz w:val="24"/>
-            <w:szCs w:val="24"/>
-          </w:rPr>
-          <w:t xml:space="preserve"> some indel types that are distinct in the </w:t>
-        </w:r>
-      </w:ins>
-      <w:ins w:id="67" w:author="Steve Rozen, Ph.D." w:date="2025-06-05T09:24:00Z" w16du:dateUtc="2025-06-05T13:24:00Z">
-        <w:r>
-          <w:rPr>
-            <w:rFonts w:ascii="Times New Roman" w:hAnsi="Times New Roman" w:cs="Times New Roman"/>
-            <w:sz w:val="24"/>
-            <w:szCs w:val="24"/>
-          </w:rPr>
-          <w:t>I</w:t>
-        </w:r>
-      </w:ins>
-      <w:ins w:id="68" w:author="Steve Rozen, Ph.D." w:date="2025-06-05T09:20:00Z" w16du:dateUtc="2025-06-05T13:20:00Z">
-        <w:r>
-          <w:rPr>
-            <w:rFonts w:ascii="Times New Roman" w:hAnsi="Times New Roman" w:cs="Times New Roman"/>
-            <w:sz w:val="24"/>
-            <w:szCs w:val="24"/>
-          </w:rPr>
-          <w:t>ndel8</w:t>
-        </w:r>
-      </w:ins>
-      <w:ins w:id="69" w:author="Steve Rozen, Ph.D." w:date="2025-06-05T09:24:00Z" w16du:dateUtc="2025-06-05T13:24:00Z">
-        <w:r>
-          <w:rPr>
-            <w:rFonts w:ascii="Times New Roman" w:hAnsi="Times New Roman" w:cs="Times New Roman"/>
-            <w:sz w:val="24"/>
-            <w:szCs w:val="24"/>
-          </w:rPr>
-          <w:t>9</w:t>
-        </w:r>
-      </w:ins>
-      <w:ins w:id="70" w:author="Steve Rozen, Ph.D." w:date="2025-06-05T09:20:00Z" w16du:dateUtc="2025-06-05T13:20:00Z">
-        <w:r>
-          <w:rPr>
-            <w:rFonts w:ascii="Times New Roman" w:hAnsi="Times New Roman" w:cs="Times New Roman"/>
-            <w:sz w:val="24"/>
-            <w:szCs w:val="24"/>
-          </w:rPr>
-          <w:t xml:space="preserve"> system </w:t>
-        </w:r>
-      </w:ins>
+      <w:r>
+        <w:rPr>
+          <w:rFonts w:ascii="Times New Roman" w:hAnsi="Times New Roman" w:cs="Times New Roman"/>
+          <w:sz w:val="24"/>
+          <w:szCs w:val="24"/>
+        </w:rPr>
+        <w:t>, while at the same time merging</w:t>
+      </w:r>
+      <w:r>
+        <w:rPr>
+          <w:rFonts w:ascii="Times New Roman" w:hAnsi="Times New Roman" w:cs="Times New Roman"/>
+          <w:sz w:val="24"/>
+          <w:szCs w:val="24"/>
+        </w:rPr>
+        <w:t xml:space="preserve"> some indel types that are distinct in the </w:t>
+      </w:r>
+      <w:r>
+        <w:rPr>
+          <w:rFonts w:ascii="Times New Roman" w:hAnsi="Times New Roman" w:cs="Times New Roman"/>
+          <w:sz w:val="24"/>
+          <w:szCs w:val="24"/>
+        </w:rPr>
+        <w:t>I</w:t>
+      </w:r>
+      <w:r>
+        <w:rPr>
+          <w:rFonts w:ascii="Times New Roman" w:hAnsi="Times New Roman" w:cs="Times New Roman"/>
+          <w:sz w:val="24"/>
+          <w:szCs w:val="24"/>
+        </w:rPr>
+        <w:t>ndel8</w:t>
+      </w:r>
+      <w:r>
+        <w:rPr>
+          <w:rFonts w:ascii="Times New Roman" w:hAnsi="Times New Roman" w:cs="Times New Roman"/>
+          <w:sz w:val="24"/>
+          <w:szCs w:val="24"/>
+        </w:rPr>
+        <w:t>9</w:t>
+      </w:r>
+      <w:r>
+        <w:rPr>
+          <w:rFonts w:ascii="Times New Roman" w:hAnsi="Times New Roman" w:cs="Times New Roman"/>
+          <w:sz w:val="24"/>
+          <w:szCs w:val="24"/>
+        </w:rPr>
+        <w:t xml:space="preserve"> system </w:t>
+      </w:r>
       <w:r>
         <w:rPr>
           <w:rFonts w:ascii="Times New Roman" w:hAnsi="Times New Roman" w:cs="Times New Roman" w:hint="eastAsia"/>
@@ -3620,16 +3171,14 @@
         </w:rPr>
         <w:t>)</w:t>
       </w:r>
-      <w:ins w:id="71" w:author="Steve Rozen, Ph.D." w:date="2025-06-05T09:21:00Z" w16du:dateUtc="2025-06-05T13:21:00Z">
-        <w:r>
-          <w:rPr>
-            <w:rFonts w:ascii="Times New Roman" w:hAnsi="Times New Roman" w:cs="Times New Roman"/>
-            <w:sz w:val="24"/>
-            <w:szCs w:val="24"/>
-          </w:rPr>
-          <w:t xml:space="preserve"> (Figure 1X)</w:t>
-        </w:r>
-      </w:ins>
+      <w:r>
+        <w:rPr>
+          <w:rFonts w:ascii="Times New Roman" w:hAnsi="Times New Roman" w:cs="Times New Roman"/>
+          <w:sz w:val="24"/>
+          <w:szCs w:val="24"/>
+        </w:rPr>
+        <w:t xml:space="preserve"> (Figure 1X)</w:t>
+      </w:r>
       <w:r>
         <w:rPr>
           <w:rFonts w:ascii="Times New Roman" w:hAnsi="Times New Roman" w:cs="Times New Roman"/>
@@ -3638,150 +3187,48 @@
         </w:rPr>
         <w:t xml:space="preserve">. </w:t>
       </w:r>
-      <w:ins w:id="72" w:author="Steve Rozen, Ph.D." w:date="2025-06-05T09:24:00Z" w16du:dateUtc="2025-06-05T13:24:00Z">
-        <w:r>
-          <w:rPr>
-            <w:rFonts w:ascii="Times New Roman" w:hAnsi="Times New Roman" w:cs="Times New Roman"/>
-            <w:sz w:val="24"/>
-            <w:szCs w:val="24"/>
-          </w:rPr>
-          <w:t>Us</w:t>
-        </w:r>
-      </w:ins>
-      <w:ins w:id="73" w:author="Steve Rozen, Ph.D." w:date="2025-06-05T09:25:00Z" w16du:dateUtc="2025-06-05T13:25:00Z">
-        <w:r>
-          <w:rPr>
-            <w:rFonts w:ascii="Times New Roman" w:hAnsi="Times New Roman" w:cs="Times New Roman"/>
-            <w:sz w:val="24"/>
-            <w:szCs w:val="24"/>
-          </w:rPr>
-          <w:t>e of the Indel89 system offered the ability to distinguish several signatures that could not be distinguished in Indel83. In general, the relationship between Indel83 and Indel8</w:t>
-        </w:r>
-      </w:ins>
-      <w:ins w:id="74" w:author="Steve Rozen, Ph.D." w:date="2025-06-05T09:26:00Z" w16du:dateUtc="2025-06-05T13:26:00Z">
-        <w:r>
-          <w:rPr>
-            <w:rFonts w:ascii="Times New Roman" w:hAnsi="Times New Roman" w:cs="Times New Roman"/>
-            <w:sz w:val="24"/>
-            <w:szCs w:val="24"/>
-          </w:rPr>
-          <w:t>9 signatures is many-to-many</w:t>
-        </w:r>
-      </w:ins>
-      <w:ins w:id="75" w:author="Steve Rozen, Ph.D." w:date="2025-06-05T09:29:00Z" w16du:dateUtc="2025-06-05T13:29:00Z">
-        <w:r>
-          <w:rPr>
-            <w:rFonts w:ascii="Times New Roman" w:hAnsi="Times New Roman" w:cs="Times New Roman"/>
-            <w:sz w:val="24"/>
-            <w:szCs w:val="24"/>
-          </w:rPr>
-          <w:t xml:space="preserve">: in some </w:t>
-        </w:r>
-        <w:proofErr w:type="gramStart"/>
-        <w:r>
-          <w:rPr>
-            <w:rFonts w:ascii="Times New Roman" w:hAnsi="Times New Roman" w:cs="Times New Roman"/>
-            <w:sz w:val="24"/>
-            <w:szCs w:val="24"/>
-          </w:rPr>
-          <w:t>cases</w:t>
-        </w:r>
-        <w:proofErr w:type="gramEnd"/>
-        <w:r>
-          <w:rPr>
-            <w:rFonts w:ascii="Times New Roman" w:hAnsi="Times New Roman" w:cs="Times New Roman"/>
-            <w:sz w:val="24"/>
-            <w:szCs w:val="24"/>
-          </w:rPr>
-          <w:t xml:space="preserve"> one Indel83 signatures maps to multiple Indel89 signatures, and in other cases </w:t>
-        </w:r>
-      </w:ins>
-      <w:ins w:id="76" w:author="Steve Rozen, Ph.D." w:date="2025-06-05T09:30:00Z" w16du:dateUtc="2025-06-05T13:30:00Z">
-        <w:r>
-          <w:rPr>
-            <w:rFonts w:ascii="Times New Roman" w:hAnsi="Times New Roman" w:cs="Times New Roman"/>
-            <w:sz w:val="24"/>
-            <w:szCs w:val="24"/>
-          </w:rPr>
-          <w:t>one Indel89 signature maps to multiple Indel83 signatures &lt;do we have an example or is this only in-principle?&gt;. I</w:t>
-        </w:r>
-      </w:ins>
-      <w:ins w:id="77" w:author="Steve Rozen, Ph.D." w:date="2025-06-05T09:26:00Z" w16du:dateUtc="2025-06-05T13:26:00Z">
-        <w:r>
-          <w:rPr>
-            <w:rFonts w:ascii="Times New Roman" w:hAnsi="Times New Roman" w:cs="Times New Roman"/>
-            <w:sz w:val="24"/>
-            <w:szCs w:val="24"/>
-          </w:rPr>
-          <w:t>t is not possible to algorithmically map signatures between the two classifications</w:t>
-        </w:r>
-      </w:ins>
-      <w:ins w:id="78" w:author="Steve Rozen, Ph.D." w:date="2025-06-05T09:29:00Z" w16du:dateUtc="2025-06-05T13:29:00Z">
-        <w:r>
-          <w:rPr>
-            <w:rFonts w:ascii="Times New Roman" w:hAnsi="Times New Roman" w:cs="Times New Roman"/>
-            <w:sz w:val="24"/>
-            <w:szCs w:val="24"/>
-          </w:rPr>
-          <w:t xml:space="preserve">. </w:t>
-        </w:r>
-      </w:ins>
-      <w:del w:id="79" w:author="Steve Rozen, Ph.D." w:date="2025-06-05T09:32:00Z" w16du:dateUtc="2025-06-05T13:32:00Z">
-        <w:r>
-          <w:rPr>
-            <w:rFonts w:ascii="Times New Roman" w:hAnsi="Times New Roman" w:cs="Times New Roman"/>
-            <w:sz w:val="24"/>
-            <w:szCs w:val="24"/>
-          </w:rPr>
-          <w:delText>In t</w:delText>
-        </w:r>
-      </w:del>
-      <w:ins w:id="80" w:author="Steve Rozen, Ph.D." w:date="2025-06-05T09:32:00Z" w16du:dateUtc="2025-06-05T13:32:00Z">
-        <w:r>
-          <w:rPr>
-            <w:rFonts w:ascii="Times New Roman" w:hAnsi="Times New Roman" w:cs="Times New Roman"/>
-            <w:sz w:val="24"/>
-            <w:szCs w:val="24"/>
-          </w:rPr>
-          <w:t>T</w:t>
-        </w:r>
-      </w:ins>
-      <w:r>
-        <w:rPr>
-          <w:rFonts w:ascii="Times New Roman" w:hAnsi="Times New Roman" w:cs="Times New Roman"/>
-          <w:sz w:val="24"/>
-          <w:szCs w:val="24"/>
-        </w:rPr>
-        <w:t>his study</w:t>
-      </w:r>
-      <w:del w:id="81" w:author="Steve Rozen, Ph.D." w:date="2025-06-05T09:32:00Z" w16du:dateUtc="2025-06-05T13:32:00Z">
-        <w:r>
-          <w:rPr>
-            <w:rFonts w:ascii="Times New Roman" w:hAnsi="Times New Roman" w:cs="Times New Roman"/>
-            <w:sz w:val="24"/>
-            <w:szCs w:val="24"/>
-          </w:rPr>
-          <w:delText>, we</w:delText>
-        </w:r>
-      </w:del>
-      <w:r>
-        <w:rPr>
-          <w:rFonts w:ascii="Times New Roman" w:hAnsi="Times New Roman" w:cs="Times New Roman"/>
-          <w:sz w:val="24"/>
-          <w:szCs w:val="24"/>
-        </w:rPr>
-        <w:t xml:space="preserve"> employ</w:t>
-      </w:r>
-      <w:ins w:id="82" w:author="Steve Rozen, Ph.D." w:date="2025-06-05T09:39:00Z" w16du:dateUtc="2025-06-05T13:39:00Z">
-        <w:r>
-          <w:rPr>
-            <w:rFonts w:ascii="Times New Roman" w:hAnsi="Times New Roman" w:cs="Times New Roman"/>
-            <w:sz w:val="24"/>
-            <w:szCs w:val="24"/>
-          </w:rPr>
-          <w:t>s</w:t>
-        </w:r>
-      </w:ins>
+      <w:r>
+        <w:rPr>
+          <w:rFonts w:ascii="Times New Roman" w:hAnsi="Times New Roman" w:cs="Times New Roman"/>
+          <w:sz w:val="24"/>
+          <w:szCs w:val="24"/>
+        </w:rPr>
+        <w:t xml:space="preserve">Use of the Indel89 system offered the ability to distinguish several signatures that could not be distinguished in Indel83. In general, the relationship between Indel83 and Indel89 signatures is many-to-many: in some </w:t>
+      </w:r>
+      <w:proofErr w:type="gramStart"/>
+      <w:r>
+        <w:rPr>
+          <w:rFonts w:ascii="Times New Roman" w:hAnsi="Times New Roman" w:cs="Times New Roman"/>
+          <w:sz w:val="24"/>
+          <w:szCs w:val="24"/>
+        </w:rPr>
+        <w:t>cases</w:t>
+      </w:r>
+      <w:proofErr w:type="gramEnd"/>
+      <w:r>
+        <w:rPr>
+          <w:rFonts w:ascii="Times New Roman" w:hAnsi="Times New Roman" w:cs="Times New Roman"/>
+          <w:sz w:val="24"/>
+          <w:szCs w:val="24"/>
+        </w:rPr>
+        <w:t xml:space="preserve"> one Indel83 signatures maps to multiple Indel89 signatures, and in other cases one Indel89 signature maps to multiple Indel83 signatures &lt;do we have an example or is this only in-principle?&gt;. It is not possible to algorithmically map signatures between the two classifications. T</w:t>
+      </w:r>
+      <w:r>
+        <w:rPr>
+          <w:rFonts w:ascii="Times New Roman" w:hAnsi="Times New Roman" w:cs="Times New Roman"/>
+          <w:sz w:val="24"/>
+          <w:szCs w:val="24"/>
+        </w:rPr>
+        <w:t>his study employ</w:t>
+      </w:r>
+      <w:r>
+        <w:rPr>
+          <w:rFonts w:ascii="Times New Roman" w:hAnsi="Times New Roman" w:cs="Times New Roman"/>
+          <w:sz w:val="24"/>
+          <w:szCs w:val="24"/>
+        </w:rPr>
+        <w:t>s</w:t>
+      </w:r>
       <w:r>
         <w:rPr>
           <w:rFonts w:ascii="Times New Roman" w:hAnsi="Times New Roman" w:cs="Times New Roman"/>
@@ -3790,26 +3237,14 @@
         </w:rPr>
         <w:t xml:space="preserve"> both </w:t>
       </w:r>
-      <w:del w:id="83" w:author="Steve Rozen, Ph.D." w:date="2025-06-05T09:32:00Z" w16du:dateUtc="2025-06-05T13:32:00Z">
-        <w:r>
-          <w:rPr>
-            <w:rFonts w:ascii="Times New Roman" w:hAnsi="Times New Roman" w:cs="Times New Roman"/>
-            <w:sz w:val="24"/>
-            <w:szCs w:val="24"/>
-          </w:rPr>
-          <w:delText>ID83 and ID89</w:delText>
-        </w:r>
-      </w:del>
-      <w:ins w:id="84" w:author="Steve Rozen, Ph.D." w:date="2025-06-05T10:07:00Z" w16du:dateUtc="2025-06-05T14:07:00Z">
-        <w:r>
-          <w:rPr>
-            <w:rFonts w:ascii="Times New Roman" w:hAnsi="Times New Roman" w:cs="Times New Roman"/>
-            <w:sz w:val="24"/>
-            <w:szCs w:val="24"/>
-          </w:rPr>
-          <w:t>classifications</w:t>
-        </w:r>
-      </w:ins>
+      <w:r>
+        <w:rPr>
+          <w:rFonts w:ascii="Times New Roman" w:hAnsi="Times New Roman" w:cs="Times New Roman"/>
+          <w:sz w:val="24"/>
+          <w:szCs w:val="24"/>
+        </w:rPr>
+        <w:t>classifications</w:t>
+      </w:r>
       <w:r>
         <w:rPr>
           <w:rFonts w:ascii="Times New Roman" w:hAnsi="Times New Roman" w:cs="Times New Roman"/>
@@ -3917,46 +3352,16 @@
           <w:sz w:val="24"/>
           <w:szCs w:val="24"/>
         </w:rPr>
-        <w:t xml:space="preserve">The ID89 classification </w:t>
-      </w:r>
-      <w:del w:id="85" w:author="Steve Rozen, Ph.D." w:date="2025-06-05T09:42:00Z" w16du:dateUtc="2025-06-05T13:42:00Z">
-        <w:r>
-          <w:rPr>
-            <w:rFonts w:ascii="Times New Roman" w:hAnsi="Times New Roman" w:cs="Times New Roman"/>
-            <w:sz w:val="24"/>
-            <w:szCs w:val="24"/>
-          </w:rPr>
-          <w:delText xml:space="preserve">extends this framework by </w:delText>
-        </w:r>
-      </w:del>
-      <w:r>
-        <w:rPr>
-          <w:rFonts w:ascii="Times New Roman" w:hAnsi="Times New Roman" w:cs="Times New Roman"/>
-          <w:sz w:val="24"/>
-          <w:szCs w:val="24"/>
-        </w:rPr>
-        <w:t>incorporat</w:t>
-      </w:r>
-      <w:ins w:id="86" w:author="Steve Rozen, Ph.D." w:date="2025-06-05T09:42:00Z" w16du:dateUtc="2025-06-05T13:42:00Z">
-        <w:r>
-          <w:rPr>
-            <w:rFonts w:ascii="Times New Roman" w:hAnsi="Times New Roman" w:cs="Times New Roman"/>
-            <w:sz w:val="24"/>
-            <w:szCs w:val="24"/>
-          </w:rPr>
-          <w:t>es</w:t>
-        </w:r>
-      </w:ins>
-      <w:del w:id="87" w:author="Steve Rozen, Ph.D." w:date="2025-06-05T09:42:00Z" w16du:dateUtc="2025-06-05T13:42:00Z">
-        <w:r>
-          <w:rPr>
-            <w:rFonts w:ascii="Times New Roman" w:hAnsi="Times New Roman" w:cs="Times New Roman"/>
-            <w:sz w:val="24"/>
-            <w:szCs w:val="24"/>
-          </w:rPr>
-          <w:delText>ing</w:delText>
-        </w:r>
-      </w:del>
+        <w:t>The ID89 classification incorporat</w:t>
+      </w:r>
+      <w:r>
+        <w:rPr>
+          <w:rFonts w:ascii="Times New Roman" w:hAnsi="Times New Roman" w:cs="Times New Roman"/>
+          <w:sz w:val="24"/>
+          <w:szCs w:val="24"/>
+        </w:rPr>
+        <w:t>es</w:t>
+      </w:r>
       <w:r>
         <w:rPr>
           <w:rFonts w:ascii="Times New Roman" w:hAnsi="Times New Roman" w:cs="Times New Roman"/>
@@ -3965,44 +3370,32 @@
         </w:rPr>
         <w:t xml:space="preserve"> a more granular analysis of the sequence context</w:t>
       </w:r>
-      <w:ins w:id="88" w:author="Steve Rozen, Ph.D." w:date="2025-06-05T09:43:00Z" w16du:dateUtc="2025-06-05T13:43:00Z">
-        <w:r>
-          <w:rPr>
-            <w:rFonts w:ascii="Times New Roman" w:hAnsi="Times New Roman" w:cs="Times New Roman"/>
-            <w:sz w:val="24"/>
-            <w:szCs w:val="24"/>
-          </w:rPr>
-          <w:t xml:space="preserve"> for </w:t>
-        </w:r>
-        <w:proofErr w:type="spellStart"/>
-        <w:r>
-          <w:rPr>
-            <w:rFonts w:ascii="Times New Roman" w:hAnsi="Times New Roman" w:cs="Times New Roman"/>
-            <w:sz w:val="24"/>
-            <w:szCs w:val="24"/>
-          </w:rPr>
-          <w:t>some one</w:t>
-        </w:r>
-        <w:proofErr w:type="spellEnd"/>
-        <w:r>
-          <w:rPr>
-            <w:rFonts w:ascii="Times New Roman" w:hAnsi="Times New Roman" w:cs="Times New Roman"/>
-            <w:sz w:val="24"/>
-            <w:szCs w:val="24"/>
-          </w:rPr>
-          <w:t xml:space="preserve">-base-pair indels, which </w:t>
-        </w:r>
-      </w:ins>
-      <w:del w:id="89" w:author="Steve Rozen, Ph.D." w:date="2025-06-05T09:43:00Z" w16du:dateUtc="2025-06-05T13:43:00Z">
-        <w:r>
-          <w:rPr>
-            <w:rFonts w:ascii="Times New Roman" w:hAnsi="Times New Roman" w:cs="Times New Roman"/>
-            <w:sz w:val="24"/>
-            <w:szCs w:val="24"/>
-          </w:rPr>
-          <w:delText xml:space="preserve">, </w:delText>
-        </w:r>
-      </w:del>
+      <w:r>
+        <w:rPr>
+          <w:rFonts w:ascii="Times New Roman" w:hAnsi="Times New Roman" w:cs="Times New Roman"/>
+          <w:sz w:val="24"/>
+          <w:szCs w:val="24"/>
+        </w:rPr>
+        <w:t xml:space="preserve"> for </w:t>
+      </w:r>
+      <w:proofErr w:type="spellStart"/>
+      <w:r>
+        <w:rPr>
+          <w:rFonts w:ascii="Times New Roman" w:hAnsi="Times New Roman" w:cs="Times New Roman"/>
+          <w:sz w:val="24"/>
+          <w:szCs w:val="24"/>
+        </w:rPr>
+        <w:t>some one</w:t>
+      </w:r>
+      <w:proofErr w:type="spellEnd"/>
+      <w:r>
+        <w:rPr>
+          <w:rFonts w:ascii="Times New Roman" w:hAnsi="Times New Roman" w:cs="Times New Roman"/>
+          <w:sz w:val="24"/>
+          <w:szCs w:val="24"/>
+        </w:rPr>
+        <w:t xml:space="preserve">-base-pair indels, which </w:t>
+      </w:r>
       <w:r>
         <w:rPr>
           <w:rFonts w:ascii="Times New Roman" w:hAnsi="Times New Roman" w:cs="Times New Roman"/>
@@ -4011,45 +3404,31 @@
         </w:rPr>
         <w:t>significantly enhanc</w:t>
       </w:r>
-      <w:ins w:id="90" w:author="Steve Rozen, Ph.D." w:date="2025-06-05T09:43:00Z" w16du:dateUtc="2025-06-05T13:43:00Z">
-        <w:r>
-          <w:rPr>
-            <w:rFonts w:ascii="Times New Roman" w:hAnsi="Times New Roman" w:cs="Times New Roman"/>
-            <w:sz w:val="24"/>
-            <w:szCs w:val="24"/>
-          </w:rPr>
-          <w:t>es</w:t>
-        </w:r>
-      </w:ins>
-      <w:del w:id="91" w:author="Steve Rozen, Ph.D." w:date="2025-06-05T09:43:00Z" w16du:dateUtc="2025-06-05T13:43:00Z">
-        <w:r>
-          <w:rPr>
-            <w:rFonts w:ascii="Times New Roman" w:hAnsi="Times New Roman" w:cs="Times New Roman"/>
-            <w:sz w:val="24"/>
-            <w:szCs w:val="24"/>
-          </w:rPr>
-          <w:delText>ing our</w:delText>
-        </w:r>
-      </w:del>
-      <w:ins w:id="92" w:author="Steve Rozen, Ph.D." w:date="2025-06-05T09:43:00Z" w16du:dateUtc="2025-06-05T13:43:00Z">
-        <w:r>
-          <w:rPr>
-            <w:rFonts w:ascii="Times New Roman" w:hAnsi="Times New Roman" w:cs="Times New Roman"/>
-            <w:sz w:val="24"/>
-            <w:szCs w:val="24"/>
-          </w:rPr>
-          <w:t xml:space="preserve"> the</w:t>
-        </w:r>
-      </w:ins>
-      <w:r>
-        <w:rPr>
-          <w:rFonts w:ascii="Times New Roman" w:hAnsi="Times New Roman" w:cs="Times New Roman"/>
-          <w:sz w:val="24"/>
-          <w:szCs w:val="24"/>
-        </w:rPr>
-        <w:t xml:space="preserve"> ability to </w:t>
-      </w:r>
-      <w:commentRangeStart w:id="93"/>
+      <w:r>
+        <w:rPr>
+          <w:rFonts w:ascii="Times New Roman" w:hAnsi="Times New Roman" w:cs="Times New Roman"/>
+          <w:sz w:val="24"/>
+          <w:szCs w:val="24"/>
+        </w:rPr>
+        <w:t>es the</w:t>
+      </w:r>
+      <w:r>
+        <w:rPr>
+          <w:rFonts w:ascii="Times New Roman" w:hAnsi="Times New Roman" w:cs="Times New Roman"/>
+          <w:sz w:val="24"/>
+          <w:szCs w:val="24"/>
+        </w:rPr>
+        <w:t xml:space="preserve"> </w:t>
+      </w:r>
+      <w:r>
+        <w:rPr>
+          <w:rFonts w:ascii="Times New Roman" w:hAnsi="Times New Roman" w:cs="Times New Roman"/>
+          <w:sz w:val="24"/>
+          <w:szCs w:val="24"/>
+        </w:rPr>
+        <w:t xml:space="preserve">ability to </w:t>
+      </w:r>
+      <w:commentRangeStart w:id="9"/>
       <w:r>
         <w:rPr>
           <w:rFonts w:ascii="Times New Roman" w:hAnsi="Times New Roman" w:cs="Times New Roman"/>
@@ -4058,56 +3437,20 @@
         </w:rPr>
         <w:t>resolve 1 bp T insertions and deletions in diverse sequence environments</w:t>
       </w:r>
-      <w:commentRangeEnd w:id="93"/>
+      <w:commentRangeEnd w:id="9"/>
       <w:r>
         <w:rPr>
           <w:rStyle w:val="CommentReference"/>
         </w:rPr>
-        <w:commentReference w:id="93"/>
-      </w:r>
-      <w:r>
-        <w:rPr>
-          <w:rFonts w:ascii="Times New Roman" w:hAnsi="Times New Roman" w:cs="Times New Roman"/>
-          <w:sz w:val="24"/>
-          <w:szCs w:val="24"/>
-        </w:rPr>
-        <w:t>. For instance, the ID83 signature ID23 reflects the removal of single-</w:t>
-      </w:r>
-      <w:proofErr w:type="gramStart"/>
-      <w:r>
-        <w:rPr>
-          <w:rFonts w:ascii="Times New Roman" w:hAnsi="Times New Roman" w:cs="Times New Roman"/>
-          <w:sz w:val="24"/>
-          <w:szCs w:val="24"/>
-        </w:rPr>
-        <w:t>base</w:t>
-      </w:r>
-      <w:proofErr w:type="gramEnd"/>
-      <w:r>
-        <w:rPr>
-          <w:rFonts w:ascii="Times New Roman" w:hAnsi="Times New Roman" w:cs="Times New Roman"/>
-          <w:sz w:val="24"/>
-          <w:szCs w:val="24"/>
-        </w:rPr>
-        <w:t xml:space="preserve"> Cs from dinucleotide Cs or single-</w:t>
-      </w:r>
-      <w:proofErr w:type="gramStart"/>
-      <w:r>
-        <w:rPr>
-          <w:rFonts w:ascii="Times New Roman" w:hAnsi="Times New Roman" w:cs="Times New Roman"/>
-          <w:sz w:val="24"/>
-          <w:szCs w:val="24"/>
-        </w:rPr>
-        <w:t>base</w:t>
-      </w:r>
-      <w:proofErr w:type="gramEnd"/>
-      <w:r>
-        <w:rPr>
-          <w:rFonts w:ascii="Times New Roman" w:hAnsi="Times New Roman" w:cs="Times New Roman"/>
-          <w:sz w:val="24"/>
-          <w:szCs w:val="24"/>
-        </w:rPr>
-        <w:t xml:space="preserve"> Ts from mono- or dinucleotide Ts</w:t>
+        <w:commentReference w:id="9"/>
+      </w:r>
+      <w:r>
+        <w:rPr>
+          <w:rFonts w:ascii="Times New Roman" w:hAnsi="Times New Roman" w:cs="Times New Roman"/>
+          <w:sz w:val="24"/>
+          <w:szCs w:val="24"/>
+        </w:rPr>
+        <w:t>. For instance, the ID83 signature ID23 reflects the removal of single-base Cs from dinucleotide Cs or single-base Ts from mono- or dinucleotide Ts</w:t>
       </w:r>
       <w:r>
         <w:rPr>
@@ -4191,7 +3534,7 @@
           <w:szCs w:val="24"/>
         </w:rPr>
       </w:pPr>
-      <w:ins w:id="94" w:author="Steve Rozen, Ph.D." w:date="2025-06-05T09:44:00Z" w16du:dateUtc="2025-06-05T13:44:00Z">
+      <w:ins w:id="10" w:author="Steve Rozen, Ph.D." w:date="2025-06-05T09:44:00Z" w16du:dateUtc="2025-06-05T13:44:00Z">
         <w:r>
           <w:rPr>
             <w:rFonts w:ascii="Times New Roman" w:hAnsi="Times New Roman" w:cs="Times New Roman"/>
@@ -4201,7 +3544,7 @@
           <w:t xml:space="preserve">&lt;the point of this paragraph is that </w:t>
         </w:r>
       </w:ins>
-      <w:ins w:id="95" w:author="Steve Rozen, Ph.D." w:date="2025-06-05T09:45:00Z" w16du:dateUtc="2025-06-05T13:45:00Z">
+      <w:ins w:id="11" w:author="Steve Rozen, Ph.D." w:date="2025-06-05T09:45:00Z" w16du:dateUtc="2025-06-05T13:45:00Z">
         <w:r>
           <w:rPr>
             <w:rFonts w:ascii="Times New Roman" w:hAnsi="Times New Roman" w:cs="Times New Roman"/>
@@ -4299,13 +3642,6 @@
         </w:rPr>
         <w:t xml:space="preserve"> signatures.</w:t>
       </w:r>
-      <w:commentRangeEnd w:id="27"/>
-      <w:r>
-        <w:rPr>
-          <w:rStyle w:val="CommentReference"/>
-        </w:rPr>
-        <w:commentReference w:id="27"/>
-      </w:r>
     </w:p>
     <w:p>
       <w:pPr>
@@ -5190,41 +4526,32 @@
         </w:rPr>
         <w:t xml:space="preserve">(ID15, ID16, ID20, ID21 ID22) </w:t>
       </w:r>
-      <w:r>
-        <w:rPr>
-          <w:rFonts w:ascii="Times New Roman" w:hAnsi="Times New Roman" w:cs="Times New Roman"/>
-          <w:sz w:val="24"/>
-          <w:szCs w:val="24"/>
-        </w:rPr>
-        <w:t xml:space="preserve">were </w:t>
-      </w:r>
-      <w:commentRangeStart w:id="96"/>
-      <w:r>
-        <w:rPr>
-          <w:rFonts w:ascii="Times New Roman" w:hAnsi="Times New Roman" w:cs="Times New Roman"/>
-          <w:sz w:val="24"/>
-          <w:szCs w:val="24"/>
-        </w:rPr>
-        <w:t xml:space="preserve">detected </w:t>
-      </w:r>
-      <w:r>
-        <w:rPr>
-          <w:rFonts w:ascii="Times New Roman" w:hAnsi="Times New Roman" w:cs="Times New Roman"/>
-          <w:sz w:val="24"/>
-          <w:szCs w:val="24"/>
-        </w:rPr>
-        <w:t xml:space="preserve">&lt;can we say </w:t>
-      </w:r>
-      <w:proofErr w:type="gramStart"/>
-      <w:r>
-        <w:rPr>
-          <w:rFonts w:ascii="Times New Roman" w:hAnsi="Times New Roman" w:cs="Times New Roman"/>
-          <w:sz w:val="24"/>
-          <w:szCs w:val="24"/>
-        </w:rPr>
-        <w:t>were not</w:t>
-      </w:r>
-      <w:proofErr w:type="gramEnd"/>
+      <w:proofErr w:type="spellStart"/>
+      <w:r>
+        <w:rPr>
+          <w:rFonts w:ascii="Times New Roman" w:hAnsi="Times New Roman" w:cs="Times New Roman"/>
+          <w:sz w:val="24"/>
+          <w:szCs w:val="24"/>
+        </w:rPr>
+        <w:t>were</w:t>
+      </w:r>
+      <w:r>
+        <w:rPr>
+          <w:rFonts w:ascii="Times New Roman" w:hAnsi="Times New Roman" w:cs="Times New Roman" w:hint="eastAsia"/>
+          <w:sz w:val="24"/>
+          <w:szCs w:val="24"/>
+        </w:rPr>
+        <w:t>not</w:t>
+      </w:r>
+      <w:proofErr w:type="spellEnd"/>
+      <w:r>
+        <w:rPr>
+          <w:rFonts w:ascii="Times New Roman" w:hAnsi="Times New Roman" w:cs="Times New Roman" w:hint="eastAsia"/>
+          <w:sz w:val="24"/>
+          <w:szCs w:val="24"/>
+        </w:rPr>
+        <w:t xml:space="preserve"> present in</w:t>
+      </w:r>
       <w:r>
         <w:rPr>
           <w:rFonts w:ascii="Times New Roman" w:hAnsi="Times New Roman" w:cs="Times New Roman"/>
@@ -5233,78 +4560,13 @@
         </w:rPr>
         <w:t xml:space="preserve"> </w:t>
       </w:r>
-      <w:proofErr w:type="spellStart"/>
-      <w:r>
-        <w:rPr>
-          <w:rFonts w:ascii="Times New Roman" w:hAnsi="Times New Roman" w:cs="Times New Roman"/>
-          <w:sz w:val="24"/>
-          <w:szCs w:val="24"/>
-        </w:rPr>
-        <w:t>not</w:t>
-      </w:r>
-      <w:proofErr w:type="spellEnd"/>
-      <w:r>
-        <w:rPr>
-          <w:rFonts w:ascii="Times New Roman" w:hAnsi="Times New Roman" w:cs="Times New Roman"/>
-          <w:sz w:val="24"/>
-          <w:szCs w:val="24"/>
-        </w:rPr>
-        <w:t xml:space="preserve"> present in the PCAWG data?&gt;</w:t>
-      </w:r>
-      <w:commentRangeEnd w:id="96"/>
-      <w:r>
-        <w:rPr>
-          <w:rStyle w:val="CommentReference"/>
-        </w:rPr>
-        <w:commentReference w:id="96"/>
-      </w:r>
-      <w:r>
-        <w:rPr>
-          <w:rFonts w:ascii="Times New Roman" w:hAnsi="Times New Roman" w:cs="Times New Roman"/>
-          <w:sz w:val="24"/>
-          <w:szCs w:val="24"/>
-        </w:rPr>
-        <w:t xml:space="preserve"> </w:t>
-      </w:r>
-      <w:r>
-        <w:rPr>
-          <w:rFonts w:ascii="Times New Roman" w:hAnsi="Times New Roman" w:cs="Times New Roman"/>
-          <w:sz w:val="24"/>
-          <w:szCs w:val="24"/>
-        </w:rPr>
-        <w:t>in data set</w:t>
-      </w:r>
-      <w:r>
-        <w:rPr>
-          <w:rFonts w:ascii="Times New Roman" w:hAnsi="Times New Roman" w:cs="Times New Roman"/>
-          <w:sz w:val="24"/>
-          <w:szCs w:val="24"/>
-        </w:rPr>
-        <w:t>s</w:t>
-      </w:r>
-      <w:r>
-        <w:rPr>
-          <w:rFonts w:ascii="Times New Roman" w:hAnsi="Times New Roman" w:cs="Times New Roman"/>
-          <w:sz w:val="24"/>
-          <w:szCs w:val="24"/>
-        </w:rPr>
-        <w:t xml:space="preserve"> </w:t>
-      </w:r>
-      <w:r>
-        <w:rPr>
-          <w:rFonts w:ascii="Times New Roman" w:hAnsi="Times New Roman" w:cs="Times New Roman"/>
-          <w:sz w:val="24"/>
-          <w:szCs w:val="24"/>
-        </w:rPr>
-        <w:t>other than</w:t>
-      </w:r>
-      <w:r>
-        <w:rPr>
-          <w:rFonts w:ascii="Times New Roman" w:hAnsi="Times New Roman" w:cs="Times New Roman"/>
-          <w:sz w:val="24"/>
-          <w:szCs w:val="24"/>
-        </w:rPr>
-        <w:t xml:space="preserve"> PCAWG.</w:t>
+      <w:r>
+        <w:rPr>
+          <w:rFonts w:ascii="Times New Roman" w:hAnsi="Times New Roman" w:cs="Times New Roman"/>
+          <w:sz w:val="24"/>
+          <w:szCs w:val="24"/>
+        </w:rPr>
+        <w:t>PCAWG.</w:t>
       </w:r>
       <w:r>
         <w:t xml:space="preserve"> </w:t>
@@ -5601,7 +4863,23 @@
           <w:sz w:val="24"/>
           <w:szCs w:val="24"/>
         </w:rPr>
-        <w:t xml:space="preserve"> However, </w:t>
+        <w:t xml:space="preserve"> However, the </w:t>
+      </w:r>
+      <w:r>
+        <w:rPr>
+          <w:rFonts w:ascii="Times New Roman" w:hAnsi="Times New Roman" w:cs="Times New Roman" w:hint="eastAsia"/>
+          <w:sz w:val="24"/>
+          <w:szCs w:val="24"/>
+        </w:rPr>
+        <w:t>DEL</w:t>
+      </w:r>
+      <w:r>
+        <w:rPr>
+          <w:rFonts w:ascii="Times New Roman" w:hAnsi="Times New Roman" w:cs="Times New Roman"/>
+          <w:sz w:val="24"/>
+          <w:szCs w:val="24"/>
+        </w:rPr>
+        <w:t>:</w:t>
       </w:r>
       <w:proofErr w:type="gramStart"/>
       <w:r>
@@ -5610,15 +4888,7 @@
           <w:sz w:val="24"/>
           <w:szCs w:val="24"/>
         </w:rPr>
-        <w:t xml:space="preserve">the </w:t>
-      </w:r>
-      <w:r>
-        <w:rPr>
-          <w:rFonts w:ascii="Times New Roman" w:hAnsi="Times New Roman" w:cs="Times New Roman" w:hint="eastAsia"/>
-          <w:sz w:val="24"/>
-          <w:szCs w:val="24"/>
-        </w:rPr>
-        <w:t>DEL</w:t>
+        <w:t>1:T</w:t>
       </w:r>
       <w:proofErr w:type="gramEnd"/>
       <w:r>
@@ -5627,7 +4897,7 @@
           <w:sz w:val="24"/>
           <w:szCs w:val="24"/>
         </w:rPr>
-        <w:t>:1:T:5+5 mutations are prevalent in all tumors with ID9</w:t>
+        <w:t>:5+5 mutations are prevalent in all tumors with ID9</w:t>
       </w:r>
       <w:r>
         <w:rPr>
@@ -5721,7 +4991,7 @@
         </w:rPr>
         <w:t xml:space="preserve"> </w:t>
       </w:r>
-      <w:commentRangeStart w:id="97"/>
+      <w:commentRangeStart w:id="12"/>
       <w:r>
         <w:rPr>
           <w:rFonts w:ascii="Times New Roman" w:hAnsi="Times New Roman" w:cs="Times New Roman"/>
@@ -5775,12 +5045,12 @@
         </w:rPr>
         <w:t xml:space="preserve"> (InD9b and InD9c).</w:t>
       </w:r>
-      <w:commentRangeEnd w:id="97"/>
+      <w:commentRangeEnd w:id="12"/>
       <w:r>
         <w:rPr>
           <w:rStyle w:val="CommentReference"/>
         </w:rPr>
-        <w:commentReference w:id="97"/>
+        <w:commentReference w:id="12"/>
       </w:r>
       <w:r>
         <w:rPr>
@@ -6182,7 +5452,7 @@
         </w:rPr>
         <w:t xml:space="preserve"> </w:t>
       </w:r>
-      <w:commentRangeStart w:id="98"/>
+      <w:commentRangeStart w:id="13"/>
       <w:r>
         <w:rPr>
           <w:rFonts w:ascii="Times New Roman" w:hAnsi="Times New Roman" w:cs="Times New Roman"/>
@@ -6223,12 +5493,12 @@
         </w:rPr>
         <w:t xml:space="preserve"> </w:t>
       </w:r>
-      <w:commentRangeEnd w:id="98"/>
+      <w:commentRangeEnd w:id="13"/>
       <w:r>
         <w:rPr>
           <w:rStyle w:val="CommentReference"/>
         </w:rPr>
-        <w:commentReference w:id="98"/>
+        <w:commentReference w:id="13"/>
       </w:r>
     </w:p>
     <w:p>
@@ -6850,26 +6120,14 @@
         </w:rPr>
         <w:t xml:space="preserve"> we identified a module of four signatures related to cell replication: SBS1 (</w:t>
       </w:r>
-      <w:ins w:id="99" w:author="Steve Rozen, Ph.D." w:date="2025-06-05T09:00:00Z" w16du:dateUtc="2025-06-05T13:00:00Z">
-        <w:r>
-          <w:rPr>
-            <w:rFonts w:ascii="Times New Roman" w:hAnsi="Times New Roman" w:cs="Times New Roman"/>
-            <w:sz w:val="24"/>
-            <w:szCs w:val="24"/>
-          </w:rPr>
-          <w:t>5-methylcytosine</w:t>
-        </w:r>
-      </w:ins>
-      <w:del w:id="100" w:author="Steve Rozen, Ph.D." w:date="2025-06-05T09:00:00Z" w16du:dateUtc="2025-06-05T13:00:00Z">
-        <w:r>
-          <w:rPr>
-            <w:rFonts w:ascii="Times New Roman" w:hAnsi="Times New Roman" w:cs="Times New Roman"/>
-            <w:sz w:val="24"/>
-            <w:szCs w:val="24"/>
-          </w:rPr>
-          <w:delText>5mC</w:delText>
-        </w:r>
-      </w:del>
+      <w:r>
+        <w:rPr>
+          <w:rFonts w:ascii="Times New Roman" w:hAnsi="Times New Roman" w:cs="Times New Roman"/>
+          <w:sz w:val="24"/>
+          <w:szCs w:val="24"/>
+        </w:rPr>
+        <w:t>5-methylcytosine</w:t>
+      </w:r>
       <w:r>
         <w:rPr>
           <w:rFonts w:ascii="Times New Roman" w:hAnsi="Times New Roman" w:cs="Times New Roman"/>
@@ -7273,25 +6531,7 @@
           <w:szCs w:val="24"/>
         </w:rPr>
         <w:lastRenderedPageBreak/>
-        <w:t xml:space="preserve">similar pattern in extended sequence context analysis; specifically, the insertion of repeats, along with 1 bp C and 1 bp T, </w:t>
-      </w:r>
-      <w:proofErr w:type="gramStart"/>
-      <w:r>
-        <w:rPr>
-          <w:rFonts w:ascii="Times New Roman" w:hAnsi="Times New Roman" w:cs="Times New Roman"/>
-          <w:sz w:val="24"/>
-          <w:szCs w:val="24"/>
-        </w:rPr>
-        <w:t>tends</w:t>
-      </w:r>
-      <w:proofErr w:type="gramEnd"/>
-      <w:r>
-        <w:rPr>
-          <w:rFonts w:ascii="Times New Roman" w:hAnsi="Times New Roman" w:cs="Times New Roman"/>
-          <w:sz w:val="24"/>
-          <w:szCs w:val="24"/>
-        </w:rPr>
-        <w:t xml:space="preserve"> to occur 3' of poly-G sequences (Figure </w:t>
+        <w:t xml:space="preserve">similar pattern in extended sequence context analysis; specifically, the insertion of repeats, along with 1 bp C and 1 bp T, tends to occur 3' of poly-G sequences (Figure </w:t>
       </w:r>
       <w:r>
         <w:rPr>
@@ -7556,25 +6796,7 @@
           <w:sz w:val="24"/>
           <w:szCs w:val="24"/>
         </w:rPr>
-        <w:t xml:space="preserve">C). We evaluated the relationships among these five signatures and two other replication slippage and MSI-associated signatures (C_ID1 and C_ID2). The four MSI signatures demonstrated </w:t>
-      </w:r>
-      <w:proofErr w:type="gramStart"/>
-      <w:r>
-        <w:rPr>
-          <w:rFonts w:ascii="Times New Roman" w:hAnsi="Times New Roman" w:cs="Times New Roman"/>
-          <w:sz w:val="24"/>
-          <w:szCs w:val="24"/>
-        </w:rPr>
-        <w:t>high</w:t>
-      </w:r>
-      <w:proofErr w:type="gramEnd"/>
-      <w:r>
-        <w:rPr>
-          <w:rFonts w:ascii="Times New Roman" w:hAnsi="Times New Roman" w:cs="Times New Roman"/>
-          <w:sz w:val="24"/>
-          <w:szCs w:val="24"/>
-        </w:rPr>
-        <w:t xml:space="preserve"> correlation with one another, suggesting they arise from associated downstream pathways of defective MMR</w:t>
+        <w:t>C). We evaluated the relationships among these five signatures and two other replication slippage and MSI-associated signatures (C_ID1 and C_ID2). The four MSI signatures demonstrated high correlation with one another, suggesting they arise from associated downstream pathways of defective MMR</w:t>
       </w:r>
       <w:r>
         <w:rPr>
@@ -8225,6 +7447,14 @@
       </w:r>
       <w:r>
         <w:rPr>
+          <w:rFonts w:ascii="Times New Roman" w:hAnsi="Times New Roman" w:cs="Times New Roman" w:hint="eastAsia"/>
+          <w:sz w:val="24"/>
+          <w:szCs w:val="24"/>
+        </w:rPr>
+        <w:t xml:space="preserve">  </w:t>
+      </w:r>
+      <w:r>
+        <w:rPr>
           <w:rFonts w:ascii="Times New Roman" w:hAnsi="Times New Roman" w:cs="Times New Roman"/>
           <w:i/>
           <w:iCs/>
@@ -8257,7 +7487,7 @@
           <w:sz w:val="24"/>
           <w:szCs w:val="24"/>
         </w:rPr>
-        <w:t xml:space="preserve"> those of H_ID29, although deletions within microhomology were depleted </w:t>
+        <w:t xml:space="preserve"> those of H_ID29, although deletions within microhomology were </w:t>
       </w:r>
       <w:r>
         <w:rPr>
@@ -8266,7 +7496,7 @@
           <w:szCs w:val="24"/>
         </w:rPr>
         <w:lastRenderedPageBreak/>
-        <w:t>(Williams et al. 2019; Conover et al. 2015</w:t>
+        <w:t>depleted (Williams et al. 2019; Conover et al. 2015</w:t>
       </w:r>
       <w:r>
         <w:rPr>
@@ -9083,7 +8313,7 @@
         </w:rPr>
         <w:t xml:space="preserve">To evaluate the preferential prevalence of mutational signatures in relation to gender, we performed </w:t>
       </w:r>
-      <w:bookmarkStart w:id="101" w:name="_Hlk190965870"/>
+      <w:bookmarkStart w:id="14" w:name="_Hlk190965870"/>
       <w:r>
         <w:rPr>
           <w:rFonts w:ascii="Times New Roman" w:hAnsi="Times New Roman" w:cs="Times New Roman"/>
@@ -9092,7 +8322,7 @@
         </w:rPr>
         <w:t>Fisher's exact tests</w:t>
       </w:r>
-      <w:bookmarkEnd w:id="101"/>
+      <w:bookmarkEnd w:id="14"/>
       <w:r>
         <w:rPr>
           <w:rFonts w:ascii="Times New Roman" w:hAnsi="Times New Roman" w:cs="Times New Roman"/>
@@ -9101,7 +8331,7 @@
         </w:rPr>
         <w:t xml:space="preserve"> </w:t>
       </w:r>
-      <w:bookmarkStart w:id="102" w:name="_Hlk190965885"/>
+      <w:bookmarkStart w:id="15" w:name="_Hlk190965885"/>
       <w:r>
         <w:rPr>
           <w:rFonts w:ascii="Times New Roman" w:hAnsi="Times New Roman" w:cs="Times New Roman"/>
@@ -9110,7 +8340,7 @@
         </w:rPr>
         <w:t>within each cancer type</w:t>
       </w:r>
-      <w:bookmarkEnd w:id="102"/>
+      <w:bookmarkEnd w:id="15"/>
       <w:r>
         <w:rPr>
           <w:rFonts w:ascii="Times New Roman" w:hAnsi="Times New Roman" w:cs="Times New Roman"/>
@@ -9242,7 +8472,7 @@
           <w:sz w:val="24"/>
           <w:szCs w:val="24"/>
         </w:rPr>
-        <w:t xml:space="preserve"> et al., 2018). We excluded DEL:1:T:5+ and INS:1:T:5+ indels from our analysis, as these are predominantly driven by C_ID1 and C_ID2, and single-</w:t>
+        <w:t xml:space="preserve"> et al., 2018). We excluded DEL:</w:t>
       </w:r>
       <w:proofErr w:type="gramStart"/>
       <w:r>
@@ -9251,7 +8481,7 @@
           <w:sz w:val="24"/>
           <w:szCs w:val="24"/>
         </w:rPr>
-        <w:t>base</w:t>
+        <w:t>1:T</w:t>
       </w:r>
       <w:proofErr w:type="gramEnd"/>
       <w:r>
@@ -9260,7 +8490,25 @@
           <w:sz w:val="24"/>
           <w:szCs w:val="24"/>
         </w:rPr>
-        <w:t xml:space="preserve"> thymine insertions/deletions in poly-T regions are rarely biologically consequential. Among the genes most frequently affected by insertions were ARID1A, PHOX2B, TP53, and PTEN, with contributions from signatures linked to DNA replication slippage, defective mismatch repair (MMR), TOP1-TAM, and TOP2A pK743N (Figure </w:t>
+        <w:t>:5+ and INS:</w:t>
+      </w:r>
+      <w:proofErr w:type="gramStart"/>
+      <w:r>
+        <w:rPr>
+          <w:rFonts w:ascii="Times New Roman" w:hAnsi="Times New Roman" w:cs="Times New Roman"/>
+          <w:sz w:val="24"/>
+          <w:szCs w:val="24"/>
+        </w:rPr>
+        <w:t>1:T</w:t>
+      </w:r>
+      <w:proofErr w:type="gramEnd"/>
+      <w:r>
+        <w:rPr>
+          <w:rFonts w:ascii="Times New Roman" w:hAnsi="Times New Roman" w:cs="Times New Roman"/>
+          <w:sz w:val="24"/>
+          <w:szCs w:val="24"/>
+        </w:rPr>
+        <w:t xml:space="preserve">:5+ indels from our analysis, as these are predominantly driven by C_ID1 and C_ID2, and single-base thymine insertions/deletions in poly-T regions are rarely biologically consequential. Among the genes most frequently affected by insertions were ARID1A, PHOX2B, TP53, and PTEN, with contributions from signatures linked to DNA replication slippage, defective mismatch repair (MMR), TOP1-TAM, and TOP2A pK743N (Figure </w:t>
       </w:r>
       <w:r>
         <w:rPr>
@@ -9405,25 +8653,7 @@
           <w:sz w:val="24"/>
           <w:szCs w:val="24"/>
         </w:rPr>
-        <w:t xml:space="preserve">with 89 channels </w:t>
-      </w:r>
-      <w:proofErr w:type="gramStart"/>
-      <w:r>
-        <w:rPr>
-          <w:rFonts w:ascii="Times New Roman" w:hAnsi="Times New Roman" w:cs="Times New Roman" w:hint="eastAsia"/>
-          <w:sz w:val="24"/>
-          <w:szCs w:val="24"/>
-        </w:rPr>
-        <w:t>expand</w:t>
-      </w:r>
-      <w:proofErr w:type="gramEnd"/>
-      <w:r>
-        <w:rPr>
-          <w:rFonts w:ascii="Times New Roman" w:hAnsi="Times New Roman" w:cs="Times New Roman" w:hint="eastAsia"/>
-          <w:sz w:val="24"/>
-          <w:szCs w:val="24"/>
-        </w:rPr>
-        <w:t xml:space="preserve"> the 1bp deletion or insertions of </w:t>
+        <w:t xml:space="preserve">with 89 channels expand the 1bp deletion or insertions of </w:t>
       </w:r>
       <w:r>
         <w:rPr>
@@ -9439,25 +8669,7 @@
           <w:sz w:val="24"/>
           <w:szCs w:val="24"/>
         </w:rPr>
-        <w:t xml:space="preserve">is </w:t>
-      </w:r>
-      <w:proofErr w:type="gramStart"/>
-      <w:r>
-        <w:rPr>
-          <w:rFonts w:ascii="Times New Roman" w:hAnsi="Times New Roman" w:cs="Times New Roman" w:hint="eastAsia"/>
-          <w:sz w:val="24"/>
-          <w:szCs w:val="24"/>
-        </w:rPr>
-        <w:t>most</w:t>
-      </w:r>
-      <w:proofErr w:type="gramEnd"/>
-      <w:r>
-        <w:rPr>
-          <w:rFonts w:ascii="Times New Roman" w:hAnsi="Times New Roman" w:cs="Times New Roman" w:hint="eastAsia"/>
-          <w:sz w:val="24"/>
-          <w:szCs w:val="24"/>
-        </w:rPr>
-        <w:t xml:space="preserve"> frequent</w:t>
+        <w:t>is most frequent</w:t>
       </w:r>
       <w:r>
         <w:rPr>
@@ -10052,23 +9264,13 @@
         </w:rPr>
         <w:t xml:space="preserve">used for mutational signature extraction </w:t>
       </w:r>
-      <w:proofErr w:type="gramStart"/>
-      <w:r>
-        <w:rPr>
-          <w:rFonts w:ascii="Times New Roman" w:hAnsi="Times New Roman" w:cs="Times New Roman"/>
-          <w:sz w:val="24"/>
-          <w:szCs w:val="24"/>
-        </w:rPr>
-        <w:t>were</w:t>
-      </w:r>
-      <w:proofErr w:type="gramEnd"/>
-      <w:r>
-        <w:rPr>
-          <w:rFonts w:ascii="Times New Roman" w:hAnsi="Times New Roman" w:cs="Times New Roman"/>
-          <w:sz w:val="24"/>
-          <w:szCs w:val="24"/>
-        </w:rPr>
-        <w:t xml:space="preserve"> provided in </w:t>
+      <w:r>
+        <w:rPr>
+          <w:rFonts w:ascii="Times New Roman" w:hAnsi="Times New Roman" w:cs="Times New Roman"/>
+          <w:sz w:val="24"/>
+          <w:szCs w:val="24"/>
+        </w:rPr>
+        <w:t xml:space="preserve">were provided in </w:t>
       </w:r>
       <w:r>
         <w:rPr>
@@ -10185,7 +9387,7 @@
         </w:rPr>
         <w:t xml:space="preserve"> </w:t>
       </w:r>
-      <w:commentRangeStart w:id="103"/>
+      <w:commentRangeStart w:id="16"/>
       <w:r>
         <w:rPr>
           <w:rFonts w:ascii="Times New Roman" w:hAnsi="Times New Roman" w:cs="Times New Roman"/>
@@ -10205,13 +9407,13 @@
         </w:rPr>
         <w:t>xxxx</w:t>
       </w:r>
-      <w:commentRangeEnd w:id="103"/>
+      <w:commentRangeEnd w:id="16"/>
       <w:proofErr w:type="spellEnd"/>
       <w:r>
         <w:rPr>
           <w:rStyle w:val="CommentReference"/>
         </w:rPr>
-        <w:commentReference w:id="103"/>
+        <w:commentReference w:id="16"/>
       </w:r>
       <w:r>
         <w:rPr>
@@ -10302,23 +9504,13 @@
         </w:rPr>
         <w:t xml:space="preserve"> </w:t>
       </w:r>
-      <w:proofErr w:type="gramStart"/>
-      <w:r>
-        <w:rPr>
-          <w:rFonts w:ascii="Times New Roman" w:hAnsi="Times New Roman" w:cs="Times New Roman"/>
-          <w:sz w:val="24"/>
-          <w:szCs w:val="24"/>
-        </w:rPr>
-        <w:t>These</w:t>
-      </w:r>
-      <w:proofErr w:type="gramEnd"/>
-      <w:r>
-        <w:rPr>
-          <w:rFonts w:ascii="Times New Roman" w:hAnsi="Times New Roman" w:cs="Times New Roman"/>
-          <w:sz w:val="24"/>
-          <w:szCs w:val="24"/>
-        </w:rPr>
-        <w:t xml:space="preserve"> data </w:t>
+      <w:r>
+        <w:rPr>
+          <w:rFonts w:ascii="Times New Roman" w:hAnsi="Times New Roman" w:cs="Times New Roman"/>
+          <w:sz w:val="24"/>
+          <w:szCs w:val="24"/>
+        </w:rPr>
+        <w:t xml:space="preserve">These data </w:t>
       </w:r>
       <w:proofErr w:type="gramStart"/>
       <w:r>
@@ -10491,27 +9683,7 @@
               <w:sz w:val="24"/>
               <w:szCs w:val="24"/>
             </w:rPr>
-            <w:t xml:space="preserve">on 9 </w:t>
-          </w:r>
-          <w:proofErr w:type="gramStart"/>
-          <w:r>
-            <w:rPr>
-              <w:rFonts w:ascii="Times New Roman" w:hAnsi="Times New Roman" w:cs="Times New Roman" w:hint="eastAsia"/>
-              <w:color w:val="000000"/>
-              <w:sz w:val="24"/>
-              <w:szCs w:val="24"/>
-            </w:rPr>
-            <w:t>Jun,</w:t>
-          </w:r>
-          <w:proofErr w:type="gramEnd"/>
-          <w:r>
-            <w:rPr>
-              <w:rFonts w:ascii="Times New Roman" w:hAnsi="Times New Roman" w:cs="Times New Roman" w:hint="eastAsia"/>
-              <w:color w:val="000000"/>
-              <w:sz w:val="24"/>
-              <w:szCs w:val="24"/>
-            </w:rPr>
-            <w:t xml:space="preserve"> 2024</w:t>
+            <w:t>on 9 Jun, 2024</w:t>
           </w:r>
           <w:r>
             <w:rPr>
@@ -10739,6 +9911,7 @@
         <w:t xml:space="preserve">=1000, </w:t>
       </w:r>
       <w:proofErr w:type="spellStart"/>
+      <w:proofErr w:type="gramStart"/>
       <w:r>
         <w:rPr>
           <w:rFonts w:ascii="Times New Roman" w:hAnsi="Times New Roman" w:cs="Times New Roman"/>
@@ -10756,6 +9929,7 @@
         <w:t>plier</w:t>
       </w:r>
       <w:proofErr w:type="spellEnd"/>
+      <w:proofErr w:type="gramEnd"/>
       <w:r>
         <w:rPr>
           <w:rFonts w:ascii="Times New Roman" w:hAnsi="Times New Roman" w:cs="Times New Roman"/>
@@ -10765,6 +9939,7 @@
         <w:t xml:space="preserve">=20, </w:t>
       </w:r>
       <w:proofErr w:type="spellStart"/>
+      <w:proofErr w:type="gramStart"/>
       <w:r>
         <w:rPr>
           <w:rFonts w:ascii="Times New Roman" w:hAnsi="Times New Roman" w:cs="Times New Roman"/>
@@ -10774,6 +9949,7 @@
         <w:t>post.n</w:t>
       </w:r>
       <w:proofErr w:type="spellEnd"/>
+      <w:proofErr w:type="gramEnd"/>
       <w:r>
         <w:rPr>
           <w:rFonts w:ascii="Times New Roman" w:hAnsi="Times New Roman" w:cs="Times New Roman"/>
@@ -10783,6 +9959,7 @@
         <w:t xml:space="preserve"> = 200, </w:t>
       </w:r>
       <w:proofErr w:type="spellStart"/>
+      <w:proofErr w:type="gramStart"/>
       <w:r>
         <w:rPr>
           <w:rFonts w:ascii="Times New Roman" w:hAnsi="Times New Roman" w:cs="Times New Roman"/>
@@ -10792,6 +9969,7 @@
         <w:t>post.space</w:t>
       </w:r>
       <w:proofErr w:type="spellEnd"/>
+      <w:proofErr w:type="gramEnd"/>
       <w:r>
         <w:rPr>
           <w:rFonts w:ascii="Times New Roman" w:hAnsi="Times New Roman" w:cs="Times New Roman"/>
@@ -10801,13 +9979,23 @@
         <w:t xml:space="preserve"> = 100, </w:t>
       </w:r>
       <w:proofErr w:type="spellStart"/>
-      <w:r>
-        <w:rPr>
-          <w:rFonts w:ascii="Times New Roman" w:hAnsi="Times New Roman" w:cs="Times New Roman"/>
-          <w:sz w:val="24"/>
-          <w:szCs w:val="24"/>
-        </w:rPr>
-        <w:t>num.child.process</w:t>
+      <w:proofErr w:type="gramStart"/>
+      <w:r>
+        <w:rPr>
+          <w:rFonts w:ascii="Times New Roman" w:hAnsi="Times New Roman" w:cs="Times New Roman"/>
+          <w:sz w:val="24"/>
+          <w:szCs w:val="24"/>
+        </w:rPr>
+        <w:t>num.child</w:t>
+      </w:r>
+      <w:proofErr w:type="gramEnd"/>
+      <w:r>
+        <w:rPr>
+          <w:rFonts w:ascii="Times New Roman" w:hAnsi="Times New Roman" w:cs="Times New Roman"/>
+          <w:sz w:val="24"/>
+          <w:szCs w:val="24"/>
+        </w:rPr>
+        <w:t>.process</w:t>
       </w:r>
       <w:proofErr w:type="spellEnd"/>
       <w:r>
@@ -10819,6 +10007,7 @@
         <w:t xml:space="preserve">=20, </w:t>
       </w:r>
       <w:proofErr w:type="spellStart"/>
+      <w:proofErr w:type="gramStart"/>
       <w:r>
         <w:rPr>
           <w:rFonts w:ascii="Times New Roman" w:hAnsi="Times New Roman" w:cs="Times New Roman"/>
@@ -10828,6 +10017,7 @@
         <w:t>gamma.alpha</w:t>
       </w:r>
       <w:proofErr w:type="spellEnd"/>
+      <w:proofErr w:type="gramEnd"/>
       <w:r>
         <w:rPr>
           <w:rFonts w:ascii="Times New Roman" w:hAnsi="Times New Roman" w:cs="Times New Roman"/>
@@ -10837,6 +10027,7 @@
         <w:t xml:space="preserve">=1, </w:t>
       </w:r>
       <w:proofErr w:type="spellStart"/>
+      <w:proofErr w:type="gramStart"/>
       <w:r>
         <w:rPr>
           <w:rFonts w:ascii="Times New Roman" w:hAnsi="Times New Roman" w:cs="Times New Roman"/>
@@ -10854,6 +10045,7 @@
         <w:t>beta</w:t>
       </w:r>
       <w:proofErr w:type="spellEnd"/>
+      <w:proofErr w:type="gramEnd"/>
       <w:r>
         <w:rPr>
           <w:rFonts w:ascii="Times New Roman" w:hAnsi="Times New Roman" w:cs="Times New Roman"/>
@@ -11073,7 +10265,25 @@
           <w:sz w:val="24"/>
           <w:szCs w:val="24"/>
         </w:rPr>
-        <w:t xml:space="preserve">We ran MuSiCal with the following parameters: </w:t>
+        <w:t xml:space="preserve">We ran </w:t>
+      </w:r>
+      <w:proofErr w:type="spellStart"/>
+      <w:r>
+        <w:rPr>
+          <w:rFonts w:ascii="Times New Roman" w:hAnsi="Times New Roman" w:cs="Times New Roman" w:hint="eastAsia"/>
+          <w:sz w:val="24"/>
+          <w:szCs w:val="24"/>
+        </w:rPr>
+        <w:t>MuSiCal</w:t>
+      </w:r>
+      <w:proofErr w:type="spellEnd"/>
+      <w:r>
+        <w:rPr>
+          <w:rFonts w:ascii="Times New Roman" w:hAnsi="Times New Roman" w:cs="Times New Roman" w:hint="eastAsia"/>
+          <w:sz w:val="24"/>
+          <w:szCs w:val="24"/>
+        </w:rPr>
+        <w:t xml:space="preserve"> with the following parameters: </w:t>
       </w:r>
       <w:proofErr w:type="spellStart"/>
       <w:r>
@@ -11764,7 +10974,7 @@
         </w:rPr>
         <w:t xml:space="preserve">Exon 1 human </w:t>
       </w:r>
-      <w:bookmarkStart w:id="104" w:name="_Hlk191059301"/>
+      <w:bookmarkStart w:id="17" w:name="_Hlk191059301"/>
       <w:r>
         <w:rPr>
           <w:rFonts w:ascii="Times New Roman" w:hAnsi="Times New Roman" w:cs="Times New Roman"/>
@@ -11773,7 +10983,7 @@
         </w:rPr>
         <w:t>RNASEH2b</w:t>
       </w:r>
-      <w:bookmarkEnd w:id="104"/>
+      <w:bookmarkEnd w:id="17"/>
       <w:r>
         <w:rPr>
           <w:rFonts w:ascii="Times New Roman" w:hAnsi="Times New Roman" w:cs="Times New Roman"/>
@@ -12005,25 +11215,7 @@
           <w:sz w:val="24"/>
           <w:szCs w:val="24"/>
         </w:rPr>
-        <w:t xml:space="preserve"> III (BD Biosciences). The single cell </w:t>
-      </w:r>
-      <w:proofErr w:type="gramStart"/>
-      <w:r>
-        <w:rPr>
-          <w:rFonts w:ascii="Times New Roman" w:hAnsi="Times New Roman" w:cs="Times New Roman"/>
-          <w:sz w:val="24"/>
-          <w:szCs w:val="24"/>
-        </w:rPr>
-        <w:t>was continued</w:t>
-      </w:r>
-      <w:proofErr w:type="gramEnd"/>
-      <w:r>
-        <w:rPr>
-          <w:rFonts w:ascii="Times New Roman" w:hAnsi="Times New Roman" w:cs="Times New Roman"/>
-          <w:sz w:val="24"/>
-          <w:szCs w:val="24"/>
-        </w:rPr>
-        <w:t xml:space="preserve"> to culture around 2 to 3 weeks in the 96-well plate until the colony could be visualized by eyes. Cell colonies were </w:t>
+        <w:t xml:space="preserve"> III (BD Biosciences). The single cell was continued to culture around 2 to 3 weeks in the 96-well plate until the colony could be visualized by eyes. Cell colonies were </w:t>
       </w:r>
       <w:proofErr w:type="spellStart"/>
       <w:r>
@@ -12041,43 +11233,7 @@
           <w:sz w:val="24"/>
           <w:szCs w:val="24"/>
         </w:rPr>
-        <w:t xml:space="preserve"> by 10ul of 0.05% (1:10 dilution of 0.5% Trypsin-EDTA no phenol red, Gibco™, Cat. No.  15400054). Cell suspension was divided to half. Half of the cells were kept in culture. The </w:t>
-      </w:r>
-      <w:proofErr w:type="gramStart"/>
-      <w:r>
-        <w:rPr>
-          <w:rFonts w:ascii="Times New Roman" w:hAnsi="Times New Roman" w:cs="Times New Roman"/>
-          <w:sz w:val="24"/>
-          <w:szCs w:val="24"/>
-        </w:rPr>
-        <w:t>rest half</w:t>
-      </w:r>
-      <w:proofErr w:type="gramEnd"/>
-      <w:r>
-        <w:rPr>
-          <w:rFonts w:ascii="Times New Roman" w:hAnsi="Times New Roman" w:cs="Times New Roman"/>
-          <w:sz w:val="24"/>
-          <w:szCs w:val="24"/>
-        </w:rPr>
-        <w:t xml:space="preserve"> of cells </w:t>
-      </w:r>
-      <w:proofErr w:type="gramStart"/>
-      <w:r>
-        <w:rPr>
-          <w:rFonts w:ascii="Times New Roman" w:hAnsi="Times New Roman" w:cs="Times New Roman"/>
-          <w:sz w:val="24"/>
-          <w:szCs w:val="24"/>
-        </w:rPr>
-        <w:t>was</w:t>
-      </w:r>
-      <w:proofErr w:type="gramEnd"/>
-      <w:r>
-        <w:rPr>
-          <w:rFonts w:ascii="Times New Roman" w:hAnsi="Times New Roman" w:cs="Times New Roman"/>
-          <w:sz w:val="24"/>
-          <w:szCs w:val="24"/>
-        </w:rPr>
-        <w:t xml:space="preserve"> added to 10μl of Direct-Lyse lysis buffer (10mM Tris pH 8.0, 2.5mM EDTA, 0.2M NaCl, 0.15% SDS, 0.3% Tween-20) in PCR tube. The cells were then subjected to </w:t>
+        <w:t xml:space="preserve"> by 10ul of 0.05% (1:10 dilution of 0.5% Trypsin-EDTA no phenol red, Gibco™, Cat. No.  15400054). Cell suspension was divided to half. Half of the cells were kept in culture. The rest half of cells was added to 10μl of Direct-Lyse lysis buffer (10mM Tris pH 8.0, 2.5mM EDTA, 0.2M NaCl, 0.15% SDS, 0.3% Tween-20) in PCR tube. The cells were then subjected to </w:t>
       </w:r>
       <w:r>
         <w:rPr>
@@ -12086,25 +11242,7 @@
           <w:szCs w:val="24"/>
         </w:rPr>
         <w:lastRenderedPageBreak/>
-        <w:t xml:space="preserve">a series of heating and cooling to ensure complete lysis: 65 °C for 30s, 8 °C for 30s, 65 °C for 1.5min, 97 °C for 3min, 8 °C for 1min, 65 °C for 3min, 97 °C for 1min, 65 °C for 1min, and 80 °C for 10min(ref 2). The lysates were then diluted with 40μl of water and cell lysis PCR was performed as regular PCR under the conditions: Initial denaturation, 5 min at 95 °C. Denaturation, 15 sec at 95 °C. Annealing, 15 sec at 58 °C. Extension, 15 sec at 72 °C for 28 cycles following final extension 10 min. Primers used for detected wild type RNASEH2b and knock-out RNASEH2b were RNASEH2B_Wt_Fwd-GCCCTGCTTCTGTGATCCTA, RNASEH2B_Wt_Rev-TCGCTTTGAACTACCCTTGG and RNASEH2B_ko_Fwd- CGCAGACCCAATCCTAGC, RNASEH2B_ko_Rev: TCCCTAGGCCAAATTCCTTT. Discard the cells which the PCR product only showed wild type band. Cells with completed knockout of RNASEH2b gene </w:t>
-      </w:r>
-      <w:proofErr w:type="gramStart"/>
-      <w:r>
-        <w:rPr>
-          <w:rFonts w:ascii="Times New Roman" w:hAnsi="Times New Roman" w:cs="Times New Roman"/>
-          <w:sz w:val="24"/>
-          <w:szCs w:val="24"/>
-        </w:rPr>
-        <w:t>was</w:t>
-      </w:r>
-      <w:proofErr w:type="gramEnd"/>
-      <w:r>
-        <w:rPr>
-          <w:rFonts w:ascii="Times New Roman" w:hAnsi="Times New Roman" w:cs="Times New Roman"/>
-          <w:sz w:val="24"/>
-          <w:szCs w:val="24"/>
-        </w:rPr>
-        <w:t xml:space="preserve"> confirmed by Western blot. 15 </w:t>
+        <w:t xml:space="preserve">a series of heating and cooling to ensure complete lysis: 65 °C for 30s, 8 °C for 30s, 65 °C for 1.5min, 97 °C for 3min, 8 °C for 1min, 65 °C for 3min, 97 °C for 1min, 65 °C for 1min, and 80 °C for 10min(ref 2). The lysates were then diluted with 40μl of water and cell lysis PCR was performed as regular PCR under the conditions: Initial denaturation, 5 min at 95 °C. Denaturation, 15 sec at 95 °C. Annealing, 15 sec at 58 °C. Extension, 15 sec at 72 °C for 28 cycles following final extension 10 min. Primers used for detected wild type RNASEH2b and knock-out RNASEH2b were RNASEH2B_Wt_Fwd-GCCCTGCTTCTGTGATCCTA, RNASEH2B_Wt_Rev-TCGCTTTGAACTACCCTTGG and RNASEH2B_ko_Fwd- CGCAGACCCAATCCTAGC, RNASEH2B_ko_Rev: TCCCTAGGCCAAATTCCTTT. Discard the cells which the PCR product only showed wild type band. Cells with completed knockout of RNASEH2b gene was confirmed by Western blot. 15 </w:t>
       </w:r>
       <w:proofErr w:type="spellStart"/>
       <w:r>
@@ -13784,7 +12922,7 @@
 
 <file path=word/comments.xml><?xml version="1.0" encoding="utf-8"?>
 <w:comments xmlns:wpc="http://schemas.microsoft.com/office/word/2010/wordprocessingCanvas" xmlns:cx="http://schemas.microsoft.com/office/drawing/2014/chartex" xmlns:cx1="http://schemas.microsoft.com/office/drawing/2015/9/8/chartex" xmlns:cx2="http://schemas.microsoft.com/office/drawing/2015/10/21/chartex" xmlns:cx3="http://schemas.microsoft.com/office/drawing/2016/5/9/chartex" xmlns:cx4="http://schemas.microsoft.com/office/drawing/2016/5/10/chartex" xmlns:cx5="http://schemas.microsoft.com/office/drawing/2016/5/11/chartex" xmlns:cx6="http://schemas.microsoft.com/office/drawing/2016/5/12/chartex" xmlns:cx7="http://schemas.microsoft.com/office/drawing/2016/5/13/chartex" xmlns:cx8="http://schemas.microsoft.com/office/drawing/2016/5/14/chartex" xmlns:mc="http://schemas.openxmlformats.org/markup-compatibility/2006" xmlns:aink="http://schemas.microsoft.com/office/drawing/2016/ink" xmlns:am3d="http://schemas.microsoft.com/office/drawing/2017/model3d" xmlns:o="urn:schemas-microsoft-com:office:office" xmlns:oel="http://schemas.microsoft.com/office/2019/extlst" xmlns:r="http://schemas.openxmlformats.org/officeDocument/2006/relationships" xmlns:m="http://schemas.openxmlformats.org/officeDocument/2006/math" xmlns:v="urn:schemas-microsoft-com:vml" xmlns:wp14="http://schemas.microsoft.com/office/word/2010/wordprocessingDrawing" xmlns:wp="http://schemas.openxmlformats.org/drawingml/2006/wordprocessingDrawing" xmlns:w10="urn:schemas-microsoft-com:office:word" xmlns:w="http://schemas.openxmlformats.org/wordprocessingml/2006/main" xmlns:w14="http://schemas.microsoft.com/office/word/2010/wordml" xmlns:w15="http://schemas.microsoft.com/office/word/2012/wordml" xmlns:w16cex="http://schemas.microsoft.com/office/word/2018/wordml/cex" xmlns:w16cid="http://schemas.microsoft.com/office/word/2016/wordml/cid" xmlns:w16="http://schemas.microsoft.com/office/word/2018/wordml" xmlns:w16du="http://schemas.microsoft.com/office/word/2023/wordml/word16du" xmlns:w16sdtdh="http://schemas.microsoft.com/office/word/2020/wordml/sdtdatahash" xmlns:w16sdtfl="http://schemas.microsoft.com/office/word/2024/wordml/sdtformatlock" xmlns:w16se="http://schemas.microsoft.com/office/word/2015/wordml/symex" xmlns:wpg="http://schemas.microsoft.com/office/word/2010/wordprocessingGroup" xmlns:wpi="http://schemas.microsoft.com/office/word/2010/wordprocessingInk" xmlns:wne="http://schemas.microsoft.com/office/word/2006/wordml" xmlns:wps="http://schemas.microsoft.com/office/word/2010/wordprocessingShape" mc:Ignorable="w14 w15 w16se w16cid w16 w16cex w16sdtdh w16sdtfl w16du wp14">
-  <w:comment w:id="93" w:author="Steve Rozen, Ph.D." w:date="2025-06-05T09:44:00Z" w:initials="SR">
+  <w:comment w:id="9" w:author="Steve Rozen, Ph.D." w:date="2025-06-05T09:44:00Z" w:initials="SR">
     <w:p>
       <w:pPr>
         <w:pStyle w:val="CommentText"/>
@@ -13800,7 +12938,7 @@
       </w:r>
     </w:p>
   </w:comment>
-  <w:comment w:id="27" w:author="Mo Liu" w:date="2025-05-20T16:10:00Z" w:initials="ML">
+  <w:comment w:id="12" w:author="Mo Liu" w:date="2025-06-03T21:20:00Z" w:initials="ML">
     <w:p>
       <w:pPr>
         <w:pStyle w:val="CommentText"/>
@@ -13812,19 +12950,11 @@
         <w:annotationRef/>
       </w:r>
       <w:r>
-        <w:t xml:space="preserve">I reorganized the paragraphs by adding in ID89 </w:t>
-      </w:r>
-      <w:proofErr w:type="spellStart"/>
-      <w:r>
-        <w:t>informations</w:t>
-      </w:r>
-      <w:proofErr w:type="spellEnd"/>
-      <w:r>
-        <w:t>, for AA, tobacco smoking and UV</w:t>
+        <w:t>I add evidence from ID89</w:t>
       </w:r>
     </w:p>
   </w:comment>
-  <w:comment w:id="96" w:author="Mo Liu" w:date="2025-06-03T20:54:00Z" w:initials="ML">
+  <w:comment w:id="13" w:author="Mo Liu" w:date="2025-06-03T21:25:00Z" w:initials="ML">
     <w:p>
       <w:pPr>
         <w:pStyle w:val="CommentText"/>
@@ -13836,43 +12966,11 @@
         <w:annotationRef/>
       </w:r>
       <w:r>
-        <w:t>Yes, these five signatures are not present in PCAWG data.</w:t>
+        <w:t>Also add ID89 information</w:t>
       </w:r>
     </w:p>
   </w:comment>
-  <w:comment w:id="97" w:author="Mo Liu" w:date="2025-06-03T21:20:00Z" w:initials="ML">
-    <w:p>
-      <w:pPr>
-        <w:pStyle w:val="CommentText"/>
-      </w:pPr>
-      <w:r>
-        <w:rPr>
-          <w:rStyle w:val="CommentReference"/>
-        </w:rPr>
-        <w:annotationRef/>
-      </w:r>
-      <w:r>
-        <w:t>I add evidence from ID89</w:t>
-      </w:r>
-    </w:p>
-  </w:comment>
-  <w:comment w:id="98" w:author="Mo Liu" w:date="2025-06-03T21:25:00Z" w:initials="ML">
-    <w:p>
-      <w:pPr>
-        <w:pStyle w:val="CommentText"/>
-      </w:pPr>
-      <w:r>
-        <w:rPr>
-          <w:rStyle w:val="CommentReference"/>
-        </w:rPr>
-        <w:annotationRef/>
-      </w:r>
-      <w:r>
-        <w:t>Also add ID89 information</w:t>
-      </w:r>
-    </w:p>
-  </w:comment>
-  <w:comment w:id="103" w:author="Mo Liu" w:date="2024-10-04T09:10:00Z" w:initials="ML">
+  <w:comment w:id="16" w:author="Mo Liu" w:date="2024-10-04T09:10:00Z" w:initials="ML">
     <w:p>
       <w:pPr>
         <w:pStyle w:val="CommentText"/>
@@ -13894,8 +12992,6 @@
 <file path=word/commentsExtended.xml><?xml version="1.0" encoding="utf-8"?>
 <w15:commentsEx xmlns:wpc="http://schemas.microsoft.com/office/word/2010/wordprocessingCanvas" xmlns:cx="http://schemas.microsoft.com/office/drawing/2014/chartex" xmlns:cx1="http://schemas.microsoft.com/office/drawing/2015/9/8/chartex" xmlns:cx2="http://schemas.microsoft.com/office/drawing/2015/10/21/chartex" xmlns:cx3="http://schemas.microsoft.com/office/drawing/2016/5/9/chartex" xmlns:cx4="http://schemas.microsoft.com/office/drawing/2016/5/10/chartex" xmlns:cx5="http://schemas.microsoft.com/office/drawing/2016/5/11/chartex" xmlns:cx6="http://schemas.microsoft.com/office/drawing/2016/5/12/chartex" xmlns:cx7="http://schemas.microsoft.com/office/drawing/2016/5/13/chartex" xmlns:cx8="http://schemas.microsoft.com/office/drawing/2016/5/14/chartex" xmlns:mc="http://schemas.openxmlformats.org/markup-compatibility/2006" xmlns:aink="http://schemas.microsoft.com/office/drawing/2016/ink" xmlns:am3d="http://schemas.microsoft.com/office/drawing/2017/model3d" xmlns:o="urn:schemas-microsoft-com:office:office" xmlns:oel="http://schemas.microsoft.com/office/2019/extlst" xmlns:r="http://schemas.openxmlformats.org/officeDocument/2006/relationships" xmlns:m="http://schemas.openxmlformats.org/officeDocument/2006/math" xmlns:v="urn:schemas-microsoft-com:vml" xmlns:wp14="http://schemas.microsoft.com/office/word/2010/wordprocessingDrawing" xmlns:wp="http://schemas.openxmlformats.org/drawingml/2006/wordprocessingDrawing" xmlns:w10="urn:schemas-microsoft-com:office:word" xmlns:w="http://schemas.openxmlformats.org/wordprocessingml/2006/main" xmlns:w14="http://schemas.microsoft.com/office/word/2010/wordml" xmlns:w15="http://schemas.microsoft.com/office/word/2012/wordml" xmlns:w16cex="http://schemas.microsoft.com/office/word/2018/wordml/cex" xmlns:w16cid="http://schemas.microsoft.com/office/word/2016/wordml/cid" xmlns:w16="http://schemas.microsoft.com/office/word/2018/wordml" xmlns:w16du="http://schemas.microsoft.com/office/word/2023/wordml/word16du" xmlns:w16sdtdh="http://schemas.microsoft.com/office/word/2020/wordml/sdtdatahash" xmlns:w16sdtfl="http://schemas.microsoft.com/office/word/2024/wordml/sdtformatlock" xmlns:w16se="http://schemas.microsoft.com/office/word/2015/wordml/symex" xmlns:wpg="http://schemas.microsoft.com/office/word/2010/wordprocessingGroup" xmlns:wpi="http://schemas.microsoft.com/office/word/2010/wordprocessingInk" xmlns:wne="http://schemas.microsoft.com/office/word/2006/wordml" xmlns:wps="http://schemas.microsoft.com/office/word/2010/wordprocessingShape" mc:Ignorable="w14 w15 w16se w16cid w16 w16cex w16sdtdh w16sdtfl w16du wp14">
   <w15:commentEx w15:paraId="0204C4BB" w15:done="0"/>
-  <w15:commentEx w15:paraId="51E17DCA" w15:done="0"/>
-  <w15:commentEx w15:paraId="32A98884" w15:done="0"/>
   <w15:commentEx w15:paraId="28C556E9" w15:done="0"/>
   <w15:commentEx w15:paraId="47B05CB5" w15:done="0"/>
   <w15:commentEx w15:paraId="540BB308" w15:done="0"/>
@@ -13905,8 +13001,6 @@
 <file path=word/commentsExtensible.xml><?xml version="1.0" encoding="utf-8"?>
 <w16cex:commentsExtensible xmlns:wpc="http://schemas.microsoft.com/office/word/2010/wordprocessingCanvas" xmlns:cx="http://schemas.microsoft.com/office/drawing/2014/chartex" xmlns:cx1="http://schemas.microsoft.com/office/drawing/2015/9/8/chartex" xmlns:cx2="http://schemas.microsoft.com/office/drawing/2015/10/21/chartex" xmlns:cx3="http://schemas.microsoft.com/office/drawing/2016/5/9/chartex" xmlns:cx4="http://schemas.microsoft.com/office/drawing/2016/5/10/chartex" xmlns:cx5="http://schemas.microsoft.com/office/drawing/2016/5/11/chartex" xmlns:cx6="http://schemas.microsoft.com/office/drawing/2016/5/12/chartex" xmlns:cx7="http://schemas.microsoft.com/office/drawing/2016/5/13/chartex" xmlns:cx8="http://schemas.microsoft.com/office/drawing/2016/5/14/chartex" xmlns:cr="http://schemas.microsoft.com/office/comments/2020/reactions" xmlns:mc="http://schemas.openxmlformats.org/markup-compatibility/2006" xmlns:aink="http://schemas.microsoft.com/office/drawing/2016/ink" xmlns:am3d="http://schemas.microsoft.com/office/drawing/2017/model3d" xmlns:o="urn:schemas-microsoft-com:office:office" xmlns:oel="http://schemas.microsoft.com/office/2019/extlst" xmlns:r="http://schemas.openxmlformats.org/officeDocument/2006/relationships" xmlns:m="http://schemas.openxmlformats.org/officeDocument/2006/math" xmlns:v="urn:schemas-microsoft-com:vml" xmlns:wp14="http://schemas.microsoft.com/office/word/2010/wordprocessingDrawing" xmlns:wp="http://schemas.openxmlformats.org/drawingml/2006/wordprocessingDrawing" xmlns:w10="urn:schemas-microsoft-com:office:word" xmlns:w="http://schemas.openxmlformats.org/wordprocessingml/2006/main" xmlns:w14="http://schemas.microsoft.com/office/word/2010/wordml" xmlns:w15="http://schemas.microsoft.com/office/word/2012/wordml" xmlns:w16cex="http://schemas.microsoft.com/office/word/2018/wordml/cex" xmlns:w16cid="http://schemas.microsoft.com/office/word/2016/wordml/cid" xmlns:w16="http://schemas.microsoft.com/office/word/2018/wordml" xmlns:w16du="http://schemas.microsoft.com/office/word/2023/wordml/word16du" xmlns:w16sdtdh="http://schemas.microsoft.com/office/word/2020/wordml/sdtdatahash" xmlns:w16sdtfl="http://schemas.microsoft.com/office/word/2024/wordml/sdtformatlock" xmlns:w16se="http://schemas.microsoft.com/office/word/2015/wordml/symex" xmlns:wpg="http://schemas.microsoft.com/office/word/2010/wordprocessingGroup" xmlns:wpi="http://schemas.microsoft.com/office/word/2010/wordprocessingInk" xmlns:wne="http://schemas.microsoft.com/office/word/2006/wordml" xmlns:wps="http://schemas.microsoft.com/office/word/2010/wordprocessingShape" mc:Ignorable="w14 w15 w16se w16cid w16 w16cex w16sdtdh w16sdtfl cr w16du wp14">
   <w16cex:commentExtensible w16cex:durableId="29AC343B" w16cex:dateUtc="2025-06-05T13:44:00Z"/>
-  <w16cex:commentExtensible w16cex:durableId="76C158E5" w16cex:dateUtc="2025-05-20T08:10:00Z"/>
-  <w16cex:commentExtensible w16cex:durableId="27506BC0" w16cex:dateUtc="2025-06-03T12:54:00Z"/>
   <w16cex:commentExtensible w16cex:durableId="7433E738" w16cex:dateUtc="2025-06-03T13:20:00Z"/>
   <w16cex:commentExtensible w16cex:durableId="1924E6B2" w16cex:dateUtc="2025-06-03T13:25:00Z"/>
   <w16cex:commentExtensible w16cex:durableId="6A12C4E5" w16cex:dateUtc="2024-10-04T01:10:00Z"/>
@@ -13916,8 +13010,6 @@
 <file path=word/commentsIds.xml><?xml version="1.0" encoding="utf-8"?>
 <w16cid:commentsIds xmlns:wpc="http://schemas.microsoft.com/office/word/2010/wordprocessingCanvas" xmlns:cx="http://schemas.microsoft.com/office/drawing/2014/chartex" xmlns:cx1="http://schemas.microsoft.com/office/drawing/2015/9/8/chartex" xmlns:cx2="http://schemas.microsoft.com/office/drawing/2015/10/21/chartex" xmlns:cx3="http://schemas.microsoft.com/office/drawing/2016/5/9/chartex" xmlns:cx4="http://schemas.microsoft.com/office/drawing/2016/5/10/chartex" xmlns:cx5="http://schemas.microsoft.com/office/drawing/2016/5/11/chartex" xmlns:cx6="http://schemas.microsoft.com/office/drawing/2016/5/12/chartex" xmlns:cx7="http://schemas.microsoft.com/office/drawing/2016/5/13/chartex" xmlns:cx8="http://schemas.microsoft.com/office/drawing/2016/5/14/chartex" xmlns:mc="http://schemas.openxmlformats.org/markup-compatibility/2006" xmlns:aink="http://schemas.microsoft.com/office/drawing/2016/ink" xmlns:am3d="http://schemas.microsoft.com/office/drawing/2017/model3d" xmlns:o="urn:schemas-microsoft-com:office:office" xmlns:oel="http://schemas.microsoft.com/office/2019/extlst" xmlns:r="http://schemas.openxmlformats.org/officeDocument/2006/relationships" xmlns:m="http://schemas.openxmlformats.org/officeDocument/2006/math" xmlns:v="urn:schemas-microsoft-com:vml" xmlns:wp14="http://schemas.microsoft.com/office/word/2010/wordprocessingDrawing" xmlns:wp="http://schemas.openxmlformats.org/drawingml/2006/wordprocessingDrawing" xmlns:w10="urn:schemas-microsoft-com:office:word" xmlns:w="http://schemas.openxmlformats.org/wordprocessingml/2006/main" xmlns:w14="http://schemas.microsoft.com/office/word/2010/wordml" xmlns:w15="http://schemas.microsoft.com/office/word/2012/wordml" xmlns:w16cex="http://schemas.microsoft.com/office/word/2018/wordml/cex" xmlns:w16cid="http://schemas.microsoft.com/office/word/2016/wordml/cid" xmlns:w16="http://schemas.microsoft.com/office/word/2018/wordml" xmlns:w16du="http://schemas.microsoft.com/office/word/2023/wordml/word16du" xmlns:w16sdtdh="http://schemas.microsoft.com/office/word/2020/wordml/sdtdatahash" xmlns:w16sdtfl="http://schemas.microsoft.com/office/word/2024/wordml/sdtformatlock" xmlns:w16se="http://schemas.microsoft.com/office/word/2015/wordml/symex" xmlns:wpg="http://schemas.microsoft.com/office/word/2010/wordprocessingGroup" xmlns:wpi="http://schemas.microsoft.com/office/word/2010/wordprocessingInk" xmlns:wne="http://schemas.microsoft.com/office/word/2006/wordml" xmlns:wps="http://schemas.microsoft.com/office/word/2010/wordprocessingShape" mc:Ignorable="w14 w15 w16se w16cid w16 w16cex w16sdtdh w16sdtfl w16du wp14">
   <w16cid:commentId w16cid:paraId="0204C4BB" w16cid:durableId="29AC343B"/>
-  <w16cid:commentId w16cid:paraId="51E17DCA" w16cid:durableId="76C158E5"/>
-  <w16cid:commentId w16cid:paraId="32A98884" w16cid:durableId="27506BC0"/>
   <w16cid:commentId w16cid:paraId="28C556E9" w16cid:durableId="7433E738"/>
   <w16cid:commentId w16cid:paraId="47B05CB5" w16cid:durableId="1924E6B2"/>
   <w16cid:commentId w16cid:paraId="540BB308" w16cid:durableId="6A12C4E5"/>
@@ -14182,11 +13274,11 @@
 
 <file path=word/people.xml><?xml version="1.0" encoding="utf-8"?>
 <w15:people xmlns:wpc="http://schemas.microsoft.com/office/word/2010/wordprocessingCanvas" xmlns:cx="http://schemas.microsoft.com/office/drawing/2014/chartex" xmlns:cx1="http://schemas.microsoft.com/office/drawing/2015/9/8/chartex" xmlns:cx2="http://schemas.microsoft.com/office/drawing/2015/10/21/chartex" xmlns:cx3="http://schemas.microsoft.com/office/drawing/2016/5/9/chartex" xmlns:cx4="http://schemas.microsoft.com/office/drawing/2016/5/10/chartex" xmlns:cx5="http://schemas.microsoft.com/office/drawing/2016/5/11/chartex" xmlns:cx6="http://schemas.microsoft.com/office/drawing/2016/5/12/chartex" xmlns:cx7="http://schemas.microsoft.com/office/drawing/2016/5/13/chartex" xmlns:cx8="http://schemas.microsoft.com/office/drawing/2016/5/14/chartex" xmlns:mc="http://schemas.openxmlformats.org/markup-compatibility/2006" xmlns:aink="http://schemas.microsoft.com/office/drawing/2016/ink" xmlns:am3d="http://schemas.microsoft.com/office/drawing/2017/model3d" xmlns:o="urn:schemas-microsoft-com:office:office" xmlns:oel="http://schemas.microsoft.com/office/2019/extlst" xmlns:r="http://schemas.openxmlformats.org/officeDocument/2006/relationships" xmlns:m="http://schemas.openxmlformats.org/officeDocument/2006/math" xmlns:v="urn:schemas-microsoft-com:vml" xmlns:wp14="http://schemas.microsoft.com/office/word/2010/wordprocessingDrawing" xmlns:wp="http://schemas.openxmlformats.org/drawingml/2006/wordprocessingDrawing" xmlns:w10="urn:schemas-microsoft-com:office:word" xmlns:w="http://schemas.openxmlformats.org/wordprocessingml/2006/main" xmlns:w14="http://schemas.microsoft.com/office/word/2010/wordml" xmlns:w15="http://schemas.microsoft.com/office/word/2012/wordml" xmlns:w16cex="http://schemas.microsoft.com/office/word/2018/wordml/cex" xmlns:w16cid="http://schemas.microsoft.com/office/word/2016/wordml/cid" xmlns:w16="http://schemas.microsoft.com/office/word/2018/wordml" xmlns:w16du="http://schemas.microsoft.com/office/word/2023/wordml/word16du" xmlns:w16sdtdh="http://schemas.microsoft.com/office/word/2020/wordml/sdtdatahash" xmlns:w16sdtfl="http://schemas.microsoft.com/office/word/2024/wordml/sdtformatlock" xmlns:w16se="http://schemas.microsoft.com/office/word/2015/wordml/symex" xmlns:wpg="http://schemas.microsoft.com/office/word/2010/wordprocessingGroup" xmlns:wpi="http://schemas.microsoft.com/office/word/2010/wordprocessingInk" xmlns:wne="http://schemas.microsoft.com/office/word/2006/wordml" xmlns:wps="http://schemas.microsoft.com/office/word/2010/wordprocessingShape" mc:Ignorable="w14 w15 w16se w16cid w16 w16cex w16sdtdh w16sdtfl w16du wp14">
+  <w15:person w15:author="Mo Liu">
+    <w15:presenceInfo w15:providerId="Windows Live" w15:userId="e9c7212a1ac174da"/>
+  </w15:person>
   <w15:person w15:author="Steve Rozen, Ph.D.">
     <w15:presenceInfo w15:providerId="AD" w15:userId="S::sr110@duke.edu::353c2d17-3cdb-4a29-814d-ac1fc6c1765d"/>
-  </w15:person>
-  <w15:person w15:author="Mo Liu">
-    <w15:presenceInfo w15:providerId="Windows Live" w15:userId="e9c7212a1ac174da"/>
   </w15:person>
 </w15:people>
 </file>
@@ -14962,10 +14054,10 @@
     <w:charset w:val="00"/>
     <w:family w:val="swiss"/>
     <w:pitch w:val="variable"/>
-    <w:sig w:usb0="E4002EFF" w:usb1="C000247B" w:usb2="00000009" w:usb3="00000000" w:csb0="000001FF" w:csb1="00000000"/>
+    <w:sig w:usb0="E4002EFF" w:usb1="C200247B" w:usb2="00000009" w:usb3="00000000" w:csb0="000001FF" w:csb1="00000000"/>
   </w:font>
-  <w:font w:name="DengXian">
-    <w:altName w:val="等线"/>
+  <w:font w:name="等线">
+    <w:altName w:val="DengXian"/>
     <w:panose1 w:val="02010600030101010101"/>
     <w:charset w:val="86"/>
     <w:family w:val="auto"/>
@@ -14979,8 +14071,7 @@
     <w:pitch w:val="variable"/>
     <w:sig w:usb0="E0002EFF" w:usb1="C000785B" w:usb2="00000009" w:usb3="00000000" w:csb0="000001FF" w:csb1="00000000"/>
   </w:font>
-  <w:font w:name="DengXian Light">
-    <w:altName w:val="等线 Light"/>
+  <w:font w:name="等线 Light">
     <w:panose1 w:val="02010600030101010101"/>
     <w:charset w:val="86"/>
     <w:family w:val="auto"/>
@@ -15013,19 +14104,7 @@
     <w:charset w:val="00"/>
     <w:family w:val="swiss"/>
     <w:pitch w:val="variable"/>
-    <w:sig w:usb0="E4002EFF" w:usb1="C000247B" w:usb2="00000009" w:usb3="00000000" w:csb0="000001FF" w:csb1="00000000"/>
-  </w:font>
-  <w:font w:name="Aptos">
-    <w:charset w:val="00"/>
-    <w:family w:val="swiss"/>
-    <w:pitch w:val="variable"/>
-    <w:sig w:usb0="20000287" w:usb1="00000003" w:usb2="00000000" w:usb3="00000000" w:csb0="0000019F" w:csb1="00000000"/>
-  </w:font>
-  <w:font w:name="Aptos Display">
-    <w:charset w:val="00"/>
-    <w:family w:val="swiss"/>
-    <w:pitch w:val="variable"/>
-    <w:sig w:usb0="20000287" w:usb1="00000003" w:usb2="00000000" w:usb3="00000000" w:csb0="0000019F" w:csb1="00000000"/>
+    <w:sig w:usb0="E4002EFF" w:usb1="C200247B" w:usb2="00000009" w:usb3="00000000" w:csb0="000001FF" w:csb1="00000000"/>
   </w:font>
 </w:fonts>
 </file>
@@ -15062,10 +14141,12 @@
     <w:rsid w:val="000265FD"/>
     <w:rsid w:val="00034224"/>
     <w:rsid w:val="00046B90"/>
+    <w:rsid w:val="00087812"/>
     <w:rsid w:val="000963E9"/>
     <w:rsid w:val="000C2FAC"/>
     <w:rsid w:val="000C5EDD"/>
     <w:rsid w:val="000D4079"/>
+    <w:rsid w:val="00105552"/>
     <w:rsid w:val="001239F1"/>
     <w:rsid w:val="00175A6B"/>
     <w:rsid w:val="001925AB"/>
@@ -15110,6 +14191,7 @@
     <w:rsid w:val="007131D0"/>
     <w:rsid w:val="007134EB"/>
     <w:rsid w:val="007211AB"/>
+    <w:rsid w:val="007349A0"/>
     <w:rsid w:val="00736A43"/>
     <w:rsid w:val="00736F7D"/>
     <w:rsid w:val="00766357"/>
@@ -15129,6 +14211,7 @@
     <w:rsid w:val="009E56CE"/>
     <w:rsid w:val="009E603B"/>
     <w:rsid w:val="00A02748"/>
+    <w:rsid w:val="00A43319"/>
     <w:rsid w:val="00A568FE"/>
     <w:rsid w:val="00A97ED7"/>
     <w:rsid w:val="00AA1E28"/>
@@ -15928,6 +15011,12 @@
 </file>
 
 <file path=customXml/item1.xml><?xml version="1.0" encoding="utf-8"?>
+<p:properties xmlns:p="http://schemas.microsoft.com/office/2006/metadata/properties" xmlns:xsi="http://www.w3.org/2001/XMLSchema-instance" xmlns:pc="http://schemas.microsoft.com/office/infopath/2007/PartnerControls">
+  <documentManagement/>
+</p:properties>
+</file>
+
+<file path=customXml/item2.xml><?xml version="1.0" encoding="utf-8"?>
 <?mso-contentType ?>
 <FormTemplates xmlns="http://schemas.microsoft.com/sharepoint/v3/contenttype/forms">
   <Display>DocumentLibraryForm</Display>
@@ -15936,7 +15025,7 @@
 </FormTemplates>
 </file>
 
-<file path=customXml/item2.xml><?xml version="1.0" encoding="utf-8"?>
+<file path=customXml/item3.xml><?xml version="1.0" encoding="utf-8"?>
 <ct:contentTypeSchema xmlns:ct="http://schemas.microsoft.com/office/2006/metadata/contentType" xmlns:ma="http://schemas.microsoft.com/office/2006/metadata/properties/metaAttributes" ct:_="" ma:_="" ma:contentTypeName="Document" ma:contentTypeID="0x010100FF6C6EA79DECA4438CEEEF1B06B7D479" ma:contentTypeVersion="11" ma:contentTypeDescription="Create a new document." ma:contentTypeScope="" ma:versionID="59306fbc696ac60d252eb5d7e9b2f234">
   <xsd:schema xmlns:xsd="http://www.w3.org/2001/XMLSchema" xmlns:xs="http://www.w3.org/2001/XMLSchema" xmlns:p="http://schemas.microsoft.com/office/2006/metadata/properties" xmlns:ns3="785bc66c-0f2f-4b4a-b219-0c59c8aa989f" targetNamespace="http://schemas.microsoft.com/office/2006/metadata/properties" ma:root="true" ma:fieldsID="d992e46d3823da1a4351aec5f2f9f9fb" ns3:_="">
     <xsd:import namespace="785bc66c-0f2f-4b4a-b219-0c59c8aa989f"/>
@@ -16126,17 +15215,20 @@
 </ct:contentTypeSchema>
 </file>
 
-<file path=customXml/item3.xml><?xml version="1.0" encoding="utf-8"?>
+<file path=customXml/item4.xml><?xml version="1.0" encoding="utf-8"?>
 <b:Sources xmlns:b="http://schemas.openxmlformats.org/officeDocument/2006/bibliography" xmlns="http://schemas.openxmlformats.org/officeDocument/2006/bibliography" SelectedStyle="\CHICAGO.XSL" StyleName="Chicago" Version="16"/>
 </file>
 
-<file path=customXml/item4.xml><?xml version="1.0" encoding="utf-8"?>
-<p:properties xmlns:p="http://schemas.microsoft.com/office/2006/metadata/properties" xmlns:xsi="http://www.w3.org/2001/XMLSchema-instance" xmlns:pc="http://schemas.microsoft.com/office/infopath/2007/PartnerControls">
-  <documentManagement/>
-</p:properties>
+<file path=customXml/itemProps1.xml><?xml version="1.0" encoding="utf-8"?>
+<ds:datastoreItem xmlns:ds="http://schemas.openxmlformats.org/officeDocument/2006/customXml" ds:itemID="{7EF22130-B7D7-4BC8-8939-CB3E550FD260}">
+  <ds:schemaRefs>
+    <ds:schemaRef ds:uri="http://schemas.microsoft.com/office/2006/metadata/properties"/>
+    <ds:schemaRef ds:uri="http://schemas.microsoft.com/office/infopath/2007/PartnerControls"/>
+  </ds:schemaRefs>
+</ds:datastoreItem>
 </file>
 
-<file path=customXml/itemProps1.xml><?xml version="1.0" encoding="utf-8"?>
+<file path=customXml/itemProps2.xml><?xml version="1.0" encoding="utf-8"?>
 <ds:datastoreItem xmlns:ds="http://schemas.openxmlformats.org/officeDocument/2006/customXml" ds:itemID="{6DCE581B-9398-4C92-88C6-584968675816}">
   <ds:schemaRefs>
     <ds:schemaRef ds:uri="http://schemas.microsoft.com/sharepoint/v3/contenttype/forms"/>
@@ -16144,7 +15236,7 @@
 </ds:datastoreItem>
 </file>
 
-<file path=customXml/itemProps2.xml><?xml version="1.0" encoding="utf-8"?>
+<file path=customXml/itemProps3.xml><?xml version="1.0" encoding="utf-8"?>
 <ds:datastoreItem xmlns:ds="http://schemas.openxmlformats.org/officeDocument/2006/customXml" ds:itemID="{E2F9EA07-7443-4F34-A467-8B9C532153C3}">
   <ds:schemaRefs>
     <ds:schemaRef ds:uri="http://schemas.microsoft.com/office/2006/metadata/contentType"/>
@@ -16162,19 +15254,10 @@
 </ds:datastoreItem>
 </file>
 
-<file path=customXml/itemProps3.xml><?xml version="1.0" encoding="utf-8"?>
+<file path=customXml/itemProps4.xml><?xml version="1.0" encoding="utf-8"?>
 <ds:datastoreItem xmlns:ds="http://schemas.openxmlformats.org/officeDocument/2006/customXml" ds:itemID="{551CE2B7-5A74-4FE4-B8D7-B5B70B4EED3B}">
   <ds:schemaRefs>
     <ds:schemaRef ds:uri="http://schemas.openxmlformats.org/officeDocument/2006/bibliography"/>
   </ds:schemaRefs>
 </ds:datastoreItem>
-</file>
-
-<file path=customXml/itemProps4.xml><?xml version="1.0" encoding="utf-8"?>
-<ds:datastoreItem xmlns:ds="http://schemas.openxmlformats.org/officeDocument/2006/customXml" ds:itemID="{7EF22130-B7D7-4BC8-8939-CB3E550FD260}">
-  <ds:schemaRefs>
-    <ds:schemaRef ds:uri="http://schemas.microsoft.com/office/2006/metadata/properties"/>
-    <ds:schemaRef ds:uri="http://schemas.microsoft.com/office/infopath/2007/PartnerControls"/>
-  </ds:schemaRefs>
-</ds:datastoreItem>
 </file>
</xml_diff>